<commit_message>
add dos comentários das figuras 2 e 4, ajuste das sugestões na conclusão
</commit_message>
<xml_diff>
--- a/Textos/Projeto análise de dados de queimadas.docx
+++ b/Textos/Projeto análise de dados de queimadas.docx
@@ -1,6 +1,6 @@
 
 <file path=word/document.xml><?xml version="1.0" encoding="utf-8"?>
-<w:document xmlns:wpc="http://schemas.microsoft.com/office/word/2010/wordprocessingCanvas" xmlns:cx="http://schemas.microsoft.com/office/drawing/2014/chartex" xmlns:cx1="http://schemas.microsoft.com/office/drawing/2015/9/8/chartex" xmlns:cx2="http://schemas.microsoft.com/office/drawing/2015/10/21/chartex" xmlns:cx3="http://schemas.microsoft.com/office/drawing/2016/5/9/chartex" xmlns:cx4="http://schemas.microsoft.com/office/drawing/2016/5/10/chartex" xmlns:cx5="http://schemas.microsoft.com/office/drawing/2016/5/11/chartex" xmlns:cx6="http://schemas.microsoft.com/office/drawing/2016/5/12/chartex" xmlns:cx7="http://schemas.microsoft.com/office/drawing/2016/5/13/chartex" xmlns:cx8="http://schemas.microsoft.com/office/drawing/2016/5/14/chartex" xmlns:mc="http://schemas.openxmlformats.org/markup-compatibility/2006" xmlns:aink="http://schemas.microsoft.com/office/drawing/2016/ink" xmlns:am3d="http://schemas.microsoft.com/office/drawing/2017/model3d" xmlns:o="urn:schemas-microsoft-com:office:office" xmlns:r="http://schemas.openxmlformats.org/officeDocument/2006/relationships" xmlns:m="http://schemas.openxmlformats.org/officeDocument/2006/math" xmlns:v="urn:schemas-microsoft-com:vml" xmlns:wp14="http://schemas.microsoft.com/office/word/2010/wordprocessingDrawing" xmlns:wp="http://schemas.openxmlformats.org/drawingml/2006/wordprocessingDrawing" xmlns:w10="urn:schemas-microsoft-com:office:word" xmlns:w="http://schemas.openxmlformats.org/wordprocessingml/2006/main" xmlns:w14="http://schemas.microsoft.com/office/word/2010/wordml" xmlns:w15="http://schemas.microsoft.com/office/word/2012/wordml" xmlns:w16cex="http://schemas.microsoft.com/office/word/2018/wordml/cex" xmlns:w16cid="http://schemas.microsoft.com/office/word/2016/wordml/cid" xmlns:w16="http://schemas.microsoft.com/office/word/2018/wordml" xmlns:w16sdtdh="http://schemas.microsoft.com/office/word/2020/wordml/sdtdatahash" xmlns:w16se="http://schemas.microsoft.com/office/word/2015/wordml/symex" xmlns:wpg="http://schemas.microsoft.com/office/word/2010/wordprocessingGroup" xmlns:wpi="http://schemas.microsoft.com/office/word/2010/wordprocessingInk" xmlns:wne="http://schemas.microsoft.com/office/word/2006/wordml" xmlns:wps="http://schemas.microsoft.com/office/word/2010/wordprocessingShape" mc:Ignorable="w14 w15 w16se w16cid w16 w16cex w16sdtdh wp14">
+<w:document xmlns:wpc="http://schemas.microsoft.com/office/word/2010/wordprocessingCanvas" xmlns:cx="http://schemas.microsoft.com/office/drawing/2014/chartex" xmlns:cx1="http://schemas.microsoft.com/office/drawing/2015/9/8/chartex" xmlns:cx2="http://schemas.microsoft.com/office/drawing/2015/10/21/chartex" xmlns:cx3="http://schemas.microsoft.com/office/drawing/2016/5/9/chartex" xmlns:cx4="http://schemas.microsoft.com/office/drawing/2016/5/10/chartex" xmlns:cx5="http://schemas.microsoft.com/office/drawing/2016/5/11/chartex" xmlns:cx6="http://schemas.microsoft.com/office/drawing/2016/5/12/chartex" xmlns:cx7="http://schemas.microsoft.com/office/drawing/2016/5/13/chartex" xmlns:cx8="http://schemas.microsoft.com/office/drawing/2016/5/14/chartex" xmlns:mc="http://schemas.openxmlformats.org/markup-compatibility/2006" xmlns:aink="http://schemas.microsoft.com/office/drawing/2016/ink" xmlns:am3d="http://schemas.microsoft.com/office/drawing/2017/model3d" xmlns:o="urn:schemas-microsoft-com:office:office" xmlns:r="http://schemas.openxmlformats.org/officeDocument/2006/relationships" xmlns:m="http://schemas.openxmlformats.org/officeDocument/2006/math" xmlns:v="urn:schemas-microsoft-com:vml" xmlns:wp14="http://schemas.microsoft.com/office/word/2010/wordprocessingDrawing" xmlns:wp="http://schemas.openxmlformats.org/drawingml/2006/wordprocessingDrawing" xmlns:w10="urn:schemas-microsoft-com:office:word" xmlns:w="http://schemas.openxmlformats.org/wordprocessingml/2006/main" xmlns:w14="http://schemas.microsoft.com/office/word/2010/wordml" xmlns:w15="http://schemas.microsoft.com/office/word/2012/wordml" xmlns:w16cid="http://schemas.microsoft.com/office/word/2016/wordml/cid" xmlns:w16se="http://schemas.microsoft.com/office/word/2015/wordml/symex" xmlns:wpg="http://schemas.microsoft.com/office/word/2010/wordprocessingGroup" xmlns:wpi="http://schemas.microsoft.com/office/word/2010/wordprocessingInk" xmlns:wne="http://schemas.microsoft.com/office/word/2006/wordml" xmlns:wps="http://schemas.microsoft.com/office/word/2010/wordprocessingShape" mc:Ignorable="w14 w15 w16se w16cid wp14">
   <w:body>
     <w:p>
       <w:pPr>
@@ -247,8 +247,16 @@
         <w:rPr>
           <w:rStyle w:val="AddressChar"/>
         </w:rPr>
-        <w:t xml:space="preserve"> – Brazil</w:t>
-      </w:r>
+        <w:t xml:space="preserve"> – </w:t>
+      </w:r>
+      <w:proofErr w:type="spellStart"/>
+      <w:r>
+        <w:rPr>
+          <w:rStyle w:val="AddressChar"/>
+        </w:rPr>
+        <w:t>Brazil</w:t>
+      </w:r>
+      <w:proofErr w:type="spellEnd"/>
     </w:p>
     <w:p>
       <w:pPr>
@@ -267,7 +275,21 @@
         <w:rPr>
           <w:lang w:val="pt-BR"/>
         </w:rPr>
-        <w:t>dsm3,gamf,pal4,wrm</w:t>
+        <w:t>dsm</w:t>
+      </w:r>
+      <w:proofErr w:type="gramStart"/>
+      <w:r>
+        <w:rPr>
+          <w:lang w:val="pt-BR"/>
+        </w:rPr>
+        <w:t>3,gamf</w:t>
+      </w:r>
+      <w:proofErr w:type="gramEnd"/>
+      <w:r>
+        <w:rPr>
+          <w:lang w:val="pt-BR"/>
+        </w:rPr>
+        <w:t>,pal4,wrm</w:t>
       </w:r>
       <w:r>
         <w:rPr>
@@ -337,7 +359,21 @@
         <w:rPr>
           <w:lang w:val="en-US"/>
         </w:rPr>
-        <w:t xml:space="preserve"> for the papers in Portuguese, we also ask for an abstract in Portuguese (“resumo”). </w:t>
+        <w:t xml:space="preserve"> for the papers in Portuguese, we also ask for an abstract in Portuguese (“</w:t>
+      </w:r>
+      <w:proofErr w:type="spellStart"/>
+      <w:r>
+        <w:rPr>
+          <w:lang w:val="en-US"/>
+        </w:rPr>
+        <w:t>resumo</w:t>
+      </w:r>
+      <w:proofErr w:type="spellEnd"/>
+      <w:r>
+        <w:rPr>
+          <w:lang w:val="en-US"/>
+        </w:rPr>
+        <w:t xml:space="preserve">”). </w:t>
       </w:r>
       <w:r>
         <w:rPr>
@@ -617,7 +653,21 @@
         <w:rPr>
           <w:lang w:val="pt-BR"/>
         </w:rPr>
-        <w:t xml:space="preserve"> sua vida útil, o satélite de referência passará a ser o NPP-SUOMI da NASA+NOAA DoD dos EUA, lançado em outubro de 2011, utilizado no monitoramento de focos pelo INPE desde 2012, a compatibilidade entre as séries será então ajustada cautelosamente, o novo satélite detecta 10 vezes mais focos.</w:t>
+        <w:t xml:space="preserve"> sua vida útil, o satélite de referência passará a ser o NPP-SUOMI da NASA+NOAA </w:t>
+      </w:r>
+      <w:proofErr w:type="spellStart"/>
+      <w:r>
+        <w:rPr>
+          <w:lang w:val="pt-BR"/>
+        </w:rPr>
+        <w:t>DoD</w:t>
+      </w:r>
+      <w:proofErr w:type="spellEnd"/>
+      <w:r>
+        <w:rPr>
+          <w:lang w:val="pt-BR"/>
+        </w:rPr>
+        <w:t xml:space="preserve"> dos EUA, lançado em outubro de 2011, utilizado no monitoramento de focos pelo INPE desde 2012, a compatibilidade entre as séries será então ajustada cautelosamente, o novo satélite detecta 10 vezes mais focos.</w:t>
       </w:r>
     </w:p>
     <w:p>
@@ -712,6 +762,7 @@
         </w:rPr>
         <w:t xml:space="preserve">O Estudo trata de uma análise exploratória dos dados de focos de queimada entre os anos de 2000 e 2020, os </w:t>
       </w:r>
+      <w:proofErr w:type="spellStart"/>
       <w:r>
         <w:rPr>
           <w:i/>
@@ -720,12 +771,14 @@
         </w:rPr>
         <w:t>datasets</w:t>
       </w:r>
+      <w:proofErr w:type="spellEnd"/>
       <w:r>
         <w:rPr>
           <w:lang w:val="pt-BR"/>
         </w:rPr>
         <w:t xml:space="preserve"> em questão foram retirados do programa de queimadas do Instituto Nacional de Pesquisas Espaciais (INPE). No total foram analisados 5 </w:t>
       </w:r>
+      <w:proofErr w:type="spellStart"/>
       <w:r>
         <w:rPr>
           <w:i/>
@@ -734,12 +787,14 @@
         </w:rPr>
         <w:t>datasets</w:t>
       </w:r>
+      <w:proofErr w:type="spellEnd"/>
       <w:r>
         <w:rPr>
           <w:lang w:val="pt-BR"/>
         </w:rPr>
         <w:t xml:space="preserve"> referentes às regiões brasileiras, no decorrer do projeto houve a necessidade de se criar um sexto </w:t>
       </w:r>
+      <w:proofErr w:type="spellStart"/>
       <w:r>
         <w:rPr>
           <w:i/>
@@ -748,6 +803,7 @@
         </w:rPr>
         <w:t>dataset</w:t>
       </w:r>
+      <w:proofErr w:type="spellEnd"/>
       <w:r>
         <w:rPr>
           <w:lang w:val="pt-BR"/>
@@ -816,6 +872,7 @@
         </w:rPr>
         <w:t xml:space="preserve"> </w:t>
       </w:r>
+      <w:proofErr w:type="spellStart"/>
       <w:r>
         <w:rPr>
           <w:i/>
@@ -832,6 +889,7 @@
         </w:rPr>
         <w:t>sets</w:t>
       </w:r>
+      <w:proofErr w:type="spellEnd"/>
       <w:r>
         <w:rPr>
           <w:lang w:val="pt-BR"/>
@@ -852,98 +910,110 @@
         </w:rPr>
         <w:t xml:space="preserve">A implementação dos códigos e algoritmos foi feita através do ambiente de desenvolvimento do </w:t>
       </w:r>
+      <w:proofErr w:type="spellStart"/>
       <w:r>
         <w:rPr>
           <w:i/>
           <w:iCs/>
           <w:lang w:val="pt-BR"/>
         </w:rPr>
-        <w:t>Jupyter Notebook</w:t>
-      </w:r>
-      <w:r>
-        <w:rPr>
-          <w:lang w:val="pt-BR"/>
-        </w:rPr>
-        <w:t xml:space="preserve"> com a utilização da linguagem</w:t>
-      </w:r>
-      <w:r>
-        <w:rPr>
-          <w:lang w:val="pt-BR"/>
-        </w:rPr>
-        <w:t xml:space="preserve"> de programação</w:t>
-      </w:r>
-      <w:r>
-        <w:rPr>
-          <w:lang w:val="pt-BR"/>
-        </w:rPr>
-        <w:t xml:space="preserve"> Python</w:t>
-      </w:r>
-      <w:r>
-        <w:rPr>
-          <w:lang w:val="pt-BR"/>
-        </w:rPr>
-        <w:t xml:space="preserve"> e</w:t>
-      </w:r>
-      <w:r>
-        <w:rPr>
-          <w:lang w:val="pt-BR"/>
-        </w:rPr>
-        <w:t xml:space="preserve"> para compartilhamento de dados e informações foi usado um repositório no GitHub.</w:t>
-      </w:r>
-      <w:r>
-        <w:rPr>
-          <w:lang w:val="pt-BR"/>
-        </w:rPr>
-        <w:t xml:space="preserve"> </w:t>
-      </w:r>
-    </w:p>
-    <w:p>
-      <w:pPr>
-        <w:pStyle w:val="Ttulo1"/>
-        <w:rPr>
-          <w:lang w:val="pt-BR"/>
-        </w:rPr>
-      </w:pPr>
-      <w:r>
-        <w:rPr>
-          <w:lang w:val="pt-BR"/>
-        </w:rPr>
-        <w:t>4</w:t>
-      </w:r>
-      <w:r>
-        <w:rPr>
-          <w:lang w:val="pt-BR"/>
-        </w:rPr>
-        <w:t xml:space="preserve">. </w:t>
-      </w:r>
-      <w:r>
-        <w:rPr>
-          <w:lang w:val="pt-BR"/>
-        </w:rPr>
-        <w:t>Resultados e Discussões</w:t>
-      </w:r>
-    </w:p>
-    <w:p>
-      <w:pPr>
-        <w:ind w:firstLine="567"/>
-        <w:rPr>
-          <w:lang w:val="pt-BR"/>
-        </w:rPr>
-      </w:pPr>
-      <w:r>
-        <w:rPr>
-          <w:lang w:val="pt-BR"/>
-        </w:rPr>
-        <w:t xml:space="preserve">Os resultados obtidos a partir das análises dos </w:t>
-      </w:r>
+        <w:t>Jupyter</w:t>
+      </w:r>
+      <w:proofErr w:type="spellEnd"/>
       <w:r>
         <w:rPr>
           <w:i/>
           <w:iCs/>
           <w:lang w:val="pt-BR"/>
         </w:rPr>
+        <w:t xml:space="preserve"> Notebook</w:t>
+      </w:r>
+      <w:r>
+        <w:rPr>
+          <w:lang w:val="pt-BR"/>
+        </w:rPr>
+        <w:t xml:space="preserve"> com a utilização da linguagem</w:t>
+      </w:r>
+      <w:r>
+        <w:rPr>
+          <w:lang w:val="pt-BR"/>
+        </w:rPr>
+        <w:t xml:space="preserve"> de programação</w:t>
+      </w:r>
+      <w:r>
+        <w:rPr>
+          <w:lang w:val="pt-BR"/>
+        </w:rPr>
+        <w:t xml:space="preserve"> Python</w:t>
+      </w:r>
+      <w:r>
+        <w:rPr>
+          <w:lang w:val="pt-BR"/>
+        </w:rPr>
+        <w:t xml:space="preserve"> e</w:t>
+      </w:r>
+      <w:r>
+        <w:rPr>
+          <w:lang w:val="pt-BR"/>
+        </w:rPr>
+        <w:t xml:space="preserve"> para compartilhamento de dados e informações foi usado um repositório no GitHub.</w:t>
+      </w:r>
+      <w:r>
+        <w:rPr>
+          <w:lang w:val="pt-BR"/>
+        </w:rPr>
+        <w:t xml:space="preserve"> </w:t>
+      </w:r>
+    </w:p>
+    <w:p>
+      <w:pPr>
+        <w:pStyle w:val="Ttulo1"/>
+        <w:rPr>
+          <w:lang w:val="pt-BR"/>
+        </w:rPr>
+      </w:pPr>
+      <w:r>
+        <w:rPr>
+          <w:lang w:val="pt-BR"/>
+        </w:rPr>
+        <w:t>4</w:t>
+      </w:r>
+      <w:r>
+        <w:rPr>
+          <w:lang w:val="pt-BR"/>
+        </w:rPr>
+        <w:t xml:space="preserve">. </w:t>
+      </w:r>
+      <w:r>
+        <w:rPr>
+          <w:lang w:val="pt-BR"/>
+        </w:rPr>
+        <w:t>Resultados e Discussões</w:t>
+      </w:r>
+    </w:p>
+    <w:p>
+      <w:pPr>
+        <w:ind w:firstLine="567"/>
+        <w:rPr>
+          <w:lang w:val="pt-BR"/>
+        </w:rPr>
+      </w:pPr>
+      <w:r>
+        <w:rPr>
+          <w:lang w:val="pt-BR"/>
+        </w:rPr>
+        <w:t xml:space="preserve">Os resultados obtidos a partir das análises dos </w:t>
+      </w:r>
+      <w:proofErr w:type="spellStart"/>
+      <w:r>
+        <w:rPr>
+          <w:i/>
+          <w:iCs/>
+          <w:lang w:val="pt-BR"/>
+        </w:rPr>
         <w:t>datasets</w:t>
       </w:r>
+      <w:proofErr w:type="spellEnd"/>
       <w:r>
         <w:rPr>
           <w:lang w:val="pt-BR"/>
@@ -1061,7 +1131,14 @@
         <w:rPr>
           <w:color w:val="000000"/>
         </w:rPr>
-        <w:t xml:space="preserve">A média do número de focos de queimadas anuais no Nordeste é 57.093, bem próximo a mediana (51.555). Apesar da pequena diferença entre os valores, a região tem um desvio padrão de 20.357, aproximadamente 36% do valor médio, o que demonstra uma grande variabilidade anual, que pode ser notado no histograma com os números de focos anuais da </w:t>
+        <w:t xml:space="preserve">A média do número de focos de queimadas anuais no Nordeste é 57.093, bem próximo a mediana (51.555). Apesar da pequena diferença entre os valores, a região tem um desvio padrão de 20.357, aproximadamente 36% do valor médio, o que demonstra </w:t>
+      </w:r>
+      <w:r>
+        <w:rPr>
+          <w:color w:val="000000"/>
+        </w:rPr>
+        <w:lastRenderedPageBreak/>
+        <w:t xml:space="preserve">uma grande variabilidade anual, que pode ser notado no histograma com os números de focos anuais da </w:t>
       </w:r>
       <w:r>
         <w:rPr>
@@ -1149,7 +1226,6 @@
             </w:pPr>
             <w:bookmarkStart w:id="0" w:name="_Hlk87369596"/>
             <w:r>
-              <w:lastRenderedPageBreak/>
               <w:pict w14:anchorId="53E28C20">
                 <v:shapetype id="_x0000_t75" coordsize="21600,21600" o:spt="75" o:preferrelative="t" path="m@4@5l@4@11@9@11@9@5xe" filled="f" stroked="f">
                   <v:stroke joinstyle="miter"/>
@@ -1170,7 +1246,7 @@
                   <v:path o:extrusionok="f" gradientshapeok="t" o:connecttype="rect"/>
                   <o:lock v:ext="edit" aspectratio="t"/>
                 </v:shapetype>
-                <v:shape id="_x0000_i1025" type="#_x0000_t75" style="width:381pt;height:199pt">
+                <v:shape id="_x0000_i1025" type="#_x0000_t75" style="width:381pt;height:198.6pt">
                   <v:imagedata r:id="rId12" o:title="evolucao_anos" croptop="6211f" cropright="3937f"/>
                 </v:shape>
               </w:pict>
@@ -1425,13 +1501,7 @@
         <w:rPr>
           <w:lang w:val="pt-BR"/>
         </w:rPr>
-        <w:t>áximos e mínimos observados em intervalos de 5 anos para a região</w:t>
-      </w:r>
-      <w:r>
-        <w:rPr>
-          <w:lang w:val="pt-BR"/>
-        </w:rPr>
-        <w:t xml:space="preserve"> Nordeste</w:t>
+        <w:t>áximos e mínimos observados em intervalos de 5 anos para a região Nordeste</w:t>
       </w:r>
     </w:p>
     <w:tbl>
@@ -1451,9 +1521,9 @@
       <w:tblGrid>
         <w:gridCol w:w="1256"/>
         <w:gridCol w:w="1683"/>
-        <w:gridCol w:w="1856"/>
-        <w:gridCol w:w="1683"/>
-        <w:gridCol w:w="1816"/>
+        <w:gridCol w:w="1848"/>
+        <w:gridCol w:w="1678"/>
+        <w:gridCol w:w="1810"/>
       </w:tblGrid>
       <w:tr>
         <w:trPr>
@@ -1585,6 +1655,7 @@
                 <w:lang w:val="pt-BR"/>
               </w:rPr>
             </w:pPr>
+            <w:proofErr w:type="spellStart"/>
             <w:r>
               <w:rPr>
                 <w:b/>
@@ -1599,6 +1670,7 @@
               </w:rPr>
               <w:t>ocos</w:t>
             </w:r>
+            <w:proofErr w:type="spellEnd"/>
             <w:r>
               <w:rPr>
                 <w:b/>
@@ -1653,8 +1725,13 @@
                 <w:lang w:val="pt-BR"/>
               </w:rPr>
             </w:pPr>
-            <w:r>
-              <w:t>Outubro/2005</w:t>
+            <w:proofErr w:type="spellStart"/>
+            <w:r>
+              <w:t>Outubro</w:t>
+            </w:r>
+            <w:proofErr w:type="spellEnd"/>
+            <w:r>
+              <w:t>/2005</w:t>
             </w:r>
           </w:p>
         </w:tc>
@@ -1687,8 +1764,13 @@
                 <w:lang w:val="pt-BR"/>
               </w:rPr>
             </w:pPr>
-            <w:r>
-              <w:t>Março/2001</w:t>
+            <w:proofErr w:type="spellStart"/>
+            <w:r>
+              <w:t>Março</w:t>
+            </w:r>
+            <w:proofErr w:type="spellEnd"/>
+            <w:r>
+              <w:t>/2001</w:t>
             </w:r>
           </w:p>
         </w:tc>
@@ -1745,8 +1827,13 @@
                 <w:lang w:val="pt-BR"/>
               </w:rPr>
             </w:pPr>
-            <w:r>
-              <w:t>Setembro/2007</w:t>
+            <w:proofErr w:type="spellStart"/>
+            <w:r>
+              <w:t>Setembro</w:t>
+            </w:r>
+            <w:proofErr w:type="spellEnd"/>
+            <w:r>
+              <w:t>/2007</w:t>
             </w:r>
           </w:p>
         </w:tc>
@@ -1779,8 +1866,13 @@
                 <w:lang w:val="pt-BR"/>
               </w:rPr>
             </w:pPr>
-            <w:r>
-              <w:t>Maio/2009</w:t>
+            <w:proofErr w:type="spellStart"/>
+            <w:r>
+              <w:t>Maio</w:t>
+            </w:r>
+            <w:proofErr w:type="spellEnd"/>
+            <w:r>
+              <w:t>/2009</w:t>
             </w:r>
           </w:p>
         </w:tc>
@@ -1837,8 +1929,13 @@
                 <w:lang w:val="pt-BR"/>
               </w:rPr>
             </w:pPr>
-            <w:r>
-              <w:t>Setembro/2012</w:t>
+            <w:proofErr w:type="spellStart"/>
+            <w:r>
+              <w:t>Setembro</w:t>
+            </w:r>
+            <w:proofErr w:type="spellEnd"/>
+            <w:r>
+              <w:t>/2012</w:t>
             </w:r>
           </w:p>
         </w:tc>
@@ -1871,8 +1968,13 @@
                 <w:lang w:val="pt-BR"/>
               </w:rPr>
             </w:pPr>
-            <w:r>
-              <w:t>Fevereiro/2014</w:t>
+            <w:proofErr w:type="spellStart"/>
+            <w:r>
+              <w:t>Fevereiro</w:t>
+            </w:r>
+            <w:proofErr w:type="spellEnd"/>
+            <w:r>
+              <w:t>/2014</w:t>
             </w:r>
           </w:p>
         </w:tc>
@@ -1929,8 +2031,13 @@
                 <w:lang w:val="pt-BR"/>
               </w:rPr>
             </w:pPr>
-            <w:r>
-              <w:t>Setembro/2017</w:t>
+            <w:proofErr w:type="spellStart"/>
+            <w:r>
+              <w:t>Setembro</w:t>
+            </w:r>
+            <w:proofErr w:type="spellEnd"/>
+            <w:r>
+              <w:t>/2017</w:t>
             </w:r>
           </w:p>
         </w:tc>
@@ -1963,8 +2070,13 @@
                 <w:lang w:val="pt-BR"/>
               </w:rPr>
             </w:pPr>
-            <w:r>
-              <w:t>Fevereiro/2018</w:t>
+            <w:proofErr w:type="spellStart"/>
+            <w:r>
+              <w:t>Fevereiro</w:t>
+            </w:r>
+            <w:proofErr w:type="spellEnd"/>
+            <w:r>
+              <w:t>/2018</w:t>
             </w:r>
           </w:p>
         </w:tc>
@@ -2002,67 +2114,30 @@
       </w:pPr>
       <w:r>
         <w:rPr>
-          <w:highlight w:val="cyan"/>
-          <w:lang w:val="pt-BR"/>
-        </w:rPr>
-        <w:t xml:space="preserve">Inserir comentários de Gabriel sobre o gráfico da </w:t>
-      </w:r>
-      <w:r>
-        <w:rPr>
-          <w:highlight w:val="cyan"/>
-          <w:lang w:val="pt-BR"/>
-        </w:rPr>
-        <w:fldChar w:fldCharType="begin"/>
-      </w:r>
-      <w:r>
-        <w:rPr>
-          <w:highlight w:val="cyan"/>
-          <w:lang w:val="pt-BR"/>
-        </w:rPr>
-        <w:instrText xml:space="preserve"> REF _Ref87369434 \h  \* MERGEFORMAT </w:instrText>
-      </w:r>
-      <w:r>
-        <w:rPr>
-          <w:highlight w:val="cyan"/>
-          <w:lang w:val="pt-BR"/>
-        </w:rPr>
-      </w:r>
-      <w:r>
-        <w:rPr>
-          <w:highlight w:val="cyan"/>
-          <w:lang w:val="pt-BR"/>
-        </w:rPr>
-        <w:fldChar w:fldCharType="separate"/>
-      </w:r>
-      <w:r>
-        <w:rPr>
-          <w:highlight w:val="cyan"/>
-          <w:lang w:val="pt-BR"/>
-        </w:rPr>
-        <w:t xml:space="preserve">Figura </w:t>
-      </w:r>
-      <w:r>
-        <w:rPr>
-          <w:noProof/>
-          <w:highlight w:val="cyan"/>
-          <w:lang w:val="pt-BR"/>
-        </w:rPr>
-        <w:t>2</w:t>
-      </w:r>
-      <w:r>
-        <w:rPr>
-          <w:highlight w:val="cyan"/>
-          <w:lang w:val="pt-BR"/>
-        </w:rPr>
-        <w:fldChar w:fldCharType="end"/>
-      </w:r>
-      <w:r>
-        <w:rPr>
-          <w:highlight w:val="cyan"/>
-          <w:lang w:val="pt-BR"/>
-        </w:rPr>
-        <w:t>.</w:t>
-      </w:r>
+          <w:lang w:val="pt-BR"/>
+        </w:rPr>
+        <w:tab/>
+      </w:r>
+      <w:r>
+        <w:rPr>
+          <w:lang w:val="pt-BR"/>
+        </w:rPr>
+        <w:t xml:space="preserve">O gráfico representado na Figura 2 mostra os máximos mínimos e médias do intervalo do estudo em comparação com o ano de 2020. É possível observar que para a </w:t>
+      </w:r>
+      <w:r>
+        <w:rPr>
+          <w:lang w:val="pt-BR"/>
+        </w:rPr>
+        <w:lastRenderedPageBreak/>
+        <w:t>região nordeste todos os meses ficaram abaixo da média, com a concentração do número de focos no segundo semestre, devido ao baixo índice de chuvas.</w:t>
+      </w:r>
+    </w:p>
+    <w:p>
+      <w:pPr>
+        <w:rPr>
+          <w:lang w:val="pt-BR"/>
+        </w:rPr>
+      </w:pPr>
     </w:p>
     <w:tbl>
       <w:tblPr>
@@ -2108,9 +2183,8 @@
                 <w:color w:val="000000"/>
                 <w:bdr w:val="none" w:sz="0" w:space="0" w:color="auto" w:frame="1"/>
               </w:rPr>
-              <w:lastRenderedPageBreak/>
               <w:pict w14:anchorId="72477F3B">
-                <v:shape id="_x0000_i1026" type="#_x0000_t75" style="width:424.5pt;height:199pt">
+                <v:shape id="_x0000_i1026" type="#_x0000_t75" style="width:424.8pt;height:198.6pt">
                   <v:imagedata r:id="rId13" o:title="" croptop="9111f"/>
                 </v:shape>
               </w:pict>
@@ -2318,7 +2392,7 @@
         <w:tblLook w:val="04A0" w:firstRow="1" w:lastRow="0" w:firstColumn="1" w:lastColumn="0" w:noHBand="0" w:noVBand="1"/>
       </w:tblPr>
       <w:tblGrid>
-        <w:gridCol w:w="7747"/>
+        <w:gridCol w:w="7748"/>
       </w:tblGrid>
       <w:tr>
         <w:trPr>
@@ -2347,8 +2421,9 @@
                 <w:color w:val="000000"/>
                 <w:bdr w:val="none" w:sz="0" w:space="0" w:color="auto" w:frame="1"/>
               </w:rPr>
+              <w:lastRenderedPageBreak/>
               <w:pict w14:anchorId="472A4AB2">
-                <v:shape id="_x0000_i1027" type="#_x0000_t75" style="width:376.5pt;height:199pt">
+                <v:shape id="_x0000_i1027" type="#_x0000_t75" style="width:376.8pt;height:198.6pt">
                   <v:imagedata r:id="rId14" o:title="" croptop="5568f" cropright="4053f"/>
                 </v:shape>
               </w:pict>
@@ -2412,7 +2487,6 @@
         <w:rPr>
           <w:lang w:val="pt-BR"/>
         </w:rPr>
-        <w:lastRenderedPageBreak/>
         <w:t>A média do número de focos anuais para o norte é aproximadamente 93.394, com desvio padrão de 35.879,22, demonstrando grande valores com alta variabilidade. Os anos de maior e menor incidência foram respectivamente 2005 e 2000, com máximo de 164.458 e mínimo 32.162 focos de queimadas, sendo observado um aumento de 511,34% entre os extremos.</w:t>
       </w:r>
     </w:p>
@@ -2773,9 +2847,9 @@
       <w:tblGrid>
         <w:gridCol w:w="1256"/>
         <w:gridCol w:w="1683"/>
-        <w:gridCol w:w="1856"/>
-        <w:gridCol w:w="1683"/>
-        <w:gridCol w:w="1816"/>
+        <w:gridCol w:w="1848"/>
+        <w:gridCol w:w="1678"/>
+        <w:gridCol w:w="1810"/>
       </w:tblGrid>
       <w:tr>
         <w:trPr>
@@ -2857,63 +2931,57 @@
                 <w:bCs/>
                 <w:lang w:val="pt-BR"/>
               </w:rPr>
-              <w:t xml:space="preserve"> </w:t>
-            </w:r>
-            <w:r>
+              <w:t xml:space="preserve"> - Máximo</w:t>
+            </w:r>
+          </w:p>
+        </w:tc>
+        <w:tc>
+          <w:tcPr>
+            <w:tcW w:w="0" w:type="auto"/>
+            <w:shd w:val="clear" w:color="auto" w:fill="auto"/>
+          </w:tcPr>
+          <w:p>
+            <w:pPr>
+              <w:jc w:val="center"/>
               <w:rPr>
                 <w:b/>
                 <w:bCs/>
                 <w:lang w:val="pt-BR"/>
               </w:rPr>
-              <w:t>- Máximo</w:t>
-            </w:r>
-          </w:p>
-        </w:tc>
-        <w:tc>
-          <w:tcPr>
-            <w:tcW w:w="0" w:type="auto"/>
-            <w:shd w:val="clear" w:color="auto" w:fill="auto"/>
-          </w:tcPr>
-          <w:p>
-            <w:pPr>
-              <w:jc w:val="center"/>
+            </w:pPr>
+            <w:r>
               <w:rPr>
                 <w:b/>
                 <w:bCs/>
                 <w:lang w:val="pt-BR"/>
               </w:rPr>
-            </w:pPr>
-            <w:r>
+              <w:t>Mês/Ano</w:t>
+            </w:r>
+          </w:p>
+        </w:tc>
+        <w:tc>
+          <w:tcPr>
+            <w:tcW w:w="0" w:type="auto"/>
+            <w:shd w:val="clear" w:color="auto" w:fill="auto"/>
+          </w:tcPr>
+          <w:p>
+            <w:pPr>
+              <w:jc w:val="center"/>
               <w:rPr>
                 <w:b/>
                 <w:bCs/>
                 <w:lang w:val="pt-BR"/>
               </w:rPr>
-              <w:t>Mês/Ano</w:t>
-            </w:r>
-          </w:p>
-        </w:tc>
-        <w:tc>
-          <w:tcPr>
-            <w:tcW w:w="0" w:type="auto"/>
-            <w:shd w:val="clear" w:color="auto" w:fill="auto"/>
-          </w:tcPr>
-          <w:p>
-            <w:pPr>
-              <w:jc w:val="center"/>
+            </w:pPr>
+            <w:proofErr w:type="spellStart"/>
+            <w:r>
               <w:rPr>
                 <w:b/>
                 <w:bCs/>
-                <w:lang w:val="pt-BR"/>
-              </w:rPr>
-            </w:pPr>
-            <w:r>
-              <w:rPr>
-                <w:b/>
-                <w:bCs/>
               </w:rPr>
               <w:t>Focos</w:t>
             </w:r>
+            <w:proofErr w:type="spellEnd"/>
             <w:r>
               <w:rPr>
                 <w:b/>
@@ -3075,8 +3143,13 @@
                 <w:lang w:val="pt-BR"/>
               </w:rPr>
             </w:pPr>
-            <w:r>
-              <w:t>Setembro/2007</w:t>
+            <w:proofErr w:type="spellStart"/>
+            <w:r>
+              <w:t>Setembro</w:t>
+            </w:r>
+            <w:proofErr w:type="spellEnd"/>
+            <w:r>
+              <w:t>/2007</w:t>
             </w:r>
           </w:p>
         </w:tc>
@@ -3109,9 +3182,11 @@
                 <w:lang w:val="pt-BR"/>
               </w:rPr>
             </w:pPr>
+            <w:proofErr w:type="spellStart"/>
             <w:r>
               <w:t>Fevereiro</w:t>
             </w:r>
+            <w:proofErr w:type="spellEnd"/>
             <w:r>
               <w:t>/2009</w:t>
             </w:r>
@@ -3170,8 +3245,13 @@
                 <w:lang w:val="pt-BR"/>
               </w:rPr>
             </w:pPr>
-            <w:r>
-              <w:t>Setembro/201</w:t>
+            <w:proofErr w:type="spellStart"/>
+            <w:r>
+              <w:t>Setembro</w:t>
+            </w:r>
+            <w:proofErr w:type="spellEnd"/>
+            <w:r>
+              <w:t>/201</w:t>
             </w:r>
             <w:r>
               <w:t>5</w:t>
@@ -3207,8 +3287,13 @@
                 <w:lang w:val="pt-BR"/>
               </w:rPr>
             </w:pPr>
-            <w:r>
-              <w:t>Fevereiro/201</w:t>
+            <w:proofErr w:type="spellStart"/>
+            <w:r>
+              <w:t>Fevereiro</w:t>
+            </w:r>
+            <w:proofErr w:type="spellEnd"/>
+            <w:r>
+              <w:t>/201</w:t>
             </w:r>
             <w:r>
               <w:t>3</w:t>
@@ -3271,8 +3356,13 @@
                 <w:lang w:val="pt-BR"/>
               </w:rPr>
             </w:pPr>
-            <w:r>
-              <w:t>Setembro/2017</w:t>
+            <w:proofErr w:type="spellStart"/>
+            <w:r>
+              <w:t>Setembro</w:t>
+            </w:r>
+            <w:proofErr w:type="spellEnd"/>
+            <w:r>
+              <w:t>/2017</w:t>
             </w:r>
           </w:p>
         </w:tc>
@@ -3305,8 +3395,13 @@
                 <w:lang w:val="pt-BR"/>
               </w:rPr>
             </w:pPr>
-            <w:r>
-              <w:t>Fevereiro/201</w:t>
+            <w:proofErr w:type="spellStart"/>
+            <w:r>
+              <w:t>Fevereiro</w:t>
+            </w:r>
+            <w:proofErr w:type="spellEnd"/>
+            <w:r>
+              <w:t>/201</w:t>
             </w:r>
             <w:r>
               <w:t>7</w:t>
@@ -3342,24 +3437,30 @@
     </w:p>
     <w:p>
       <w:pPr>
-        <w:ind w:firstLine="567"/>
-        <w:rPr>
-          <w:lang w:val="pt-BR"/>
-        </w:rPr>
-      </w:pPr>
+        <w:rPr>
+          <w:lang w:val="pt-BR"/>
+        </w:rPr>
+      </w:pPr>
+      <w:r>
+        <w:rPr>
+          <w:lang w:val="pt-BR"/>
+        </w:rPr>
+        <w:lastRenderedPageBreak/>
+        <w:tab/>
+        <w:t>A partir do gráfico ilustrado na Figura 4 é possível perceber que os meses de  ju</w:t>
+      </w:r>
+      <w:r>
+        <w:rPr>
+          <w:lang w:val="pt-BR"/>
+        </w:rPr>
+        <w:t>lho, agosto e outubro tiveram número de focos acima da média para a região, isso ocorre devido ao fato de que é no terceiro trimestre do ano o intervalo de tempo no qual se predominam os maiores números de queimadas, pois o clima equatorial da região apresenta clima mais seco nesses meses.</w:t>
+      </w:r>
       <w:r>
         <w:rPr>
           <w:highlight w:val="cyan"/>
           <w:lang w:val="pt-BR"/>
         </w:rPr>
-        <w:t xml:space="preserve">Atualizar </w:t>
-      </w:r>
-      <w:r>
-        <w:rPr>
-          <w:highlight w:val="cyan"/>
-          <w:lang w:val="pt-BR"/>
-        </w:rPr>
-        <w:t>gráfico do INPE com comentários de Gabriel.</w:t>
+        <w:t xml:space="preserve"> </w:t>
       </w:r>
     </w:p>
     <w:p>
@@ -3385,7 +3486,7 @@
         <w:tblLook w:val="04A0" w:firstRow="1" w:lastRow="0" w:firstColumn="1" w:lastColumn="0" w:noHBand="0" w:noVBand="1"/>
       </w:tblPr>
       <w:tblGrid>
-        <w:gridCol w:w="8985"/>
+        <w:gridCol w:w="8986"/>
       </w:tblGrid>
       <w:tr>
         <w:trPr>
@@ -3417,9 +3518,8 @@
                 <w:szCs w:val="22"/>
                 <w:bdr w:val="none" w:sz="0" w:space="0" w:color="auto" w:frame="1"/>
               </w:rPr>
-              <w:lastRenderedPageBreak/>
               <w:pict w14:anchorId="771A7C34">
-                <v:shape id="_x0000_i1028" type="#_x0000_t75" style="width:438.5pt;height:199pt">
+                <v:shape id="_x0000_i1028" type="#_x0000_t75" style="width:438.6pt;height:198.6pt">
                   <v:imagedata r:id="rId15" o:title="" croptop="10708f"/>
                 </v:shape>
               </w:pict>
@@ -3573,7 +3673,21 @@
         <w:rPr>
           <w:lang w:val="pt-BR"/>
         </w:rPr>
-        <w:t>Com relação aos focos de queimadas na vegetação presente no Centro-Oeste, como podemos citar: Cerrado, Pantanal e uma pequena faixa da Floresta Amazônica estão relacionados com o desmatamento, principalmente destacamos o cerrado. Segundo Dados do Projeto MapBiomas (2019) apontam para taxas de desmatamento no Cerrado historicamente superiores às da Mata Atlântica e da Floresta Amazônica, tendo em vista que no ano de 2018, cerca de 41,3% de sua cobertura natural já se encontrava convertida para usos antrópicos.</w:t>
+        <w:t xml:space="preserve">Com relação aos focos de queimadas na vegetação presente no Centro-Oeste, como podemos citar: Cerrado, Pantanal e uma pequena faixa da Floresta Amazônica estão relacionados com o desmatamento, principalmente destacamos o cerrado. Segundo Dados do Projeto </w:t>
+      </w:r>
+      <w:proofErr w:type="spellStart"/>
+      <w:r>
+        <w:rPr>
+          <w:lang w:val="pt-BR"/>
+        </w:rPr>
+        <w:t>MapBiomas</w:t>
+      </w:r>
+      <w:proofErr w:type="spellEnd"/>
+      <w:r>
+        <w:rPr>
+          <w:lang w:val="pt-BR"/>
+        </w:rPr>
+        <w:t xml:space="preserve"> (2019) apontam para taxas de desmatamento no Cerrado historicamente superiores às da Mata Atlântica e da Floresta Amazônica, tendo em vista que no ano de 2018, cerca de 41,3% de sua cobertura natural já se encontrava convertida para usos antrópicos.</w:t>
       </w:r>
     </w:p>
     <w:p>
@@ -3655,6 +3769,7 @@
         <w:rPr>
           <w:lang w:val="pt-BR"/>
         </w:rPr>
+        <w:lastRenderedPageBreak/>
         <w:t xml:space="preserve">O </w:t>
       </w:r>
       <w:r>
@@ -3729,7 +3844,7 @@
         <w:tblLook w:val="04A0" w:firstRow="1" w:lastRow="0" w:firstColumn="1" w:lastColumn="0" w:noHBand="0" w:noVBand="1"/>
       </w:tblPr>
       <w:tblGrid>
-        <w:gridCol w:w="7761"/>
+        <w:gridCol w:w="7762"/>
       </w:tblGrid>
       <w:tr>
         <w:trPr>
@@ -3761,9 +3876,8 @@
                 <w:szCs w:val="22"/>
                 <w:bdr w:val="none" w:sz="0" w:space="0" w:color="auto" w:frame="1"/>
               </w:rPr>
-              <w:lastRenderedPageBreak/>
               <w:pict w14:anchorId="57F3A438">
-                <v:shape id="_x0000_i1029" type="#_x0000_t75" style="width:377pt;height:199pt">
+                <v:shape id="_x0000_i1029" type="#_x0000_t75" style="width:377.4pt;height:198.6pt">
                   <v:imagedata r:id="rId16" o:title="" croptop="5568f" cropright="3937f"/>
                 </v:shape>
               </w:pict>
@@ -3883,11 +3997,19 @@
         </w:rPr>
         <w:t>[</w:t>
       </w:r>
-      <w:r>
-        <w:rPr>
-          <w:lang w:val="pt-BR"/>
-        </w:rPr>
-        <w:t>Schlesinger e Noronha, 2006</w:t>
+      <w:proofErr w:type="spellStart"/>
+      <w:r>
+        <w:rPr>
+          <w:lang w:val="pt-BR"/>
+        </w:rPr>
+        <w:t>Schlesinger</w:t>
+      </w:r>
+      <w:proofErr w:type="spellEnd"/>
+      <w:r>
+        <w:rPr>
+          <w:lang w:val="pt-BR"/>
+        </w:rPr>
+        <w:t xml:space="preserve"> e Noronha, 2006</w:t>
       </w:r>
       <w:r>
         <w:rPr>
@@ -4071,13 +4193,7 @@
         <w:rPr>
           <w:lang w:val="pt-BR"/>
         </w:rPr>
-        <w:t xml:space="preserve">Em </w:t>
-      </w:r>
-      <w:r>
-        <w:rPr>
-          <w:lang w:val="pt-BR"/>
-        </w:rPr>
-        <w:t xml:space="preserve">contrapartida os meses de </w:t>
+        <w:t xml:space="preserve">Em contrapartida os meses de </w:t>
       </w:r>
       <w:r>
         <w:rPr>
@@ -4184,13 +4300,7 @@
         <w:rPr>
           <w:lang w:val="pt-BR"/>
         </w:rPr>
-        <w:t xml:space="preserve">áximos e mínimos observados em intervalos de 5 anos para a região </w:t>
-      </w:r>
-      <w:r>
-        <w:rPr>
-          <w:lang w:val="pt-BR"/>
-        </w:rPr>
-        <w:t>Centro-Oeste</w:t>
+        <w:t>áximos e mínimos observados em intervalos de 5 anos para a região Centro-Oeste</w:t>
       </w:r>
     </w:p>
     <w:tbl>
@@ -4210,9 +4320,9 @@
       <w:tblGrid>
         <w:gridCol w:w="1256"/>
         <w:gridCol w:w="1683"/>
-        <w:gridCol w:w="1856"/>
-        <w:gridCol w:w="1683"/>
-        <w:gridCol w:w="1816"/>
+        <w:gridCol w:w="1848"/>
+        <w:gridCol w:w="1678"/>
+        <w:gridCol w:w="1810"/>
       </w:tblGrid>
       <w:tr>
         <w:trPr>
@@ -4336,6 +4446,7 @@
                 <w:lang w:val="pt-BR"/>
               </w:rPr>
             </w:pPr>
+            <w:proofErr w:type="spellStart"/>
             <w:r>
               <w:rPr>
                 <w:b/>
@@ -4343,13 +4454,23 @@
               </w:rPr>
               <w:t>Focos</w:t>
             </w:r>
+            <w:proofErr w:type="spellEnd"/>
             <w:r>
               <w:rPr>
                 <w:b/>
                 <w:bCs/>
               </w:rPr>
-              <w:t xml:space="preserve"> - Mínimo</w:t>
-            </w:r>
+              <w:t xml:space="preserve"> - </w:t>
+            </w:r>
+            <w:proofErr w:type="spellStart"/>
+            <w:r>
+              <w:rPr>
+                <w:b/>
+                <w:bCs/>
+              </w:rPr>
+              <w:t>Mínimo</w:t>
+            </w:r>
+            <w:proofErr w:type="spellEnd"/>
           </w:p>
         </w:tc>
       </w:tr>
@@ -4388,9 +4509,11 @@
                 <w:lang w:val="pt-BR"/>
               </w:rPr>
             </w:pPr>
+            <w:proofErr w:type="spellStart"/>
             <w:r>
               <w:t>Setembro</w:t>
             </w:r>
+            <w:proofErr w:type="spellEnd"/>
             <w:r>
               <w:t>/200</w:t>
             </w:r>
@@ -4428,9 +4551,11 @@
                 <w:lang w:val="pt-BR"/>
               </w:rPr>
             </w:pPr>
+            <w:proofErr w:type="spellStart"/>
             <w:r>
               <w:t>Março</w:t>
             </w:r>
+            <w:proofErr w:type="spellEnd"/>
             <w:r>
               <w:t>/200</w:t>
             </w:r>
@@ -4475,6 +4600,7 @@
               </w:rPr>
             </w:pPr>
             <w:r>
+              <w:lastRenderedPageBreak/>
               <w:t>2005-2010</w:t>
             </w:r>
           </w:p>
@@ -4492,8 +4618,13 @@
                 <w:lang w:val="pt-BR"/>
               </w:rPr>
             </w:pPr>
-            <w:r>
-              <w:t>Setembro/2007</w:t>
+            <w:proofErr w:type="spellStart"/>
+            <w:r>
+              <w:t>Setembro</w:t>
+            </w:r>
+            <w:proofErr w:type="spellEnd"/>
+            <w:r>
+              <w:t>/2007</w:t>
             </w:r>
           </w:p>
         </w:tc>
@@ -4527,10 +4658,7 @@
               </w:rPr>
             </w:pPr>
             <w:r>
-              <w:t>Jan</w:t>
-            </w:r>
-            <w:r>
-              <w:t>eiro</w:t>
+              <w:t>Janeiro</w:t>
             </w:r>
             <w:r>
               <w:t>/200</w:t>
@@ -4593,8 +4721,13 @@
                 <w:lang w:val="pt-BR"/>
               </w:rPr>
             </w:pPr>
-            <w:r>
-              <w:t>Setembro/201</w:t>
+            <w:proofErr w:type="spellStart"/>
+            <w:r>
+              <w:t>Setembro</w:t>
+            </w:r>
+            <w:proofErr w:type="spellEnd"/>
+            <w:r>
+              <w:t>/201</w:t>
             </w:r>
             <w:r>
               <w:t>2</w:t>
@@ -4630,8 +4763,13 @@
                 <w:lang w:val="pt-BR"/>
               </w:rPr>
             </w:pPr>
-            <w:r>
-              <w:t>Fevereiro/201</w:t>
+            <w:proofErr w:type="spellStart"/>
+            <w:r>
+              <w:t>Fevereiro</w:t>
+            </w:r>
+            <w:proofErr w:type="spellEnd"/>
+            <w:r>
+              <w:t>/201</w:t>
             </w:r>
             <w:r>
               <w:t>1</w:t>
@@ -4691,8 +4829,13 @@
                 <w:lang w:val="pt-BR"/>
               </w:rPr>
             </w:pPr>
-            <w:r>
-              <w:t>Setembro/20</w:t>
+            <w:proofErr w:type="spellStart"/>
+            <w:r>
+              <w:t>Setembro</w:t>
+            </w:r>
+            <w:proofErr w:type="spellEnd"/>
+            <w:r>
+              <w:t>/20</w:t>
             </w:r>
             <w:r>
               <w:t>20</w:t>
@@ -4728,8 +4871,13 @@
                 <w:lang w:val="pt-BR"/>
               </w:rPr>
             </w:pPr>
-            <w:r>
-              <w:t>Fevereiro/201</w:t>
+            <w:proofErr w:type="spellStart"/>
+            <w:r>
+              <w:t>Fevereiro</w:t>
+            </w:r>
+            <w:proofErr w:type="spellEnd"/>
+            <w:r>
+              <w:t>/201</w:t>
             </w:r>
             <w:r>
               <w:t>8</w:t>
@@ -4766,7 +4914,6 @@
         <w:rPr>
           <w:lang w:val="pt-BR"/>
         </w:rPr>
-        <w:lastRenderedPageBreak/>
         <w:t xml:space="preserve">O gráfico ilustrado na </w:t>
       </w:r>
       <w:r>
@@ -4815,7 +4962,21 @@
         <w:rPr>
           <w:lang w:val="pt-BR"/>
         </w:rPr>
-        <w:t xml:space="preserve"> é possível observar que todos os meses encontra-se abaixo da média, exceto no trimestre agosto, setembro e outubro onde há uma expressiva concentração das queimadas durante o período seco.</w:t>
+        <w:t xml:space="preserve"> é possível observar que todos os meses </w:t>
+      </w:r>
+      <w:proofErr w:type="gramStart"/>
+      <w:r>
+        <w:rPr>
+          <w:lang w:val="pt-BR"/>
+        </w:rPr>
+        <w:t>encontra-se</w:t>
+      </w:r>
+      <w:proofErr w:type="gramEnd"/>
+      <w:r>
+        <w:rPr>
+          <w:lang w:val="pt-BR"/>
+        </w:rPr>
+        <w:t xml:space="preserve"> abaixo da média, exceto no trimestre agosto, setembro e outubro onde há uma expressiva concentração das queimadas durante o período seco.</w:t>
       </w:r>
     </w:p>
     <w:p>
@@ -4870,7 +5031,7 @@
                 <w:bdr w:val="none" w:sz="0" w:space="0" w:color="auto" w:frame="1"/>
               </w:rPr>
               <w:pict w14:anchorId="1CD11680">
-                <v:shape id="_x0000_i1030" type="#_x0000_t75" style="width:437pt;height:199pt">
+                <v:shape id="_x0000_i1030" type="#_x0000_t75" style="width:436.8pt;height:198.6pt">
                   <v:imagedata r:id="rId17" o:title="" croptop="10494f"/>
                 </v:shape>
               </w:pict>
@@ -5026,11 +5187,19 @@
         </w:rPr>
         <w:t>[</w:t>
       </w:r>
-      <w:r>
-        <w:rPr>
-          <w:lang w:val="pt-BR"/>
-        </w:rPr>
-        <w:t>Arima et al. 2005; Veríssimo et al.</w:t>
+      <w:proofErr w:type="spellStart"/>
+      <w:r>
+        <w:rPr>
+          <w:lang w:val="pt-BR"/>
+        </w:rPr>
+        <w:t>Arima</w:t>
+      </w:r>
+      <w:proofErr w:type="spellEnd"/>
+      <w:r>
+        <w:rPr>
+          <w:lang w:val="pt-BR"/>
+        </w:rPr>
+        <w:t xml:space="preserve"> et al. 2005; Veríssimo et al.</w:t>
       </w:r>
       <w:r>
         <w:rPr>
@@ -5080,7 +5249,14 @@
         <w:rPr>
           <w:lang w:val="pt-BR"/>
         </w:rPr>
-        <w:t xml:space="preserve">No intervalo de anos do estudo, 2007 apresenta o maior foco de queimadas (29.116) e 2001 o ano com o menor número de focos (7.082). No histograma representado na </w:t>
+        <w:t xml:space="preserve">No intervalo de anos do estudo, 2007 apresenta o maior foco de queimadas (29.116) e 2001 o ano com o menor número de focos (7.082). No histograma </w:t>
+      </w:r>
+      <w:r>
+        <w:rPr>
+          <w:lang w:val="pt-BR"/>
+        </w:rPr>
+        <w:lastRenderedPageBreak/>
+        <w:t xml:space="preserve">representado na </w:t>
       </w:r>
       <w:r>
         <w:rPr>
@@ -5186,9 +5362,8 @@
                 <w:szCs w:val="22"/>
                 <w:bdr w:val="none" w:sz="0" w:space="0" w:color="auto" w:frame="1"/>
               </w:rPr>
-              <w:lastRenderedPageBreak/>
               <w:pict w14:anchorId="678DB697">
-                <v:shape id="_x0000_i1031" type="#_x0000_t75" style="width:378pt;height:199pt">
+                <v:shape id="_x0000_i1031" type="#_x0000_t75" style="width:378pt;height:198.6pt">
                   <v:imagedata r:id="rId18" o:title="" croptop="5783f" cropright="4053f"/>
                 </v:shape>
               </w:pict>
@@ -5331,13 +5506,7 @@
         <w:rPr>
           <w:lang w:val="pt-BR"/>
         </w:rPr>
-        <w:t xml:space="preserve"> </w:t>
-      </w:r>
-      <w:r>
-        <w:rPr>
-          <w:lang w:val="pt-BR"/>
-        </w:rPr>
-        <w:t>que apresenta o</w:t>
+        <w:t xml:space="preserve"> que apresenta o</w:t>
       </w:r>
       <w:r>
         <w:rPr>
@@ -5432,19 +5601,7 @@
         <w:rPr>
           <w:lang w:val="pt-BR"/>
         </w:rPr>
-        <w:t xml:space="preserve">áximos e mínimos observados em intervalos de 5 anos para a região </w:t>
-      </w:r>
-      <w:r>
-        <w:rPr>
-          <w:lang w:val="pt-BR"/>
-        </w:rPr>
-        <w:t>Sud</w:t>
-      </w:r>
-      <w:r>
-        <w:rPr>
-          <w:lang w:val="pt-BR"/>
-        </w:rPr>
-        <w:t>este</w:t>
+        <w:t>áximos e mínimos observados em intervalos de 5 anos para a região Sudeste</w:t>
       </w:r>
     </w:p>
     <w:tbl>
@@ -5464,9 +5621,9 @@
       <w:tblGrid>
         <w:gridCol w:w="1256"/>
         <w:gridCol w:w="1683"/>
-        <w:gridCol w:w="1856"/>
-        <w:gridCol w:w="1763"/>
-        <w:gridCol w:w="1816"/>
+        <w:gridCol w:w="1848"/>
+        <w:gridCol w:w="1762"/>
+        <w:gridCol w:w="1810"/>
       </w:tblGrid>
       <w:tr>
         <w:trPr>
@@ -5590,6 +5747,7 @@
                 <w:lang w:val="pt-BR"/>
               </w:rPr>
             </w:pPr>
+            <w:proofErr w:type="spellStart"/>
             <w:r>
               <w:rPr>
                 <w:b/>
@@ -5597,13 +5755,23 @@
               </w:rPr>
               <w:t>Focos</w:t>
             </w:r>
+            <w:proofErr w:type="spellEnd"/>
             <w:r>
               <w:rPr>
                 <w:b/>
                 <w:bCs/>
               </w:rPr>
-              <w:t xml:space="preserve"> - Mínimo</w:t>
-            </w:r>
+              <w:t xml:space="preserve"> - </w:t>
+            </w:r>
+            <w:proofErr w:type="spellStart"/>
+            <w:r>
+              <w:rPr>
+                <w:b/>
+                <w:bCs/>
+              </w:rPr>
+              <w:t>Mínimo</w:t>
+            </w:r>
+            <w:proofErr w:type="spellEnd"/>
           </w:p>
         </w:tc>
       </w:tr>
@@ -5641,30 +5809,38 @@
                 <w:lang w:val="pt-BR"/>
               </w:rPr>
             </w:pPr>
+            <w:proofErr w:type="spellStart"/>
             <w:r>
               <w:rPr>
                 <w:color w:val="000000"/>
               </w:rPr>
-              <w:t>Setembro/2003</w:t>
-            </w:r>
-          </w:p>
-        </w:tc>
-        <w:tc>
-          <w:tcPr>
-            <w:tcW w:w="0" w:type="auto"/>
-            <w:shd w:val="clear" w:color="auto" w:fill="auto"/>
-          </w:tcPr>
-          <w:p>
-            <w:pPr>
-              <w:jc w:val="center"/>
-              <w:rPr>
-                <w:lang w:val="pt-BR"/>
-              </w:rPr>
-            </w:pPr>
+              <w:t>Setembro</w:t>
+            </w:r>
+            <w:proofErr w:type="spellEnd"/>
             <w:r>
               <w:rPr>
                 <w:color w:val="000000"/>
               </w:rPr>
+              <w:t>/2003</w:t>
+            </w:r>
+          </w:p>
+        </w:tc>
+        <w:tc>
+          <w:tcPr>
+            <w:tcW w:w="0" w:type="auto"/>
+            <w:shd w:val="clear" w:color="auto" w:fill="auto"/>
+          </w:tcPr>
+          <w:p>
+            <w:pPr>
+              <w:jc w:val="center"/>
+              <w:rPr>
+                <w:lang w:val="pt-BR"/>
+              </w:rPr>
+            </w:pPr>
+            <w:r>
+              <w:rPr>
+                <w:color w:val="000000"/>
+              </w:rPr>
               <w:t>9093</w:t>
             </w:r>
           </w:p>
@@ -5681,11 +5857,19 @@
                 <w:lang w:val="pt-BR"/>
               </w:rPr>
             </w:pPr>
+            <w:proofErr w:type="spellStart"/>
             <w:r>
               <w:rPr>
                 <w:color w:val="000000"/>
               </w:rPr>
-              <w:t>Dezembro/2000</w:t>
+              <w:t>Dezembro</w:t>
+            </w:r>
+            <w:proofErr w:type="spellEnd"/>
+            <w:r>
+              <w:rPr>
+                <w:color w:val="000000"/>
+              </w:rPr>
+              <w:t>/2000</w:t>
             </w:r>
           </w:p>
         </w:tc>
@@ -5744,11 +5928,19 @@
                 <w:lang w:val="pt-BR"/>
               </w:rPr>
             </w:pPr>
+            <w:proofErr w:type="spellStart"/>
             <w:r>
               <w:rPr>
                 <w:color w:val="000000"/>
               </w:rPr>
-              <w:t>Setembro/2007</w:t>
+              <w:t>Setembro</w:t>
+            </w:r>
+            <w:proofErr w:type="spellEnd"/>
+            <w:r>
+              <w:rPr>
+                <w:color w:val="000000"/>
+              </w:rPr>
+              <w:t>/2007</w:t>
             </w:r>
           </w:p>
         </w:tc>
@@ -5847,30 +6039,38 @@
                 <w:lang w:val="pt-BR"/>
               </w:rPr>
             </w:pPr>
+            <w:proofErr w:type="spellStart"/>
             <w:r>
               <w:rPr>
                 <w:color w:val="000000"/>
               </w:rPr>
-              <w:t>Setembro/2011</w:t>
-            </w:r>
-          </w:p>
-        </w:tc>
-        <w:tc>
-          <w:tcPr>
-            <w:tcW w:w="0" w:type="auto"/>
-            <w:shd w:val="clear" w:color="auto" w:fill="auto"/>
-          </w:tcPr>
-          <w:p>
-            <w:pPr>
-              <w:jc w:val="center"/>
-              <w:rPr>
-                <w:lang w:val="pt-BR"/>
-              </w:rPr>
-            </w:pPr>
+              <w:t>Setembro</w:t>
+            </w:r>
+            <w:proofErr w:type="spellEnd"/>
             <w:r>
               <w:rPr>
                 <w:color w:val="000000"/>
               </w:rPr>
+              <w:t>/2011</w:t>
+            </w:r>
+          </w:p>
+        </w:tc>
+        <w:tc>
+          <w:tcPr>
+            <w:tcW w:w="0" w:type="auto"/>
+            <w:shd w:val="clear" w:color="auto" w:fill="auto"/>
+          </w:tcPr>
+          <w:p>
+            <w:pPr>
+              <w:jc w:val="center"/>
+              <w:rPr>
+                <w:lang w:val="pt-BR"/>
+              </w:rPr>
+            </w:pPr>
+            <w:r>
+              <w:rPr>
+                <w:color w:val="000000"/>
+              </w:rPr>
               <w:t>7760</w:t>
             </w:r>
           </w:p>
@@ -5887,11 +6087,19 @@
                 <w:lang w:val="pt-BR"/>
               </w:rPr>
             </w:pPr>
+            <w:proofErr w:type="spellStart"/>
             <w:r>
               <w:rPr>
                 <w:color w:val="000000"/>
               </w:rPr>
-              <w:t>Dezembro/2011</w:t>
+              <w:t>Dezembro</w:t>
+            </w:r>
+            <w:proofErr w:type="spellEnd"/>
+            <w:r>
+              <w:rPr>
+                <w:color w:val="000000"/>
+              </w:rPr>
+              <w:t>/2011</w:t>
             </w:r>
           </w:p>
         </w:tc>
@@ -5950,30 +6158,38 @@
                 <w:lang w:val="pt-BR"/>
               </w:rPr>
             </w:pPr>
+            <w:proofErr w:type="spellStart"/>
             <w:r>
               <w:rPr>
                 <w:color w:val="000000"/>
               </w:rPr>
-              <w:t>Setembro/2020</w:t>
-            </w:r>
-          </w:p>
-        </w:tc>
-        <w:tc>
-          <w:tcPr>
-            <w:tcW w:w="0" w:type="auto"/>
-            <w:shd w:val="clear" w:color="auto" w:fill="auto"/>
-          </w:tcPr>
-          <w:p>
-            <w:pPr>
-              <w:jc w:val="center"/>
-              <w:rPr>
-                <w:lang w:val="pt-BR"/>
-              </w:rPr>
-            </w:pPr>
+              <w:t>Setembro</w:t>
+            </w:r>
+            <w:proofErr w:type="spellEnd"/>
             <w:r>
               <w:rPr>
                 <w:color w:val="000000"/>
               </w:rPr>
+              <w:t>/2020</w:t>
+            </w:r>
+          </w:p>
+        </w:tc>
+        <w:tc>
+          <w:tcPr>
+            <w:tcW w:w="0" w:type="auto"/>
+            <w:shd w:val="clear" w:color="auto" w:fill="auto"/>
+          </w:tcPr>
+          <w:p>
+            <w:pPr>
+              <w:jc w:val="center"/>
+              <w:rPr>
+                <w:lang w:val="pt-BR"/>
+              </w:rPr>
+            </w:pPr>
+            <w:r>
+              <w:rPr>
+                <w:color w:val="000000"/>
+              </w:rPr>
               <w:t>6089</w:t>
             </w:r>
           </w:p>
@@ -5990,11 +6206,19 @@
                 <w:lang w:val="pt-BR"/>
               </w:rPr>
             </w:pPr>
+            <w:proofErr w:type="spellStart"/>
             <w:r>
               <w:rPr>
                 <w:color w:val="000000"/>
               </w:rPr>
-              <w:t>Fevereiro/2018</w:t>
+              <w:t>Fevereiro</w:t>
+            </w:r>
+            <w:proofErr w:type="spellEnd"/>
+            <w:r>
+              <w:rPr>
+                <w:color w:val="000000"/>
+              </w:rPr>
+              <w:t>/2018</w:t>
             </w:r>
           </w:p>
         </w:tc>
@@ -6087,7 +6311,31 @@
         <w:rPr>
           <w:lang w:val="pt-BR"/>
         </w:rPr>
-        <w:t xml:space="preserve"> é possível observar que o segundo semestre são principalmente os meses de setembro e outubro tiveram focos de queimadas acima da média. Além disso, pode-se notar que os maiores valores estão concentrados, entre os meses de agosto a outubro, devido à estiagem e clima seco característico deste período.</w:t>
+        <w:t xml:space="preserve"> é possível observar que o segundo semestre</w:t>
+      </w:r>
+      <w:r>
+        <w:rPr>
+          <w:lang w:val="pt-BR"/>
+        </w:rPr>
+        <w:t>,</w:t>
+      </w:r>
+      <w:r>
+        <w:rPr>
+          <w:lang w:val="pt-BR"/>
+        </w:rPr>
+        <w:t xml:space="preserve"> principalmente os meses de setembro e outubro</w:t>
+      </w:r>
+      <w:r>
+        <w:rPr>
+          <w:lang w:val="pt-BR"/>
+        </w:rPr>
+        <w:t>,</w:t>
+      </w:r>
+      <w:r>
+        <w:rPr>
+          <w:lang w:val="pt-BR"/>
+        </w:rPr>
+        <w:t xml:space="preserve"> tiveram focos de queimadas acima da média. Além disso, pode-se notar que os maiores valores estão concentrados, entre os meses de agosto a outubro, devido à estiagem e clima seco característico deste período.</w:t>
       </w:r>
     </w:p>
     <w:p>
@@ -6113,7 +6361,7 @@
         <w:tblLook w:val="04A0" w:firstRow="1" w:lastRow="0" w:firstColumn="1" w:lastColumn="0" w:noHBand="0" w:noVBand="1"/>
       </w:tblPr>
       <w:tblGrid>
-        <w:gridCol w:w="9028"/>
+        <w:gridCol w:w="9029"/>
       </w:tblGrid>
       <w:tr>
         <w:trPr>
@@ -6144,7 +6392,7 @@
               </w:rPr>
               <w:lastRenderedPageBreak/>
               <w:pict w14:anchorId="5617CFFC">
-                <v:shape id="_x0000_i1032" type="#_x0000_t75" style="width:440.5pt;height:199pt">
+                <v:shape id="_x0000_i1032" type="#_x0000_t75" style="width:440.4pt;height:198.6pt">
                   <v:imagedata r:id="rId19" o:title="" croptop="10923f"/>
                 </v:shape>
               </w:pict>
@@ -6381,7 +6629,7 @@
         <w:tblLook w:val="04A0" w:firstRow="1" w:lastRow="0" w:firstColumn="1" w:lastColumn="0" w:noHBand="0" w:noVBand="1"/>
       </w:tblPr>
       <w:tblGrid>
-        <w:gridCol w:w="7840"/>
+        <w:gridCol w:w="7839"/>
       </w:tblGrid>
       <w:tr>
         <w:trPr>
@@ -6415,7 +6663,7 @@
               </w:rPr>
               <w:lastRenderedPageBreak/>
               <w:pict w14:anchorId="30FE3C45">
-                <v:shape id="_x0000_i1033" type="#_x0000_t75" style="width:381pt;height:199pt">
+                <v:shape id="_x0000_i1033" type="#_x0000_t75" style="width:381pt;height:198.6pt">
                   <v:imagedata r:id="rId20" o:title="" croptop="5819f" cropright="4269f"/>
                 </v:shape>
               </w:pict>
@@ -6612,7 +6860,7 @@
                 <w:bdr w:val="none" w:sz="0" w:space="0" w:color="auto" w:frame="1"/>
               </w:rPr>
               <w:pict w14:anchorId="774C4BEE">
-                <v:shape id="_x0000_i1034" type="#_x0000_t75" style="width:439.5pt;height:199pt">
+                <v:shape id="_x0000_i1034" type="#_x0000_t75" style="width:439.2pt;height:198.6pt">
                   <v:imagedata r:id="rId21" o:title="" croptop="10179f"/>
                 </v:shape>
               </w:pict>
@@ -6819,7 +7067,7 @@
         <w:tblLook w:val="04A0" w:firstRow="1" w:lastRow="0" w:firstColumn="1" w:lastColumn="0" w:noHBand="0" w:noVBand="1"/>
       </w:tblPr>
       <w:tblGrid>
-        <w:gridCol w:w="7766"/>
+        <w:gridCol w:w="7767"/>
       </w:tblGrid>
       <w:tr>
         <w:trPr>
@@ -6852,7 +7100,7 @@
                 <w:bdr w:val="none" w:sz="0" w:space="0" w:color="auto" w:frame="1"/>
               </w:rPr>
               <w:pict w14:anchorId="30069CF1">
-                <v:shape id="_x0000_i1035" type="#_x0000_t75" style="width:377.5pt;height:199pt">
+                <v:shape id="_x0000_i1035" type="#_x0000_t75" style="width:377.4pt;height:198.6pt">
                   <v:imagedata r:id="rId22" o:title="" croptop="5501f" cropright="4446f"/>
                 </v:shape>
               </w:pict>
@@ -6955,16 +7203,15 @@
       </w:r>
       <w:r>
         <w:rPr>
-          <w:noProof/>
-          <w:lang w:val="pt-BR"/>
-        </w:rPr>
-        <w:t>2</w:t>
-      </w:r>
-      <w:r>
-        <w:rPr>
           <w:lang w:val="pt-BR"/>
         </w:rPr>
         <w:fldChar w:fldCharType="end"/>
+      </w:r>
+      <w:r>
+        <w:rPr>
+          <w:lang w:val="pt-BR"/>
+        </w:rPr>
+        <w:t>3</w:t>
       </w:r>
       <w:r>
         <w:rPr>
@@ -7041,9 +7288,9 @@
         <w:tblLook w:val="04A0" w:firstRow="1" w:lastRow="0" w:firstColumn="1" w:lastColumn="0" w:noHBand="0" w:noVBand="1"/>
       </w:tblPr>
       <w:tblGrid>
-        <w:gridCol w:w="1496"/>
-        <w:gridCol w:w="856"/>
-        <w:gridCol w:w="910"/>
+        <w:gridCol w:w="1493"/>
+        <w:gridCol w:w="855"/>
+        <w:gridCol w:w="908"/>
       </w:tblGrid>
       <w:tr>
         <w:trPr>
@@ -7065,6 +7312,7 @@
                 <w:lang w:val="pt-BR"/>
               </w:rPr>
             </w:pPr>
+            <w:proofErr w:type="spellStart"/>
             <w:r>
               <w:rPr>
                 <w:b/>
@@ -7072,6 +7320,7 @@
               </w:rPr>
               <w:t>Região</w:t>
             </w:r>
+            <w:proofErr w:type="spellEnd"/>
           </w:p>
         </w:tc>
         <w:tc>
@@ -7090,6 +7339,7 @@
                 <w:lang w:val="pt-BR"/>
               </w:rPr>
             </w:pPr>
+            <w:proofErr w:type="spellStart"/>
             <w:r>
               <w:rPr>
                 <w:b/>
@@ -7097,6 +7347,7 @@
               </w:rPr>
               <w:t>Maior</w:t>
             </w:r>
+            <w:proofErr w:type="spellEnd"/>
           </w:p>
         </w:tc>
         <w:tc>
@@ -7115,6 +7366,7 @@
                 <w:lang w:val="pt-BR"/>
               </w:rPr>
             </w:pPr>
+            <w:proofErr w:type="spellStart"/>
             <w:r>
               <w:rPr>
                 <w:b/>
@@ -7122,6 +7374,7 @@
               </w:rPr>
               <w:t>Menor</w:t>
             </w:r>
+            <w:proofErr w:type="spellEnd"/>
           </w:p>
         </w:tc>
       </w:tr>
@@ -7205,9 +7458,11 @@
                 <w:lang w:val="pt-BR"/>
               </w:rPr>
             </w:pPr>
+            <w:proofErr w:type="spellStart"/>
             <w:r>
               <w:t>Nordeste</w:t>
             </w:r>
+            <w:proofErr w:type="spellEnd"/>
           </w:p>
         </w:tc>
         <w:tc>
@@ -7329,9 +7584,11 @@
                 <w:lang w:val="pt-BR"/>
               </w:rPr>
             </w:pPr>
+            <w:proofErr w:type="spellStart"/>
             <w:r>
               <w:t>Sudeste</w:t>
             </w:r>
+            <w:proofErr w:type="spellEnd"/>
           </w:p>
         </w:tc>
         <w:tc>
@@ -7638,14 +7895,14 @@
         <w:rPr>
           <w:lang w:val="pt-BR"/>
         </w:rPr>
-        <w:t xml:space="preserve">De forma geral, também foi verificado que, para todas as regiões, ao longo dos meses há um padrão de comportamento do número de focos de incêndio baseado nos máximos e mínimos acumulados em todos os anos, indicando sazonalidade. Assim </w:t>
+        <w:t xml:space="preserve">De forma geral, também foi verificado que, para todas as regiões, ao longo dos meses há um padrão de comportamento do número de focos de incêndio baseado nos </w:t>
       </w:r>
       <w:r>
         <w:rPr>
           <w:lang w:val="pt-BR"/>
         </w:rPr>
         <w:lastRenderedPageBreak/>
-        <w:t>dizendo, determinados meses são sempre caracterizados por elevados índices de focos, enquanto outros apresentam comportamento inverso.</w:t>
+        <w:t>máximos e mínimos acumulados em todos os anos, indicando sazonalidade. Assim dizendo, determinados meses são sempre caracterizados por elevados índices de focos, enquanto outros apresentam comportamento inverso.</w:t>
       </w:r>
     </w:p>
     <w:p>
@@ -7687,7 +7944,87 @@
         <w:rPr>
           <w:lang w:val="pt-BR"/>
         </w:rPr>
-        <w:t>Os resultados deste trabalho demonstraram que a região Norte, por ser a mais extensa e a menos povoada, é a que possui maior participação na quantidade de focos de queimadas em todo o Brasil, 40,66% no período avaliado, sendo desta forma uma ótima fonte de estudos para trabalhos futuros. As regiões Nordeste e Centro-Oeste, que responderam por aproximadamente 50% do número de queimadas no território nacional, também são excelentes opções para trabalhos futuros mais aprofundados. Uma vez que o INPE possui uma extensa base de dados, tais propostas são totalmente factíveis.</w:t>
+        <w:t>Os resultados deste trabalho demonstraram que a região Norte, por ser a mais extensa e a menos povoada, é a que possui maior participação na quantidade de focos de queimadas em todo o Brasil, 40,66% no período avaliado</w:t>
+      </w:r>
+      <w:r>
+        <w:rPr>
+          <w:lang w:val="pt-BR"/>
+        </w:rPr>
+        <w:t xml:space="preserve">, </w:t>
+      </w:r>
+      <w:r>
+        <w:rPr>
+          <w:lang w:val="pt-BR"/>
+        </w:rPr>
+        <w:t xml:space="preserve">sendo desta forma ótima fonte de estudos para trabalhos futuros. </w:t>
+      </w:r>
+      <w:r>
+        <w:rPr>
+          <w:lang w:val="pt-BR"/>
+        </w:rPr>
+        <w:t>As regiões Nordeste e Centro-Oeste, que responderam por aproximadamente 50% do número de queimadas no território nacional, também são excelentes opções para trabalhos futuros mais aprofundados</w:t>
+      </w:r>
+      <w:r>
+        <w:rPr>
+          <w:color w:val="000000"/>
+          <w:sz w:val="27"/>
+          <w:szCs w:val="27"/>
+          <w:lang w:val="pt-BR"/>
+        </w:rPr>
+        <w:t>.</w:t>
+      </w:r>
+      <w:r>
+        <w:rPr>
+          <w:color w:val="000000"/>
+          <w:sz w:val="27"/>
+          <w:szCs w:val="27"/>
+          <w:lang w:val="pt-BR"/>
+        </w:rPr>
+        <w:t xml:space="preserve"> </w:t>
+      </w:r>
+      <w:r>
+        <w:rPr>
+          <w:lang w:val="pt-BR"/>
+        </w:rPr>
+        <w:t xml:space="preserve">Acrescenta-se a sugestão de um estudo detalhado das </w:t>
+      </w:r>
+      <w:r>
+        <w:rPr>
+          <w:lang w:val="pt-BR"/>
+        </w:rPr>
+        <w:t>políticas</w:t>
+      </w:r>
+      <w:r>
+        <w:rPr>
+          <w:lang w:val="pt-BR"/>
+        </w:rPr>
+        <w:t xml:space="preserve"> </w:t>
+      </w:r>
+      <w:r>
+        <w:rPr>
+          <w:lang w:val="pt-BR"/>
+        </w:rPr>
+        <w:t>públicas</w:t>
+      </w:r>
+      <w:r>
+        <w:rPr>
+          <w:lang w:val="pt-BR"/>
+        </w:rPr>
+        <w:t xml:space="preserve"> realizadas nos períodos de máximo e mínimo para cada região, afim de descobrir quais as melhores ações a serem tomadas para controle do número de focos de queimada</w:t>
+      </w:r>
+      <w:r>
+        <w:rPr>
+          <w:lang w:val="pt-BR"/>
+        </w:rPr>
+        <w:t xml:space="preserve">. Uma vez </w:t>
+      </w:r>
+      <w:bookmarkStart w:id="16" w:name="_GoBack"/>
+      <w:bookmarkEnd w:id="16"/>
+      <w:r>
+        <w:rPr>
+          <w:lang w:val="pt-BR"/>
+        </w:rPr>
+        <w:t>que o INPE possui uma extensa base de dados, tais propostas são totalmente factíveis.</w:t>
       </w:r>
     </w:p>
     <w:p>
@@ -7733,12 +8070,14 @@
           <w:lang w:val="pt-BR"/>
         </w:rPr>
       </w:pPr>
+      <w:proofErr w:type="spellStart"/>
       <w:r>
         <w:rPr>
           <w:lang w:val="pt-BR"/>
         </w:rPr>
         <w:t>Arima</w:t>
       </w:r>
+      <w:proofErr w:type="spellEnd"/>
       <w:r>
         <w:rPr>
           <w:lang w:val="pt-BR"/>
@@ -7816,8 +8155,13 @@
       <w:pPr>
         <w:pStyle w:val="Reference"/>
       </w:pPr>
-      <w:r>
-        <w:t>Gatti, L.V., Basso, L.S., Miller, J.B. et al. (</w:t>
+      <w:proofErr w:type="spellStart"/>
+      <w:r>
+        <w:t>Gatti</w:t>
+      </w:r>
+      <w:proofErr w:type="spellEnd"/>
+      <w:r>
+        <w:t>, L.V., Basso, L.S., Miller, J.B. et al. (</w:t>
       </w:r>
       <w:r>
         <w:t>2021</w:t>
@@ -7882,7 +8226,21 @@
         <w:rPr>
           <w:lang w:val="pt-BR"/>
         </w:rPr>
-        <w:t>, Novembro.</w:t>
+        <w:t xml:space="preserve">, </w:t>
+      </w:r>
+      <w:proofErr w:type="gramStart"/>
+      <w:r>
+        <w:rPr>
+          <w:lang w:val="pt-BR"/>
+        </w:rPr>
+        <w:t>Novembro</w:t>
+      </w:r>
+      <w:proofErr w:type="gramEnd"/>
+      <w:r>
+        <w:rPr>
+          <w:lang w:val="pt-BR"/>
+        </w:rPr>
+        <w:t>.</w:t>
       </w:r>
     </w:p>
     <w:p>
@@ -7950,7 +8308,21 @@
         <w:rPr>
           <w:lang w:val="pt-BR"/>
         </w:rPr>
-        <w:t>, Outubro.</w:t>
+        <w:t xml:space="preserve">, </w:t>
+      </w:r>
+      <w:proofErr w:type="gramStart"/>
+      <w:r>
+        <w:rPr>
+          <w:lang w:val="pt-BR"/>
+        </w:rPr>
+        <w:t>Outubro</w:t>
+      </w:r>
+      <w:proofErr w:type="gramEnd"/>
+      <w:r>
+        <w:rPr>
+          <w:lang w:val="pt-BR"/>
+        </w:rPr>
+        <w:t>.</w:t>
       </w:r>
     </w:p>
     <w:p>
@@ -7988,8 +8360,16 @@
         <w:rPr>
           <w:lang w:val="pt-BR"/>
         </w:rPr>
-        <w:t>Balanço anual da cana-de-açúcar e agroenergia</w:t>
-      </w:r>
+        <w:t xml:space="preserve">Balanço anual da cana-de-açúcar e </w:t>
+      </w:r>
+      <w:proofErr w:type="spellStart"/>
+      <w:r>
+        <w:rPr>
+          <w:lang w:val="pt-BR"/>
+        </w:rPr>
+        <w:t>agroenergia</w:t>
+      </w:r>
+      <w:proofErr w:type="spellEnd"/>
       <w:r>
         <w:rPr>
           <w:lang w:val="pt-BR"/>
@@ -8006,7 +8386,21 @@
         <w:rPr>
           <w:lang w:val="pt-BR"/>
         </w:rPr>
-        <w:t>, Novembro.</w:t>
+        <w:t xml:space="preserve">, </w:t>
+      </w:r>
+      <w:proofErr w:type="gramStart"/>
+      <w:r>
+        <w:rPr>
+          <w:lang w:val="pt-BR"/>
+        </w:rPr>
+        <w:t>Novembro</w:t>
+      </w:r>
+      <w:proofErr w:type="gramEnd"/>
+      <w:r>
+        <w:rPr>
+          <w:lang w:val="pt-BR"/>
+        </w:rPr>
+        <w:t>.</w:t>
       </w:r>
     </w:p>
     <w:p>
@@ -8016,11 +8410,20 @@
           <w:lang w:val="pt-BR"/>
         </w:rPr>
       </w:pPr>
-      <w:r>
-        <w:rPr>
-          <w:lang w:val="pt-BR"/>
-        </w:rPr>
-        <w:t>Mapbiomas Brasil</w:t>
+      <w:proofErr w:type="spellStart"/>
+      <w:r>
+        <w:rPr>
+          <w:lang w:val="pt-BR"/>
+        </w:rPr>
+        <w:lastRenderedPageBreak/>
+        <w:t>Mapbiomas</w:t>
+      </w:r>
+      <w:proofErr w:type="spellEnd"/>
+      <w:r>
+        <w:rPr>
+          <w:lang w:val="pt-BR"/>
+        </w:rPr>
+        <w:t xml:space="preserve"> Brasil</w:t>
       </w:r>
       <w:r>
         <w:rPr>
@@ -8062,8 +8465,16 @@
         <w:rPr>
           <w:lang w:val="pt-BR"/>
         </w:rPr>
-        <w:t>, Outubro</w:t>
-      </w:r>
+        <w:t xml:space="preserve">, </w:t>
+      </w:r>
+      <w:proofErr w:type="gramStart"/>
+      <w:r>
+        <w:rPr>
+          <w:lang w:val="pt-BR"/>
+        </w:rPr>
+        <w:t>Outubro</w:t>
+      </w:r>
+      <w:proofErr w:type="gramEnd"/>
       <w:r>
         <w:rPr>
           <w:lang w:val="pt-BR"/>
@@ -8082,7 +8493,6 @@
         <w:rPr>
           <w:lang w:val="pt-BR"/>
         </w:rPr>
-        <w:lastRenderedPageBreak/>
         <w:t>Martins</w:t>
       </w:r>
       <w:r>
@@ -8139,12 +8549,14 @@
         </w:rPr>
         <w:t xml:space="preserve">; </w:t>
       </w:r>
+      <w:proofErr w:type="spellStart"/>
       <w:r>
         <w:rPr>
           <w:lang w:val="pt-BR"/>
         </w:rPr>
         <w:t>Setzer</w:t>
       </w:r>
+      <w:proofErr w:type="spellEnd"/>
       <w:r>
         <w:rPr>
           <w:lang w:val="pt-BR"/>
@@ -8211,12 +8623,14 @@
         </w:rPr>
         <w:t xml:space="preserve">; </w:t>
       </w:r>
+      <w:proofErr w:type="spellStart"/>
       <w:r>
         <w:rPr>
           <w:lang w:val="pt-BR"/>
         </w:rPr>
         <w:t>Bassanelli</w:t>
       </w:r>
+      <w:proofErr w:type="spellEnd"/>
       <w:r>
         <w:rPr>
           <w:lang w:val="pt-BR"/>
@@ -8389,12 +8803,14 @@
           <w:lang w:val="pt-BR"/>
         </w:rPr>
       </w:pPr>
+      <w:proofErr w:type="spellStart"/>
       <w:r>
         <w:rPr>
           <w:lang w:val="pt-BR"/>
         </w:rPr>
         <w:t>Schlesinger</w:t>
       </w:r>
+      <w:proofErr w:type="spellEnd"/>
       <w:r>
         <w:rPr>
           <w:lang w:val="pt-BR"/>
@@ -8492,7 +8908,7 @@
 </file>
 
 <file path=word/endnotes.xml><?xml version="1.0" encoding="utf-8"?>
-<w:endnotes xmlns:wpc="http://schemas.microsoft.com/office/word/2010/wordprocessingCanvas" xmlns:cx="http://schemas.microsoft.com/office/drawing/2014/chartex" xmlns:cx1="http://schemas.microsoft.com/office/drawing/2015/9/8/chartex" xmlns:cx2="http://schemas.microsoft.com/office/drawing/2015/10/21/chartex" xmlns:cx3="http://schemas.microsoft.com/office/drawing/2016/5/9/chartex" xmlns:cx4="http://schemas.microsoft.com/office/drawing/2016/5/10/chartex" xmlns:cx5="http://schemas.microsoft.com/office/drawing/2016/5/11/chartex" xmlns:cx6="http://schemas.microsoft.com/office/drawing/2016/5/12/chartex" xmlns:cx7="http://schemas.microsoft.com/office/drawing/2016/5/13/chartex" xmlns:cx8="http://schemas.microsoft.com/office/drawing/2016/5/14/chartex" xmlns:mc="http://schemas.openxmlformats.org/markup-compatibility/2006" xmlns:aink="http://schemas.microsoft.com/office/drawing/2016/ink" xmlns:am3d="http://schemas.microsoft.com/office/drawing/2017/model3d" xmlns:o="urn:schemas-microsoft-com:office:office" xmlns:r="http://schemas.openxmlformats.org/officeDocument/2006/relationships" xmlns:m="http://schemas.openxmlformats.org/officeDocument/2006/math" xmlns:v="urn:schemas-microsoft-com:vml" xmlns:wp14="http://schemas.microsoft.com/office/word/2010/wordprocessingDrawing" xmlns:wp="http://schemas.openxmlformats.org/drawingml/2006/wordprocessingDrawing" xmlns:w10="urn:schemas-microsoft-com:office:word" xmlns:w="http://schemas.openxmlformats.org/wordprocessingml/2006/main" xmlns:w14="http://schemas.microsoft.com/office/word/2010/wordml" xmlns:w15="http://schemas.microsoft.com/office/word/2012/wordml" xmlns:w16cex="http://schemas.microsoft.com/office/word/2018/wordml/cex" xmlns:w16cid="http://schemas.microsoft.com/office/word/2016/wordml/cid" xmlns:w16="http://schemas.microsoft.com/office/word/2018/wordml" xmlns:w16sdtdh="http://schemas.microsoft.com/office/word/2020/wordml/sdtdatahash" xmlns:w16se="http://schemas.microsoft.com/office/word/2015/wordml/symex" xmlns:wpg="http://schemas.microsoft.com/office/word/2010/wordprocessingGroup" xmlns:wpi="http://schemas.microsoft.com/office/word/2010/wordprocessingInk" xmlns:wne="http://schemas.microsoft.com/office/word/2006/wordml" xmlns:wps="http://schemas.microsoft.com/office/word/2010/wordprocessingShape" mc:Ignorable="w14 w15 w16se w16cid w16 w16cex w16sdtdh wp14">
+<w:endnotes xmlns:wpc="http://schemas.microsoft.com/office/word/2010/wordprocessingCanvas" xmlns:cx="http://schemas.microsoft.com/office/drawing/2014/chartex" xmlns:cx1="http://schemas.microsoft.com/office/drawing/2015/9/8/chartex" xmlns:cx2="http://schemas.microsoft.com/office/drawing/2015/10/21/chartex" xmlns:cx3="http://schemas.microsoft.com/office/drawing/2016/5/9/chartex" xmlns:cx4="http://schemas.microsoft.com/office/drawing/2016/5/10/chartex" xmlns:cx5="http://schemas.microsoft.com/office/drawing/2016/5/11/chartex" xmlns:cx6="http://schemas.microsoft.com/office/drawing/2016/5/12/chartex" xmlns:cx7="http://schemas.microsoft.com/office/drawing/2016/5/13/chartex" xmlns:cx8="http://schemas.microsoft.com/office/drawing/2016/5/14/chartex" xmlns:mc="http://schemas.openxmlformats.org/markup-compatibility/2006" xmlns:aink="http://schemas.microsoft.com/office/drawing/2016/ink" xmlns:am3d="http://schemas.microsoft.com/office/drawing/2017/model3d" xmlns:o="urn:schemas-microsoft-com:office:office" xmlns:r="http://schemas.openxmlformats.org/officeDocument/2006/relationships" xmlns:m="http://schemas.openxmlformats.org/officeDocument/2006/math" xmlns:v="urn:schemas-microsoft-com:vml" xmlns:wp14="http://schemas.microsoft.com/office/word/2010/wordprocessingDrawing" xmlns:wp="http://schemas.openxmlformats.org/drawingml/2006/wordprocessingDrawing" xmlns:w10="urn:schemas-microsoft-com:office:word" xmlns:w="http://schemas.openxmlformats.org/wordprocessingml/2006/main" xmlns:w14="http://schemas.microsoft.com/office/word/2010/wordml" xmlns:w15="http://schemas.microsoft.com/office/word/2012/wordml" xmlns:w16cid="http://schemas.microsoft.com/office/word/2016/wordml/cid" xmlns:w16se="http://schemas.microsoft.com/office/word/2015/wordml/symex" xmlns:wpg="http://schemas.microsoft.com/office/word/2010/wordprocessingGroup" xmlns:wpi="http://schemas.microsoft.com/office/word/2010/wordprocessingInk" xmlns:wne="http://schemas.microsoft.com/office/word/2006/wordml" xmlns:wps="http://schemas.microsoft.com/office/word/2010/wordprocessingShape" mc:Ignorable="w14 w15 w16se w16cid wp14">
   <w:endnote w:type="separator" w:id="-1">
     <w:p>
       <w:r>
@@ -8511,7 +8927,7 @@
 </file>
 
 <file path=word/footer1.xml><?xml version="1.0" encoding="utf-8"?>
-<w:ftr xmlns:wpc="http://schemas.microsoft.com/office/word/2010/wordprocessingCanvas" xmlns:cx="http://schemas.microsoft.com/office/drawing/2014/chartex" xmlns:cx1="http://schemas.microsoft.com/office/drawing/2015/9/8/chartex" xmlns:cx2="http://schemas.microsoft.com/office/drawing/2015/10/21/chartex" xmlns:cx3="http://schemas.microsoft.com/office/drawing/2016/5/9/chartex" xmlns:cx4="http://schemas.microsoft.com/office/drawing/2016/5/10/chartex" xmlns:cx5="http://schemas.microsoft.com/office/drawing/2016/5/11/chartex" xmlns:cx6="http://schemas.microsoft.com/office/drawing/2016/5/12/chartex" xmlns:cx7="http://schemas.microsoft.com/office/drawing/2016/5/13/chartex" xmlns:cx8="http://schemas.microsoft.com/office/drawing/2016/5/14/chartex" xmlns:mc="http://schemas.openxmlformats.org/markup-compatibility/2006" xmlns:aink="http://schemas.microsoft.com/office/drawing/2016/ink" xmlns:am3d="http://schemas.microsoft.com/office/drawing/2017/model3d" xmlns:o="urn:schemas-microsoft-com:office:office" xmlns:r="http://schemas.openxmlformats.org/officeDocument/2006/relationships" xmlns:m="http://schemas.openxmlformats.org/officeDocument/2006/math" xmlns:v="urn:schemas-microsoft-com:vml" xmlns:wp14="http://schemas.microsoft.com/office/word/2010/wordprocessingDrawing" xmlns:wp="http://schemas.openxmlformats.org/drawingml/2006/wordprocessingDrawing" xmlns:w10="urn:schemas-microsoft-com:office:word" xmlns:w="http://schemas.openxmlformats.org/wordprocessingml/2006/main" xmlns:w14="http://schemas.microsoft.com/office/word/2010/wordml" xmlns:w15="http://schemas.microsoft.com/office/word/2012/wordml" xmlns:w16cex="http://schemas.microsoft.com/office/word/2018/wordml/cex" xmlns:w16cid="http://schemas.microsoft.com/office/word/2016/wordml/cid" xmlns:w16="http://schemas.microsoft.com/office/word/2018/wordml" xmlns:w16sdtdh="http://schemas.microsoft.com/office/word/2020/wordml/sdtdatahash" xmlns:w16se="http://schemas.microsoft.com/office/word/2015/wordml/symex" xmlns:wpg="http://schemas.microsoft.com/office/word/2010/wordprocessingGroup" xmlns:wpi="http://schemas.microsoft.com/office/word/2010/wordprocessingInk" xmlns:wne="http://schemas.microsoft.com/office/word/2006/wordml" xmlns:wps="http://schemas.microsoft.com/office/word/2010/wordprocessingShape" mc:Ignorable="w14 w15 w16se w16cid w16 w16cex w16sdtdh wp14">
+<w:ftr xmlns:wpc="http://schemas.microsoft.com/office/word/2010/wordprocessingCanvas" xmlns:cx="http://schemas.microsoft.com/office/drawing/2014/chartex" xmlns:cx1="http://schemas.microsoft.com/office/drawing/2015/9/8/chartex" xmlns:cx2="http://schemas.microsoft.com/office/drawing/2015/10/21/chartex" xmlns:cx3="http://schemas.microsoft.com/office/drawing/2016/5/9/chartex" xmlns:cx4="http://schemas.microsoft.com/office/drawing/2016/5/10/chartex" xmlns:cx5="http://schemas.microsoft.com/office/drawing/2016/5/11/chartex" xmlns:cx6="http://schemas.microsoft.com/office/drawing/2016/5/12/chartex" xmlns:cx7="http://schemas.microsoft.com/office/drawing/2016/5/13/chartex" xmlns:cx8="http://schemas.microsoft.com/office/drawing/2016/5/14/chartex" xmlns:mc="http://schemas.openxmlformats.org/markup-compatibility/2006" xmlns:aink="http://schemas.microsoft.com/office/drawing/2016/ink" xmlns:am3d="http://schemas.microsoft.com/office/drawing/2017/model3d" xmlns:o="urn:schemas-microsoft-com:office:office" xmlns:r="http://schemas.openxmlformats.org/officeDocument/2006/relationships" xmlns:m="http://schemas.openxmlformats.org/officeDocument/2006/math" xmlns:v="urn:schemas-microsoft-com:vml" xmlns:wp14="http://schemas.microsoft.com/office/word/2010/wordprocessingDrawing" xmlns:wp="http://schemas.openxmlformats.org/drawingml/2006/wordprocessingDrawing" xmlns:w10="urn:schemas-microsoft-com:office:word" xmlns:w="http://schemas.openxmlformats.org/wordprocessingml/2006/main" xmlns:w14="http://schemas.microsoft.com/office/word/2010/wordml" xmlns:w15="http://schemas.microsoft.com/office/word/2012/wordml" xmlns:w16cid="http://schemas.microsoft.com/office/word/2016/wordml/cid" xmlns:w16se="http://schemas.microsoft.com/office/word/2015/wordml/symex" xmlns:wpg="http://schemas.microsoft.com/office/word/2010/wordprocessingGroup" xmlns:wpi="http://schemas.microsoft.com/office/word/2010/wordprocessingInk" xmlns:wne="http://schemas.microsoft.com/office/word/2006/wordml" xmlns:wps="http://schemas.microsoft.com/office/word/2010/wordprocessingShape" mc:Ignorable="w14 w15 w16se w16cid wp14">
   <w:p>
     <w:pPr>
       <w:jc w:val="left"/>
@@ -8524,7 +8940,7 @@
 </file>
 
 <file path=word/footer2.xml><?xml version="1.0" encoding="utf-8"?>
-<w:ftr xmlns:wpc="http://schemas.microsoft.com/office/word/2010/wordprocessingCanvas" xmlns:cx="http://schemas.microsoft.com/office/drawing/2014/chartex" xmlns:cx1="http://schemas.microsoft.com/office/drawing/2015/9/8/chartex" xmlns:cx2="http://schemas.microsoft.com/office/drawing/2015/10/21/chartex" xmlns:cx3="http://schemas.microsoft.com/office/drawing/2016/5/9/chartex" xmlns:cx4="http://schemas.microsoft.com/office/drawing/2016/5/10/chartex" xmlns:cx5="http://schemas.microsoft.com/office/drawing/2016/5/11/chartex" xmlns:cx6="http://schemas.microsoft.com/office/drawing/2016/5/12/chartex" xmlns:cx7="http://schemas.microsoft.com/office/drawing/2016/5/13/chartex" xmlns:cx8="http://schemas.microsoft.com/office/drawing/2016/5/14/chartex" xmlns:mc="http://schemas.openxmlformats.org/markup-compatibility/2006" xmlns:aink="http://schemas.microsoft.com/office/drawing/2016/ink" xmlns:am3d="http://schemas.microsoft.com/office/drawing/2017/model3d" xmlns:o="urn:schemas-microsoft-com:office:office" xmlns:r="http://schemas.openxmlformats.org/officeDocument/2006/relationships" xmlns:m="http://schemas.openxmlformats.org/officeDocument/2006/math" xmlns:v="urn:schemas-microsoft-com:vml" xmlns:wp14="http://schemas.microsoft.com/office/word/2010/wordprocessingDrawing" xmlns:wp="http://schemas.openxmlformats.org/drawingml/2006/wordprocessingDrawing" xmlns:w10="urn:schemas-microsoft-com:office:word" xmlns:w="http://schemas.openxmlformats.org/wordprocessingml/2006/main" xmlns:w14="http://schemas.microsoft.com/office/word/2010/wordml" xmlns:w15="http://schemas.microsoft.com/office/word/2012/wordml" xmlns:w16cex="http://schemas.microsoft.com/office/word/2018/wordml/cex" xmlns:w16cid="http://schemas.microsoft.com/office/word/2016/wordml/cid" xmlns:w16="http://schemas.microsoft.com/office/word/2018/wordml" xmlns:w16sdtdh="http://schemas.microsoft.com/office/word/2020/wordml/sdtdatahash" xmlns:w16se="http://schemas.microsoft.com/office/word/2015/wordml/symex" xmlns:wpg="http://schemas.microsoft.com/office/word/2010/wordprocessingGroup" xmlns:wpi="http://schemas.microsoft.com/office/word/2010/wordprocessingInk" xmlns:wne="http://schemas.microsoft.com/office/word/2006/wordml" xmlns:wps="http://schemas.microsoft.com/office/word/2010/wordprocessingShape" mc:Ignorable="w14 w15 w16se w16cid w16 w16cex w16sdtdh wp14">
+<w:ftr xmlns:wpc="http://schemas.microsoft.com/office/word/2010/wordprocessingCanvas" xmlns:cx="http://schemas.microsoft.com/office/drawing/2014/chartex" xmlns:cx1="http://schemas.microsoft.com/office/drawing/2015/9/8/chartex" xmlns:cx2="http://schemas.microsoft.com/office/drawing/2015/10/21/chartex" xmlns:cx3="http://schemas.microsoft.com/office/drawing/2016/5/9/chartex" xmlns:cx4="http://schemas.microsoft.com/office/drawing/2016/5/10/chartex" xmlns:cx5="http://schemas.microsoft.com/office/drawing/2016/5/11/chartex" xmlns:cx6="http://schemas.microsoft.com/office/drawing/2016/5/12/chartex" xmlns:cx7="http://schemas.microsoft.com/office/drawing/2016/5/13/chartex" xmlns:cx8="http://schemas.microsoft.com/office/drawing/2016/5/14/chartex" xmlns:mc="http://schemas.openxmlformats.org/markup-compatibility/2006" xmlns:aink="http://schemas.microsoft.com/office/drawing/2016/ink" xmlns:am3d="http://schemas.microsoft.com/office/drawing/2017/model3d" xmlns:o="urn:schemas-microsoft-com:office:office" xmlns:r="http://schemas.openxmlformats.org/officeDocument/2006/relationships" xmlns:m="http://schemas.openxmlformats.org/officeDocument/2006/math" xmlns:v="urn:schemas-microsoft-com:vml" xmlns:wp14="http://schemas.microsoft.com/office/word/2010/wordprocessingDrawing" xmlns:wp="http://schemas.openxmlformats.org/drawingml/2006/wordprocessingDrawing" xmlns:w10="urn:schemas-microsoft-com:office:word" xmlns:w="http://schemas.openxmlformats.org/wordprocessingml/2006/main" xmlns:w14="http://schemas.microsoft.com/office/word/2010/wordml" xmlns:w15="http://schemas.microsoft.com/office/word/2012/wordml" xmlns:w16cid="http://schemas.microsoft.com/office/word/2016/wordml/cid" xmlns:w16se="http://schemas.microsoft.com/office/word/2015/wordml/symex" xmlns:wpg="http://schemas.microsoft.com/office/word/2010/wordprocessingGroup" xmlns:wpi="http://schemas.microsoft.com/office/word/2010/wordprocessingInk" xmlns:wne="http://schemas.microsoft.com/office/word/2006/wordml" xmlns:wps="http://schemas.microsoft.com/office/word/2010/wordprocessingShape" mc:Ignorable="w14 w15 w16se w16cid wp14">
   <w:p>
     <w:r>
       <w:t>Proceedings of the XII SIBGRAPI (October 1999) 101-104</w:t>
@@ -8534,7 +8950,7 @@
 </file>
 
 <file path=word/footer3.xml><?xml version="1.0" encoding="utf-8"?>
-<w:ftr xmlns:wpc="http://schemas.microsoft.com/office/word/2010/wordprocessingCanvas" xmlns:cx="http://schemas.microsoft.com/office/drawing/2014/chartex" xmlns:cx1="http://schemas.microsoft.com/office/drawing/2015/9/8/chartex" xmlns:cx2="http://schemas.microsoft.com/office/drawing/2015/10/21/chartex" xmlns:cx3="http://schemas.microsoft.com/office/drawing/2016/5/9/chartex" xmlns:cx4="http://schemas.microsoft.com/office/drawing/2016/5/10/chartex" xmlns:cx5="http://schemas.microsoft.com/office/drawing/2016/5/11/chartex" xmlns:cx6="http://schemas.microsoft.com/office/drawing/2016/5/12/chartex" xmlns:cx7="http://schemas.microsoft.com/office/drawing/2016/5/13/chartex" xmlns:cx8="http://schemas.microsoft.com/office/drawing/2016/5/14/chartex" xmlns:mc="http://schemas.openxmlformats.org/markup-compatibility/2006" xmlns:aink="http://schemas.microsoft.com/office/drawing/2016/ink" xmlns:am3d="http://schemas.microsoft.com/office/drawing/2017/model3d" xmlns:o="urn:schemas-microsoft-com:office:office" xmlns:r="http://schemas.openxmlformats.org/officeDocument/2006/relationships" xmlns:m="http://schemas.openxmlformats.org/officeDocument/2006/math" xmlns:v="urn:schemas-microsoft-com:vml" xmlns:wp14="http://schemas.microsoft.com/office/word/2010/wordprocessingDrawing" xmlns:wp="http://schemas.openxmlformats.org/drawingml/2006/wordprocessingDrawing" xmlns:w10="urn:schemas-microsoft-com:office:word" xmlns:w="http://schemas.openxmlformats.org/wordprocessingml/2006/main" xmlns:w14="http://schemas.microsoft.com/office/word/2010/wordml" xmlns:w15="http://schemas.microsoft.com/office/word/2012/wordml" xmlns:w16cex="http://schemas.microsoft.com/office/word/2018/wordml/cex" xmlns:w16cid="http://schemas.microsoft.com/office/word/2016/wordml/cid" xmlns:w16="http://schemas.microsoft.com/office/word/2018/wordml" xmlns:w16sdtdh="http://schemas.microsoft.com/office/word/2020/wordml/sdtdatahash" xmlns:w16se="http://schemas.microsoft.com/office/word/2015/wordml/symex" xmlns:wpg="http://schemas.microsoft.com/office/word/2010/wordprocessingGroup" xmlns:wpi="http://schemas.microsoft.com/office/word/2010/wordprocessingInk" xmlns:wne="http://schemas.microsoft.com/office/word/2006/wordml" xmlns:wps="http://schemas.microsoft.com/office/word/2010/wordprocessingShape" mc:Ignorable="w14 w15 w16se w16cid w16 w16cex w16sdtdh wp14">
+<w:ftr xmlns:wpc="http://schemas.microsoft.com/office/word/2010/wordprocessingCanvas" xmlns:cx="http://schemas.microsoft.com/office/drawing/2014/chartex" xmlns:cx1="http://schemas.microsoft.com/office/drawing/2015/9/8/chartex" xmlns:cx2="http://schemas.microsoft.com/office/drawing/2015/10/21/chartex" xmlns:cx3="http://schemas.microsoft.com/office/drawing/2016/5/9/chartex" xmlns:cx4="http://schemas.microsoft.com/office/drawing/2016/5/10/chartex" xmlns:cx5="http://schemas.microsoft.com/office/drawing/2016/5/11/chartex" xmlns:cx6="http://schemas.microsoft.com/office/drawing/2016/5/12/chartex" xmlns:cx7="http://schemas.microsoft.com/office/drawing/2016/5/13/chartex" xmlns:cx8="http://schemas.microsoft.com/office/drawing/2016/5/14/chartex" xmlns:mc="http://schemas.openxmlformats.org/markup-compatibility/2006" xmlns:aink="http://schemas.microsoft.com/office/drawing/2016/ink" xmlns:am3d="http://schemas.microsoft.com/office/drawing/2017/model3d" xmlns:o="urn:schemas-microsoft-com:office:office" xmlns:r="http://schemas.openxmlformats.org/officeDocument/2006/relationships" xmlns:m="http://schemas.openxmlformats.org/officeDocument/2006/math" xmlns:v="urn:schemas-microsoft-com:vml" xmlns:wp14="http://schemas.microsoft.com/office/word/2010/wordprocessingDrawing" xmlns:wp="http://schemas.openxmlformats.org/drawingml/2006/wordprocessingDrawing" xmlns:w10="urn:schemas-microsoft-com:office:word" xmlns:w="http://schemas.openxmlformats.org/wordprocessingml/2006/main" xmlns:w14="http://schemas.microsoft.com/office/word/2010/wordml" xmlns:w15="http://schemas.microsoft.com/office/word/2012/wordml" xmlns:w16cid="http://schemas.microsoft.com/office/word/2016/wordml/cid" xmlns:w16se="http://schemas.microsoft.com/office/word/2015/wordml/symex" xmlns:wpg="http://schemas.microsoft.com/office/word/2010/wordprocessingGroup" xmlns:wpi="http://schemas.microsoft.com/office/word/2010/wordprocessingInk" xmlns:wne="http://schemas.microsoft.com/office/word/2006/wordml" xmlns:wps="http://schemas.microsoft.com/office/word/2010/wordprocessingShape" mc:Ignorable="w14 w15 w16se w16cid wp14">
   <w:p>
     <w:pPr>
       <w:jc w:val="left"/>
@@ -8547,7 +8963,7 @@
 </file>
 
 <file path=word/footer4.xml><?xml version="1.0" encoding="utf-8"?>
-<w:ftr xmlns:wpc="http://schemas.microsoft.com/office/word/2010/wordprocessingCanvas" xmlns:cx="http://schemas.microsoft.com/office/drawing/2014/chartex" xmlns:cx1="http://schemas.microsoft.com/office/drawing/2015/9/8/chartex" xmlns:cx2="http://schemas.microsoft.com/office/drawing/2015/10/21/chartex" xmlns:cx3="http://schemas.microsoft.com/office/drawing/2016/5/9/chartex" xmlns:cx4="http://schemas.microsoft.com/office/drawing/2016/5/10/chartex" xmlns:cx5="http://schemas.microsoft.com/office/drawing/2016/5/11/chartex" xmlns:cx6="http://schemas.microsoft.com/office/drawing/2016/5/12/chartex" xmlns:cx7="http://schemas.microsoft.com/office/drawing/2016/5/13/chartex" xmlns:cx8="http://schemas.microsoft.com/office/drawing/2016/5/14/chartex" xmlns:mc="http://schemas.openxmlformats.org/markup-compatibility/2006" xmlns:aink="http://schemas.microsoft.com/office/drawing/2016/ink" xmlns:am3d="http://schemas.microsoft.com/office/drawing/2017/model3d" xmlns:o="urn:schemas-microsoft-com:office:office" xmlns:r="http://schemas.openxmlformats.org/officeDocument/2006/relationships" xmlns:m="http://schemas.openxmlformats.org/officeDocument/2006/math" xmlns:v="urn:schemas-microsoft-com:vml" xmlns:wp14="http://schemas.microsoft.com/office/word/2010/wordprocessingDrawing" xmlns:wp="http://schemas.openxmlformats.org/drawingml/2006/wordprocessingDrawing" xmlns:w10="urn:schemas-microsoft-com:office:word" xmlns:w="http://schemas.openxmlformats.org/wordprocessingml/2006/main" xmlns:w14="http://schemas.microsoft.com/office/word/2010/wordml" xmlns:w15="http://schemas.microsoft.com/office/word/2012/wordml" xmlns:w16cex="http://schemas.microsoft.com/office/word/2018/wordml/cex" xmlns:w16cid="http://schemas.microsoft.com/office/word/2016/wordml/cid" xmlns:w16="http://schemas.microsoft.com/office/word/2018/wordml" xmlns:w16sdtdh="http://schemas.microsoft.com/office/word/2020/wordml/sdtdatahash" xmlns:w16se="http://schemas.microsoft.com/office/word/2015/wordml/symex" xmlns:wpg="http://schemas.microsoft.com/office/word/2010/wordprocessingGroup" xmlns:wpi="http://schemas.microsoft.com/office/word/2010/wordprocessingInk" xmlns:wne="http://schemas.microsoft.com/office/word/2006/wordml" xmlns:wps="http://schemas.microsoft.com/office/word/2010/wordprocessingShape" mc:Ignorable="w14 w15 w16se w16cid w16 w16cex w16sdtdh wp14">
+<w:ftr xmlns:wpc="http://schemas.microsoft.com/office/word/2010/wordprocessingCanvas" xmlns:cx="http://schemas.microsoft.com/office/drawing/2014/chartex" xmlns:cx1="http://schemas.microsoft.com/office/drawing/2015/9/8/chartex" xmlns:cx2="http://schemas.microsoft.com/office/drawing/2015/10/21/chartex" xmlns:cx3="http://schemas.microsoft.com/office/drawing/2016/5/9/chartex" xmlns:cx4="http://schemas.microsoft.com/office/drawing/2016/5/10/chartex" xmlns:cx5="http://schemas.microsoft.com/office/drawing/2016/5/11/chartex" xmlns:cx6="http://schemas.microsoft.com/office/drawing/2016/5/12/chartex" xmlns:cx7="http://schemas.microsoft.com/office/drawing/2016/5/13/chartex" xmlns:cx8="http://schemas.microsoft.com/office/drawing/2016/5/14/chartex" xmlns:mc="http://schemas.openxmlformats.org/markup-compatibility/2006" xmlns:aink="http://schemas.microsoft.com/office/drawing/2016/ink" xmlns:am3d="http://schemas.microsoft.com/office/drawing/2017/model3d" xmlns:o="urn:schemas-microsoft-com:office:office" xmlns:r="http://schemas.openxmlformats.org/officeDocument/2006/relationships" xmlns:m="http://schemas.openxmlformats.org/officeDocument/2006/math" xmlns:v="urn:schemas-microsoft-com:vml" xmlns:wp14="http://schemas.microsoft.com/office/word/2010/wordprocessingDrawing" xmlns:wp="http://schemas.openxmlformats.org/drawingml/2006/wordprocessingDrawing" xmlns:w10="urn:schemas-microsoft-com:office:word" xmlns:w="http://schemas.openxmlformats.org/wordprocessingml/2006/main" xmlns:w14="http://schemas.microsoft.com/office/word/2010/wordml" xmlns:w15="http://schemas.microsoft.com/office/word/2012/wordml" xmlns:w16cid="http://schemas.microsoft.com/office/word/2016/wordml/cid" xmlns:w16se="http://schemas.microsoft.com/office/word/2015/wordml/symex" xmlns:wpg="http://schemas.microsoft.com/office/word/2010/wordprocessingGroup" xmlns:wpi="http://schemas.microsoft.com/office/word/2010/wordprocessingInk" xmlns:wne="http://schemas.microsoft.com/office/word/2006/wordml" xmlns:wps="http://schemas.microsoft.com/office/word/2010/wordprocessingShape" mc:Ignorable="w14 w15 w16se w16cid wp14">
   <w:p>
     <w:r>
       <w:t>Proceedings of the XII SIBGRAPI (October 1999) 101-104</w:t>
@@ -8557,7 +8973,7 @@
 </file>
 
 <file path=word/footnotes.xml><?xml version="1.0" encoding="utf-8"?>
-<w:footnotes xmlns:wpc="http://schemas.microsoft.com/office/word/2010/wordprocessingCanvas" xmlns:cx="http://schemas.microsoft.com/office/drawing/2014/chartex" xmlns:cx1="http://schemas.microsoft.com/office/drawing/2015/9/8/chartex" xmlns:cx2="http://schemas.microsoft.com/office/drawing/2015/10/21/chartex" xmlns:cx3="http://schemas.microsoft.com/office/drawing/2016/5/9/chartex" xmlns:cx4="http://schemas.microsoft.com/office/drawing/2016/5/10/chartex" xmlns:cx5="http://schemas.microsoft.com/office/drawing/2016/5/11/chartex" xmlns:cx6="http://schemas.microsoft.com/office/drawing/2016/5/12/chartex" xmlns:cx7="http://schemas.microsoft.com/office/drawing/2016/5/13/chartex" xmlns:cx8="http://schemas.microsoft.com/office/drawing/2016/5/14/chartex" xmlns:mc="http://schemas.openxmlformats.org/markup-compatibility/2006" xmlns:aink="http://schemas.microsoft.com/office/drawing/2016/ink" xmlns:am3d="http://schemas.microsoft.com/office/drawing/2017/model3d" xmlns:o="urn:schemas-microsoft-com:office:office" xmlns:r="http://schemas.openxmlformats.org/officeDocument/2006/relationships" xmlns:m="http://schemas.openxmlformats.org/officeDocument/2006/math" xmlns:v="urn:schemas-microsoft-com:vml" xmlns:wp14="http://schemas.microsoft.com/office/word/2010/wordprocessingDrawing" xmlns:wp="http://schemas.openxmlformats.org/drawingml/2006/wordprocessingDrawing" xmlns:w10="urn:schemas-microsoft-com:office:word" xmlns:w="http://schemas.openxmlformats.org/wordprocessingml/2006/main" xmlns:w14="http://schemas.microsoft.com/office/word/2010/wordml" xmlns:w15="http://schemas.microsoft.com/office/word/2012/wordml" xmlns:w16cex="http://schemas.microsoft.com/office/word/2018/wordml/cex" xmlns:w16cid="http://schemas.microsoft.com/office/word/2016/wordml/cid" xmlns:w16="http://schemas.microsoft.com/office/word/2018/wordml" xmlns:w16sdtdh="http://schemas.microsoft.com/office/word/2020/wordml/sdtdatahash" xmlns:w16se="http://schemas.microsoft.com/office/word/2015/wordml/symex" xmlns:wpg="http://schemas.microsoft.com/office/word/2010/wordprocessingGroup" xmlns:wpi="http://schemas.microsoft.com/office/word/2010/wordprocessingInk" xmlns:wne="http://schemas.microsoft.com/office/word/2006/wordml" xmlns:wps="http://schemas.microsoft.com/office/word/2010/wordprocessingShape" mc:Ignorable="w14 w15 w16se w16cid w16 w16cex w16sdtdh wp14">
+<w:footnotes xmlns:wpc="http://schemas.microsoft.com/office/word/2010/wordprocessingCanvas" xmlns:cx="http://schemas.microsoft.com/office/drawing/2014/chartex" xmlns:cx1="http://schemas.microsoft.com/office/drawing/2015/9/8/chartex" xmlns:cx2="http://schemas.microsoft.com/office/drawing/2015/10/21/chartex" xmlns:cx3="http://schemas.microsoft.com/office/drawing/2016/5/9/chartex" xmlns:cx4="http://schemas.microsoft.com/office/drawing/2016/5/10/chartex" xmlns:cx5="http://schemas.microsoft.com/office/drawing/2016/5/11/chartex" xmlns:cx6="http://schemas.microsoft.com/office/drawing/2016/5/12/chartex" xmlns:cx7="http://schemas.microsoft.com/office/drawing/2016/5/13/chartex" xmlns:cx8="http://schemas.microsoft.com/office/drawing/2016/5/14/chartex" xmlns:mc="http://schemas.openxmlformats.org/markup-compatibility/2006" xmlns:aink="http://schemas.microsoft.com/office/drawing/2016/ink" xmlns:am3d="http://schemas.microsoft.com/office/drawing/2017/model3d" xmlns:o="urn:schemas-microsoft-com:office:office" xmlns:r="http://schemas.openxmlformats.org/officeDocument/2006/relationships" xmlns:m="http://schemas.openxmlformats.org/officeDocument/2006/math" xmlns:v="urn:schemas-microsoft-com:vml" xmlns:wp14="http://schemas.microsoft.com/office/word/2010/wordprocessingDrawing" xmlns:wp="http://schemas.openxmlformats.org/drawingml/2006/wordprocessingDrawing" xmlns:w10="urn:schemas-microsoft-com:office:word" xmlns:w="http://schemas.openxmlformats.org/wordprocessingml/2006/main" xmlns:w14="http://schemas.microsoft.com/office/word/2010/wordml" xmlns:w15="http://schemas.microsoft.com/office/word/2012/wordml" xmlns:w16cid="http://schemas.microsoft.com/office/word/2016/wordml/cid" xmlns:w16se="http://schemas.microsoft.com/office/word/2015/wordml/symex" xmlns:wpg="http://schemas.microsoft.com/office/word/2010/wordprocessingGroup" xmlns:wpi="http://schemas.microsoft.com/office/word/2010/wordprocessingInk" xmlns:wne="http://schemas.microsoft.com/office/word/2006/wordml" xmlns:wps="http://schemas.microsoft.com/office/word/2010/wordprocessingShape" mc:Ignorable="w14 w15 w16se w16cid wp14">
   <w:footnote w:type="separator" w:id="-1">
     <w:p>
       <w:r>
@@ -8576,7 +8992,7 @@
 </file>
 
 <file path=word/header1.xml><?xml version="1.0" encoding="utf-8"?>
-<w:hdr xmlns:wpc="http://schemas.microsoft.com/office/word/2010/wordprocessingCanvas" xmlns:cx="http://schemas.microsoft.com/office/drawing/2014/chartex" xmlns:cx1="http://schemas.microsoft.com/office/drawing/2015/9/8/chartex" xmlns:cx2="http://schemas.microsoft.com/office/drawing/2015/10/21/chartex" xmlns:cx3="http://schemas.microsoft.com/office/drawing/2016/5/9/chartex" xmlns:cx4="http://schemas.microsoft.com/office/drawing/2016/5/10/chartex" xmlns:cx5="http://schemas.microsoft.com/office/drawing/2016/5/11/chartex" xmlns:cx6="http://schemas.microsoft.com/office/drawing/2016/5/12/chartex" xmlns:cx7="http://schemas.microsoft.com/office/drawing/2016/5/13/chartex" xmlns:cx8="http://schemas.microsoft.com/office/drawing/2016/5/14/chartex" xmlns:mc="http://schemas.openxmlformats.org/markup-compatibility/2006" xmlns:aink="http://schemas.microsoft.com/office/drawing/2016/ink" xmlns:am3d="http://schemas.microsoft.com/office/drawing/2017/model3d" xmlns:o="urn:schemas-microsoft-com:office:office" xmlns:r="http://schemas.openxmlformats.org/officeDocument/2006/relationships" xmlns:m="http://schemas.openxmlformats.org/officeDocument/2006/math" xmlns:v="urn:schemas-microsoft-com:vml" xmlns:wp14="http://schemas.microsoft.com/office/word/2010/wordprocessingDrawing" xmlns:wp="http://schemas.openxmlformats.org/drawingml/2006/wordprocessingDrawing" xmlns:w10="urn:schemas-microsoft-com:office:word" xmlns:w="http://schemas.openxmlformats.org/wordprocessingml/2006/main" xmlns:w14="http://schemas.microsoft.com/office/word/2010/wordml" xmlns:w15="http://schemas.microsoft.com/office/word/2012/wordml" xmlns:w16cex="http://schemas.microsoft.com/office/word/2018/wordml/cex" xmlns:w16cid="http://schemas.microsoft.com/office/word/2016/wordml/cid" xmlns:w16="http://schemas.microsoft.com/office/word/2018/wordml" xmlns:w16sdtdh="http://schemas.microsoft.com/office/word/2020/wordml/sdtdatahash" xmlns:w16se="http://schemas.microsoft.com/office/word/2015/wordml/symex" xmlns:wpg="http://schemas.microsoft.com/office/word/2010/wordprocessingGroup" xmlns:wpi="http://schemas.microsoft.com/office/word/2010/wordprocessingInk" xmlns:wne="http://schemas.microsoft.com/office/word/2006/wordml" xmlns:wps="http://schemas.microsoft.com/office/word/2010/wordprocessingShape" mc:Ignorable="w14 w15 w16se w16cid w16 w16cex w16sdtdh wp14">
+<w:hdr xmlns:wpc="http://schemas.microsoft.com/office/word/2010/wordprocessingCanvas" xmlns:cx="http://schemas.microsoft.com/office/drawing/2014/chartex" xmlns:cx1="http://schemas.microsoft.com/office/drawing/2015/9/8/chartex" xmlns:cx2="http://schemas.microsoft.com/office/drawing/2015/10/21/chartex" xmlns:cx3="http://schemas.microsoft.com/office/drawing/2016/5/9/chartex" xmlns:cx4="http://schemas.microsoft.com/office/drawing/2016/5/10/chartex" xmlns:cx5="http://schemas.microsoft.com/office/drawing/2016/5/11/chartex" xmlns:cx6="http://schemas.microsoft.com/office/drawing/2016/5/12/chartex" xmlns:cx7="http://schemas.microsoft.com/office/drawing/2016/5/13/chartex" xmlns:cx8="http://schemas.microsoft.com/office/drawing/2016/5/14/chartex" xmlns:mc="http://schemas.openxmlformats.org/markup-compatibility/2006" xmlns:aink="http://schemas.microsoft.com/office/drawing/2016/ink" xmlns:am3d="http://schemas.microsoft.com/office/drawing/2017/model3d" xmlns:o="urn:schemas-microsoft-com:office:office" xmlns:r="http://schemas.openxmlformats.org/officeDocument/2006/relationships" xmlns:m="http://schemas.openxmlformats.org/officeDocument/2006/math" xmlns:v="urn:schemas-microsoft-com:vml" xmlns:wp14="http://schemas.microsoft.com/office/word/2010/wordprocessingDrawing" xmlns:wp="http://schemas.openxmlformats.org/drawingml/2006/wordprocessingDrawing" xmlns:w10="urn:schemas-microsoft-com:office:word" xmlns:w="http://schemas.openxmlformats.org/wordprocessingml/2006/main" xmlns:w14="http://schemas.microsoft.com/office/word/2010/wordml" xmlns:w15="http://schemas.microsoft.com/office/word/2012/wordml" xmlns:w16cid="http://schemas.microsoft.com/office/word/2016/wordml/cid" xmlns:w16se="http://schemas.microsoft.com/office/word/2015/wordml/symex" xmlns:wpg="http://schemas.microsoft.com/office/word/2010/wordprocessingGroup" xmlns:wpi="http://schemas.microsoft.com/office/word/2010/wordprocessingInk" xmlns:wne="http://schemas.microsoft.com/office/word/2006/wordml" xmlns:wps="http://schemas.microsoft.com/office/word/2010/wordprocessingShape" mc:Ignorable="w14 w15 w16se w16cid wp14">
   <w:p>
     <w:pPr>
       <w:framePr w:wrap="around" w:vAnchor="text" w:hAnchor="margin" w:xAlign="inside" w:y="1"/>
@@ -8618,14 +9034,38 @@
       <w:rPr>
         <w:lang w:val="pt-BR"/>
       </w:rPr>
-      <w:t>S. Sandri, J. Stolfi, L.Velho</w:t>
+      <w:t xml:space="preserve">S. </w:t>
     </w:r>
+    <w:proofErr w:type="spellStart"/>
+    <w:r>
+      <w:rPr>
+        <w:lang w:val="pt-BR"/>
+      </w:rPr>
+      <w:t>Sandri</w:t>
+    </w:r>
+    <w:proofErr w:type="spellEnd"/>
+    <w:r>
+      <w:rPr>
+        <w:lang w:val="pt-BR"/>
+      </w:rPr>
+      <w:t xml:space="preserve">, J. Stolfi, </w:t>
+    </w:r>
+    <w:proofErr w:type="spellStart"/>
+    <w:proofErr w:type="gramStart"/>
+    <w:r>
+      <w:rPr>
+        <w:lang w:val="pt-BR"/>
+      </w:rPr>
+      <w:t>L.Velho</w:t>
+    </w:r>
+    <w:proofErr w:type="spellEnd"/>
+    <w:proofErr w:type="gramEnd"/>
   </w:p>
 </w:hdr>
 </file>
 
 <file path=word/header2.xml><?xml version="1.0" encoding="utf-8"?>
-<w:hdr xmlns:wpc="http://schemas.microsoft.com/office/word/2010/wordprocessingCanvas" xmlns:cx="http://schemas.microsoft.com/office/drawing/2014/chartex" xmlns:cx1="http://schemas.microsoft.com/office/drawing/2015/9/8/chartex" xmlns:cx2="http://schemas.microsoft.com/office/drawing/2015/10/21/chartex" xmlns:cx3="http://schemas.microsoft.com/office/drawing/2016/5/9/chartex" xmlns:cx4="http://schemas.microsoft.com/office/drawing/2016/5/10/chartex" xmlns:cx5="http://schemas.microsoft.com/office/drawing/2016/5/11/chartex" xmlns:cx6="http://schemas.microsoft.com/office/drawing/2016/5/12/chartex" xmlns:cx7="http://schemas.microsoft.com/office/drawing/2016/5/13/chartex" xmlns:cx8="http://schemas.microsoft.com/office/drawing/2016/5/14/chartex" xmlns:mc="http://schemas.openxmlformats.org/markup-compatibility/2006" xmlns:aink="http://schemas.microsoft.com/office/drawing/2016/ink" xmlns:am3d="http://schemas.microsoft.com/office/drawing/2017/model3d" xmlns:o="urn:schemas-microsoft-com:office:office" xmlns:r="http://schemas.openxmlformats.org/officeDocument/2006/relationships" xmlns:m="http://schemas.openxmlformats.org/officeDocument/2006/math" xmlns:v="urn:schemas-microsoft-com:vml" xmlns:wp14="http://schemas.microsoft.com/office/word/2010/wordprocessingDrawing" xmlns:wp="http://schemas.openxmlformats.org/drawingml/2006/wordprocessingDrawing" xmlns:w10="urn:schemas-microsoft-com:office:word" xmlns:w="http://schemas.openxmlformats.org/wordprocessingml/2006/main" xmlns:w14="http://schemas.microsoft.com/office/word/2010/wordml" xmlns:w15="http://schemas.microsoft.com/office/word/2012/wordml" xmlns:w16cex="http://schemas.microsoft.com/office/word/2018/wordml/cex" xmlns:w16cid="http://schemas.microsoft.com/office/word/2016/wordml/cid" xmlns:w16="http://schemas.microsoft.com/office/word/2018/wordml" xmlns:w16sdtdh="http://schemas.microsoft.com/office/word/2020/wordml/sdtdatahash" xmlns:w16se="http://schemas.microsoft.com/office/word/2015/wordml/symex" xmlns:wpg="http://schemas.microsoft.com/office/word/2010/wordprocessingGroup" xmlns:wpi="http://schemas.microsoft.com/office/word/2010/wordprocessingInk" xmlns:wne="http://schemas.microsoft.com/office/word/2006/wordml" xmlns:wps="http://schemas.microsoft.com/office/word/2010/wordprocessingShape" mc:Ignorable="w14 w15 w16se w16cid w16 w16cex w16sdtdh wp14">
+<w:hdr xmlns:wpc="http://schemas.microsoft.com/office/word/2010/wordprocessingCanvas" xmlns:cx="http://schemas.microsoft.com/office/drawing/2014/chartex" xmlns:cx1="http://schemas.microsoft.com/office/drawing/2015/9/8/chartex" xmlns:cx2="http://schemas.microsoft.com/office/drawing/2015/10/21/chartex" xmlns:cx3="http://schemas.microsoft.com/office/drawing/2016/5/9/chartex" xmlns:cx4="http://schemas.microsoft.com/office/drawing/2016/5/10/chartex" xmlns:cx5="http://schemas.microsoft.com/office/drawing/2016/5/11/chartex" xmlns:cx6="http://schemas.microsoft.com/office/drawing/2016/5/12/chartex" xmlns:cx7="http://schemas.microsoft.com/office/drawing/2016/5/13/chartex" xmlns:cx8="http://schemas.microsoft.com/office/drawing/2016/5/14/chartex" xmlns:mc="http://schemas.openxmlformats.org/markup-compatibility/2006" xmlns:aink="http://schemas.microsoft.com/office/drawing/2016/ink" xmlns:am3d="http://schemas.microsoft.com/office/drawing/2017/model3d" xmlns:o="urn:schemas-microsoft-com:office:office" xmlns:r="http://schemas.openxmlformats.org/officeDocument/2006/relationships" xmlns:m="http://schemas.openxmlformats.org/officeDocument/2006/math" xmlns:v="urn:schemas-microsoft-com:vml" xmlns:wp14="http://schemas.microsoft.com/office/word/2010/wordprocessingDrawing" xmlns:wp="http://schemas.openxmlformats.org/drawingml/2006/wordprocessingDrawing" xmlns:w10="urn:schemas-microsoft-com:office:word" xmlns:w="http://schemas.openxmlformats.org/wordprocessingml/2006/main" xmlns:w14="http://schemas.microsoft.com/office/word/2010/wordml" xmlns:w15="http://schemas.microsoft.com/office/word/2012/wordml" xmlns:w16cid="http://schemas.microsoft.com/office/word/2016/wordml/cid" xmlns:w16se="http://schemas.microsoft.com/office/word/2015/wordml/symex" xmlns:wpg="http://schemas.microsoft.com/office/word/2010/wordprocessingGroup" xmlns:wpi="http://schemas.microsoft.com/office/word/2010/wordprocessingInk" xmlns:wne="http://schemas.microsoft.com/office/word/2006/wordml" xmlns:wps="http://schemas.microsoft.com/office/word/2010/wordprocessingShape" mc:Ignorable="w14 w15 w16se w16cid wp14">
   <w:p>
     <w:pPr>
       <w:framePr w:wrap="around" w:vAnchor="text" w:hAnchor="margin" w:xAlign="inside" w:y="1"/>
@@ -8642,7 +9082,7 @@
 </file>
 
 <file path=word/header3.xml><?xml version="1.0" encoding="utf-8"?>
-<w:hdr xmlns:wpc="http://schemas.microsoft.com/office/word/2010/wordprocessingCanvas" xmlns:cx="http://schemas.microsoft.com/office/drawing/2014/chartex" xmlns:cx1="http://schemas.microsoft.com/office/drawing/2015/9/8/chartex" xmlns:cx2="http://schemas.microsoft.com/office/drawing/2015/10/21/chartex" xmlns:cx3="http://schemas.microsoft.com/office/drawing/2016/5/9/chartex" xmlns:cx4="http://schemas.microsoft.com/office/drawing/2016/5/10/chartex" xmlns:cx5="http://schemas.microsoft.com/office/drawing/2016/5/11/chartex" xmlns:cx6="http://schemas.microsoft.com/office/drawing/2016/5/12/chartex" xmlns:cx7="http://schemas.microsoft.com/office/drawing/2016/5/13/chartex" xmlns:cx8="http://schemas.microsoft.com/office/drawing/2016/5/14/chartex" xmlns:mc="http://schemas.openxmlformats.org/markup-compatibility/2006" xmlns:aink="http://schemas.microsoft.com/office/drawing/2016/ink" xmlns:am3d="http://schemas.microsoft.com/office/drawing/2017/model3d" xmlns:o="urn:schemas-microsoft-com:office:office" xmlns:r="http://schemas.openxmlformats.org/officeDocument/2006/relationships" xmlns:m="http://schemas.openxmlformats.org/officeDocument/2006/math" xmlns:v="urn:schemas-microsoft-com:vml" xmlns:wp14="http://schemas.microsoft.com/office/word/2010/wordprocessingDrawing" xmlns:wp="http://schemas.openxmlformats.org/drawingml/2006/wordprocessingDrawing" xmlns:w10="urn:schemas-microsoft-com:office:word" xmlns:w="http://schemas.openxmlformats.org/wordprocessingml/2006/main" xmlns:w14="http://schemas.microsoft.com/office/word/2010/wordml" xmlns:w15="http://schemas.microsoft.com/office/word/2012/wordml" xmlns:w16cex="http://schemas.microsoft.com/office/word/2018/wordml/cex" xmlns:w16cid="http://schemas.microsoft.com/office/word/2016/wordml/cid" xmlns:w16="http://schemas.microsoft.com/office/word/2018/wordml" xmlns:w16sdtdh="http://schemas.microsoft.com/office/word/2020/wordml/sdtdatahash" xmlns:w16se="http://schemas.microsoft.com/office/word/2015/wordml/symex" xmlns:wpg="http://schemas.microsoft.com/office/word/2010/wordprocessingGroup" xmlns:wpi="http://schemas.microsoft.com/office/word/2010/wordprocessingInk" xmlns:wne="http://schemas.microsoft.com/office/word/2006/wordml" xmlns:wps="http://schemas.microsoft.com/office/word/2010/wordprocessingShape" mc:Ignorable="w14 w15 w16se w16cid w16 w16cex w16sdtdh wp14">
+<w:hdr xmlns:wpc="http://schemas.microsoft.com/office/word/2010/wordprocessingCanvas" xmlns:cx="http://schemas.microsoft.com/office/drawing/2014/chartex" xmlns:cx1="http://schemas.microsoft.com/office/drawing/2015/9/8/chartex" xmlns:cx2="http://schemas.microsoft.com/office/drawing/2015/10/21/chartex" xmlns:cx3="http://schemas.microsoft.com/office/drawing/2016/5/9/chartex" xmlns:cx4="http://schemas.microsoft.com/office/drawing/2016/5/10/chartex" xmlns:cx5="http://schemas.microsoft.com/office/drawing/2016/5/11/chartex" xmlns:cx6="http://schemas.microsoft.com/office/drawing/2016/5/12/chartex" xmlns:cx7="http://schemas.microsoft.com/office/drawing/2016/5/13/chartex" xmlns:cx8="http://schemas.microsoft.com/office/drawing/2016/5/14/chartex" xmlns:mc="http://schemas.openxmlformats.org/markup-compatibility/2006" xmlns:aink="http://schemas.microsoft.com/office/drawing/2016/ink" xmlns:am3d="http://schemas.microsoft.com/office/drawing/2017/model3d" xmlns:o="urn:schemas-microsoft-com:office:office" xmlns:r="http://schemas.openxmlformats.org/officeDocument/2006/relationships" xmlns:m="http://schemas.openxmlformats.org/officeDocument/2006/math" xmlns:v="urn:schemas-microsoft-com:vml" xmlns:wp14="http://schemas.microsoft.com/office/word/2010/wordprocessingDrawing" xmlns:wp="http://schemas.openxmlformats.org/drawingml/2006/wordprocessingDrawing" xmlns:w10="urn:schemas-microsoft-com:office:word" xmlns:w="http://schemas.openxmlformats.org/wordprocessingml/2006/main" xmlns:w14="http://schemas.microsoft.com/office/word/2010/wordml" xmlns:w15="http://schemas.microsoft.com/office/word/2012/wordml" xmlns:w16cid="http://schemas.microsoft.com/office/word/2016/wordml/cid" xmlns:w16se="http://schemas.microsoft.com/office/word/2015/wordml/symex" xmlns:wpg="http://schemas.microsoft.com/office/word/2010/wordprocessingGroup" xmlns:wpi="http://schemas.microsoft.com/office/word/2010/wordprocessingInk" xmlns:wne="http://schemas.microsoft.com/office/word/2006/wordml" xmlns:wps="http://schemas.microsoft.com/office/word/2010/wordprocessingShape" mc:Ignorable="w14 w15 w16se w16cid wp14">
   <w:p>
     <w:pPr>
       <w:framePr w:wrap="around" w:vAnchor="text" w:hAnchor="margin" w:xAlign="inside" w:y="1"/>
@@ -8684,8 +9124,32 @@
       <w:rPr>
         <w:lang w:val="pt-BR"/>
       </w:rPr>
-      <w:t>S. Sandri, J. Stolfi, L.Velho</w:t>
+      <w:t xml:space="preserve">S. </w:t>
     </w:r>
+    <w:proofErr w:type="spellStart"/>
+    <w:r>
+      <w:rPr>
+        <w:lang w:val="pt-BR"/>
+      </w:rPr>
+      <w:t>Sandri</w:t>
+    </w:r>
+    <w:proofErr w:type="spellEnd"/>
+    <w:r>
+      <w:rPr>
+        <w:lang w:val="pt-BR"/>
+      </w:rPr>
+      <w:t xml:space="preserve">, J. Stolfi, </w:t>
+    </w:r>
+    <w:proofErr w:type="spellStart"/>
+    <w:proofErr w:type="gramStart"/>
+    <w:r>
+      <w:rPr>
+        <w:lang w:val="pt-BR"/>
+      </w:rPr>
+      <w:t>L.Velho</w:t>
+    </w:r>
+    <w:proofErr w:type="spellEnd"/>
+    <w:proofErr w:type="gramEnd"/>
   </w:p>
   <w:p>
     <w:pPr>
@@ -8698,7 +9162,7 @@
 </file>
 
 <file path=word/header4.xml><?xml version="1.0" encoding="utf-8"?>
-<w:hdr xmlns:wpc="http://schemas.microsoft.com/office/word/2010/wordprocessingCanvas" xmlns:cx="http://schemas.microsoft.com/office/drawing/2014/chartex" xmlns:cx1="http://schemas.microsoft.com/office/drawing/2015/9/8/chartex" xmlns:cx2="http://schemas.microsoft.com/office/drawing/2015/10/21/chartex" xmlns:cx3="http://schemas.microsoft.com/office/drawing/2016/5/9/chartex" xmlns:cx4="http://schemas.microsoft.com/office/drawing/2016/5/10/chartex" xmlns:cx5="http://schemas.microsoft.com/office/drawing/2016/5/11/chartex" xmlns:cx6="http://schemas.microsoft.com/office/drawing/2016/5/12/chartex" xmlns:cx7="http://schemas.microsoft.com/office/drawing/2016/5/13/chartex" xmlns:cx8="http://schemas.microsoft.com/office/drawing/2016/5/14/chartex" xmlns:mc="http://schemas.openxmlformats.org/markup-compatibility/2006" xmlns:aink="http://schemas.microsoft.com/office/drawing/2016/ink" xmlns:am3d="http://schemas.microsoft.com/office/drawing/2017/model3d" xmlns:o="urn:schemas-microsoft-com:office:office" xmlns:r="http://schemas.openxmlformats.org/officeDocument/2006/relationships" xmlns:m="http://schemas.openxmlformats.org/officeDocument/2006/math" xmlns:v="urn:schemas-microsoft-com:vml" xmlns:wp14="http://schemas.microsoft.com/office/word/2010/wordprocessingDrawing" xmlns:wp="http://schemas.openxmlformats.org/drawingml/2006/wordprocessingDrawing" xmlns:w10="urn:schemas-microsoft-com:office:word" xmlns:w="http://schemas.openxmlformats.org/wordprocessingml/2006/main" xmlns:w14="http://schemas.microsoft.com/office/word/2010/wordml" xmlns:w15="http://schemas.microsoft.com/office/word/2012/wordml" xmlns:w16cex="http://schemas.microsoft.com/office/word/2018/wordml/cex" xmlns:w16cid="http://schemas.microsoft.com/office/word/2016/wordml/cid" xmlns:w16="http://schemas.microsoft.com/office/word/2018/wordml" xmlns:w16sdtdh="http://schemas.microsoft.com/office/word/2020/wordml/sdtdatahash" xmlns:w16se="http://schemas.microsoft.com/office/word/2015/wordml/symex" xmlns:wpg="http://schemas.microsoft.com/office/word/2010/wordprocessingGroup" xmlns:wpi="http://schemas.microsoft.com/office/word/2010/wordprocessingInk" xmlns:wne="http://schemas.microsoft.com/office/word/2006/wordml" xmlns:wps="http://schemas.microsoft.com/office/word/2010/wordprocessingShape" mc:Ignorable="w14 w15 w16se w16cid w16 w16cex w16sdtdh wp14">
+<w:hdr xmlns:wpc="http://schemas.microsoft.com/office/word/2010/wordprocessingCanvas" xmlns:cx="http://schemas.microsoft.com/office/drawing/2014/chartex" xmlns:cx1="http://schemas.microsoft.com/office/drawing/2015/9/8/chartex" xmlns:cx2="http://schemas.microsoft.com/office/drawing/2015/10/21/chartex" xmlns:cx3="http://schemas.microsoft.com/office/drawing/2016/5/9/chartex" xmlns:cx4="http://schemas.microsoft.com/office/drawing/2016/5/10/chartex" xmlns:cx5="http://schemas.microsoft.com/office/drawing/2016/5/11/chartex" xmlns:cx6="http://schemas.microsoft.com/office/drawing/2016/5/12/chartex" xmlns:cx7="http://schemas.microsoft.com/office/drawing/2016/5/13/chartex" xmlns:cx8="http://schemas.microsoft.com/office/drawing/2016/5/14/chartex" xmlns:mc="http://schemas.openxmlformats.org/markup-compatibility/2006" xmlns:aink="http://schemas.microsoft.com/office/drawing/2016/ink" xmlns:am3d="http://schemas.microsoft.com/office/drawing/2017/model3d" xmlns:o="urn:schemas-microsoft-com:office:office" xmlns:r="http://schemas.openxmlformats.org/officeDocument/2006/relationships" xmlns:m="http://schemas.openxmlformats.org/officeDocument/2006/math" xmlns:v="urn:schemas-microsoft-com:vml" xmlns:wp14="http://schemas.microsoft.com/office/word/2010/wordprocessingDrawing" xmlns:wp="http://schemas.openxmlformats.org/drawingml/2006/wordprocessingDrawing" xmlns:w10="urn:schemas-microsoft-com:office:word" xmlns:w="http://schemas.openxmlformats.org/wordprocessingml/2006/main" xmlns:w14="http://schemas.microsoft.com/office/word/2010/wordml" xmlns:w15="http://schemas.microsoft.com/office/word/2012/wordml" xmlns:w16cid="http://schemas.microsoft.com/office/word/2016/wordml/cid" xmlns:w16se="http://schemas.microsoft.com/office/word/2015/wordml/symex" xmlns:wpg="http://schemas.microsoft.com/office/word/2010/wordprocessingGroup" xmlns:wpi="http://schemas.microsoft.com/office/word/2010/wordprocessingInk" xmlns:wne="http://schemas.microsoft.com/office/word/2006/wordml" xmlns:wps="http://schemas.microsoft.com/office/word/2010/wordprocessingShape" mc:Ignorable="w14 w15 w16se w16cid wp14">
   <w:p>
     <w:pPr>
       <w:framePr w:wrap="around" w:vAnchor="text" w:hAnchor="margin" w:xAlign="inside" w:y="1"/>
@@ -8715,7 +9179,7 @@
 </file>
 
 <file path=word/numbering.xml><?xml version="1.0" encoding="utf-8"?>
-<w:numbering xmlns:wpc="http://schemas.microsoft.com/office/word/2010/wordprocessingCanvas" xmlns:cx="http://schemas.microsoft.com/office/drawing/2014/chartex" xmlns:cx1="http://schemas.microsoft.com/office/drawing/2015/9/8/chartex" xmlns:cx2="http://schemas.microsoft.com/office/drawing/2015/10/21/chartex" xmlns:cx3="http://schemas.microsoft.com/office/drawing/2016/5/9/chartex" xmlns:cx4="http://schemas.microsoft.com/office/drawing/2016/5/10/chartex" xmlns:cx5="http://schemas.microsoft.com/office/drawing/2016/5/11/chartex" xmlns:cx6="http://schemas.microsoft.com/office/drawing/2016/5/12/chartex" xmlns:cx7="http://schemas.microsoft.com/office/drawing/2016/5/13/chartex" xmlns:cx8="http://schemas.microsoft.com/office/drawing/2016/5/14/chartex" xmlns:mc="http://schemas.openxmlformats.org/markup-compatibility/2006" xmlns:aink="http://schemas.microsoft.com/office/drawing/2016/ink" xmlns:am3d="http://schemas.microsoft.com/office/drawing/2017/model3d" xmlns:o="urn:schemas-microsoft-com:office:office" xmlns:r="http://schemas.openxmlformats.org/officeDocument/2006/relationships" xmlns:m="http://schemas.openxmlformats.org/officeDocument/2006/math" xmlns:v="urn:schemas-microsoft-com:vml" xmlns:wp14="http://schemas.microsoft.com/office/word/2010/wordprocessingDrawing" xmlns:wp="http://schemas.openxmlformats.org/drawingml/2006/wordprocessingDrawing" xmlns:w10="urn:schemas-microsoft-com:office:word" xmlns:w="http://schemas.openxmlformats.org/wordprocessingml/2006/main" xmlns:w14="http://schemas.microsoft.com/office/word/2010/wordml" xmlns:w15="http://schemas.microsoft.com/office/word/2012/wordml" xmlns:w16cex="http://schemas.microsoft.com/office/word/2018/wordml/cex" xmlns:w16cid="http://schemas.microsoft.com/office/word/2016/wordml/cid" xmlns:w16="http://schemas.microsoft.com/office/word/2018/wordml" xmlns:w16sdtdh="http://schemas.microsoft.com/office/word/2020/wordml/sdtdatahash" xmlns:w16se="http://schemas.microsoft.com/office/word/2015/wordml/symex" xmlns:wpg="http://schemas.microsoft.com/office/word/2010/wordprocessingGroup" xmlns:wpi="http://schemas.microsoft.com/office/word/2010/wordprocessingInk" xmlns:wne="http://schemas.microsoft.com/office/word/2006/wordml" xmlns:wps="http://schemas.microsoft.com/office/word/2010/wordprocessingShape" mc:Ignorable="w14 w15 w16se w16cid w16 w16cex w16sdtdh wp14">
+<w:numbering xmlns:wpc="http://schemas.microsoft.com/office/word/2010/wordprocessingCanvas" xmlns:cx="http://schemas.microsoft.com/office/drawing/2014/chartex" xmlns:cx1="http://schemas.microsoft.com/office/drawing/2015/9/8/chartex" xmlns:cx2="http://schemas.microsoft.com/office/drawing/2015/10/21/chartex" xmlns:cx3="http://schemas.microsoft.com/office/drawing/2016/5/9/chartex" xmlns:cx4="http://schemas.microsoft.com/office/drawing/2016/5/10/chartex" xmlns:cx5="http://schemas.microsoft.com/office/drawing/2016/5/11/chartex" xmlns:cx6="http://schemas.microsoft.com/office/drawing/2016/5/12/chartex" xmlns:cx7="http://schemas.microsoft.com/office/drawing/2016/5/13/chartex" xmlns:cx8="http://schemas.microsoft.com/office/drawing/2016/5/14/chartex" xmlns:mc="http://schemas.openxmlformats.org/markup-compatibility/2006" xmlns:aink="http://schemas.microsoft.com/office/drawing/2016/ink" xmlns:am3d="http://schemas.microsoft.com/office/drawing/2017/model3d" xmlns:o="urn:schemas-microsoft-com:office:office" xmlns:r="http://schemas.openxmlformats.org/officeDocument/2006/relationships" xmlns:m="http://schemas.openxmlformats.org/officeDocument/2006/math" xmlns:v="urn:schemas-microsoft-com:vml" xmlns:wp14="http://schemas.microsoft.com/office/word/2010/wordprocessingDrawing" xmlns:wp="http://schemas.openxmlformats.org/drawingml/2006/wordprocessingDrawing" xmlns:w10="urn:schemas-microsoft-com:office:word" xmlns:w="http://schemas.openxmlformats.org/wordprocessingml/2006/main" xmlns:w14="http://schemas.microsoft.com/office/word/2010/wordml" xmlns:w15="http://schemas.microsoft.com/office/word/2012/wordml" xmlns:w16cid="http://schemas.microsoft.com/office/word/2016/wordml/cid" xmlns:w16se="http://schemas.microsoft.com/office/word/2015/wordml/symex" xmlns:wpg="http://schemas.microsoft.com/office/word/2010/wordprocessingGroup" xmlns:wpi="http://schemas.microsoft.com/office/word/2010/wordprocessingInk" xmlns:wne="http://schemas.microsoft.com/office/word/2006/wordml" xmlns:wps="http://schemas.microsoft.com/office/word/2010/wordprocessingShape" mc:Ignorable="w14 w15 w16se w16cid wp14">
   <w:abstractNum w:abstractNumId="0" w15:restartNumberingAfterBreak="0">
     <w:nsid w:val="FFFFFF7C"/>
     <w:multiLevelType w:val="singleLevel"/>
@@ -9900,17 +10364,17 @@
 </file>
 
 <file path=word/styles.xml><?xml version="1.0" encoding="utf-8"?>
-<w:styles xmlns:mc="http://schemas.openxmlformats.org/markup-compatibility/2006" xmlns:r="http://schemas.openxmlformats.org/officeDocument/2006/relationships" xmlns:w="http://schemas.openxmlformats.org/wordprocessingml/2006/main" xmlns:w14="http://schemas.microsoft.com/office/word/2010/wordml" xmlns:w15="http://schemas.microsoft.com/office/word/2012/wordml" xmlns:w16cex="http://schemas.microsoft.com/office/word/2018/wordml/cex" xmlns:w16cid="http://schemas.microsoft.com/office/word/2016/wordml/cid" xmlns:w16="http://schemas.microsoft.com/office/word/2018/wordml" xmlns:w16sdtdh="http://schemas.microsoft.com/office/word/2020/wordml/sdtdatahash" xmlns:w16se="http://schemas.microsoft.com/office/word/2015/wordml/symex" mc:Ignorable="w14 w15 w16se w16cid w16 w16cex w16sdtdh">
+<w:styles xmlns:mc="http://schemas.openxmlformats.org/markup-compatibility/2006" xmlns:r="http://schemas.openxmlformats.org/officeDocument/2006/relationships" xmlns:w="http://schemas.openxmlformats.org/wordprocessingml/2006/main" xmlns:w14="http://schemas.microsoft.com/office/word/2010/wordml" xmlns:w15="http://schemas.microsoft.com/office/word/2012/wordml" xmlns:w16cid="http://schemas.microsoft.com/office/word/2016/wordml/cid" xmlns:w16se="http://schemas.microsoft.com/office/word/2015/wordml/symex" mc:Ignorable="w14 w15 w16se w16cid">
   <w:docDefaults>
     <w:rPrDefault>
       <w:rPr>
         <w:rFonts w:ascii="Times New Roman" w:eastAsia="Times New Roman" w:hAnsi="Times New Roman" w:cs="Times New Roman"/>
-        <w:lang w:val="pt-BR" w:eastAsia="pt-BR" w:bidi="ar-SA"/>
+        <w:lang w:val="en-US" w:eastAsia="en-US" w:bidi="ar-SA"/>
       </w:rPr>
     </w:rPrDefault>
     <w:pPrDefault/>
   </w:docDefaults>
-  <w:latentStyles w:defLockedState="0" w:defUIPriority="0" w:defSemiHidden="0" w:defUnhideWhenUsed="0" w:defQFormat="0" w:count="376">
+  <w:latentStyles w:defLockedState="0" w:defUIPriority="0" w:defSemiHidden="0" w:defUnhideWhenUsed="0" w:defQFormat="0" w:count="375">
     <w:lsdException w:name="Normal" w:qFormat="1"/>
     <w:lsdException w:name="heading 1" w:qFormat="1"/>
     <w:lsdException w:name="heading 2" w:qFormat="1"/>
@@ -10190,7 +10654,6 @@
     <w:lsdException w:name="Smart Hyperlink" w:semiHidden="1" w:uiPriority="99" w:unhideWhenUsed="1"/>
     <w:lsdException w:name="Hashtag" w:semiHidden="1" w:uiPriority="99" w:unhideWhenUsed="1"/>
     <w:lsdException w:name="Unresolved Mention" w:semiHidden="1" w:uiPriority="99" w:unhideWhenUsed="1"/>
-    <w:lsdException w:name="Smart Link" w:semiHidden="1" w:uiPriority="99" w:unhideWhenUsed="1"/>
   </w:latentStyles>
   <w:style w:type="paragraph" w:default="1" w:styleId="Normal">
     <w:name w:val="Normal"/>
@@ -10205,7 +10668,7 @@
     <w:rPr>
       <w:rFonts w:ascii="Times" w:hAnsi="Times"/>
       <w:sz w:val="24"/>
-      <w:lang w:val="en-US"/>
+      <w:lang w:eastAsia="pt-BR"/>
     </w:rPr>
   </w:style>
   <w:style w:type="paragraph" w:styleId="Ttulo1">
@@ -10844,7 +11307,7 @@
 </file>
 
 <file path=customXml/itemProps1.xml><?xml version="1.0" encoding="utf-8"?>
-<ds:datastoreItem xmlns:ds="http://schemas.openxmlformats.org/officeDocument/2006/customXml" ds:itemID="{35D61BD2-D8CC-4905-810B-014C903495CD}">
+<ds:datastoreItem xmlns:ds="http://schemas.openxmlformats.org/officeDocument/2006/customXml" ds:itemID="{61BA3BB8-E667-4022-825F-9EC13E3B7098}">
   <ds:schemaRefs>
     <ds:schemaRef ds:uri="http://schemas.openxmlformats.org/officeDocument/2006/bibliography"/>
   </ds:schemaRefs>

</xml_diff>

<commit_message>
Adiciona resumo e corrige o título do artigo
</commit_message>
<xml_diff>
--- a/Textos/Projeto análise de dados de queimadas.docx
+++ b/Textos/Projeto análise de dados de queimadas.docx
@@ -1,6 +1,6 @@
 
 <file path=word/document.xml><?xml version="1.0" encoding="utf-8"?>
-<w:document xmlns:wpc="http://schemas.microsoft.com/office/word/2010/wordprocessingCanvas" xmlns:cx="http://schemas.microsoft.com/office/drawing/2014/chartex" xmlns:cx1="http://schemas.microsoft.com/office/drawing/2015/9/8/chartex" xmlns:cx2="http://schemas.microsoft.com/office/drawing/2015/10/21/chartex" xmlns:cx3="http://schemas.microsoft.com/office/drawing/2016/5/9/chartex" xmlns:cx4="http://schemas.microsoft.com/office/drawing/2016/5/10/chartex" xmlns:cx5="http://schemas.microsoft.com/office/drawing/2016/5/11/chartex" xmlns:cx6="http://schemas.microsoft.com/office/drawing/2016/5/12/chartex" xmlns:cx7="http://schemas.microsoft.com/office/drawing/2016/5/13/chartex" xmlns:cx8="http://schemas.microsoft.com/office/drawing/2016/5/14/chartex" xmlns:mc="http://schemas.openxmlformats.org/markup-compatibility/2006" xmlns:aink="http://schemas.microsoft.com/office/drawing/2016/ink" xmlns:am3d="http://schemas.microsoft.com/office/drawing/2017/model3d" xmlns:o="urn:schemas-microsoft-com:office:office" xmlns:r="http://schemas.openxmlformats.org/officeDocument/2006/relationships" xmlns:m="http://schemas.openxmlformats.org/officeDocument/2006/math" xmlns:v="urn:schemas-microsoft-com:vml" xmlns:wp14="http://schemas.microsoft.com/office/word/2010/wordprocessingDrawing" xmlns:wp="http://schemas.openxmlformats.org/drawingml/2006/wordprocessingDrawing" xmlns:w10="urn:schemas-microsoft-com:office:word" xmlns:w="http://schemas.openxmlformats.org/wordprocessingml/2006/main" xmlns:w14="http://schemas.microsoft.com/office/word/2010/wordml" xmlns:w15="http://schemas.microsoft.com/office/word/2012/wordml" xmlns:w16cid="http://schemas.microsoft.com/office/word/2016/wordml/cid" xmlns:w16se="http://schemas.microsoft.com/office/word/2015/wordml/symex" xmlns:wpg="http://schemas.microsoft.com/office/word/2010/wordprocessingGroup" xmlns:wpi="http://schemas.microsoft.com/office/word/2010/wordprocessingInk" xmlns:wne="http://schemas.microsoft.com/office/word/2006/wordml" xmlns:wps="http://schemas.microsoft.com/office/word/2010/wordprocessingShape" mc:Ignorable="w14 w15 w16se w16cid wp14">
+<w:document xmlns:wpc="http://schemas.microsoft.com/office/word/2010/wordprocessingCanvas" xmlns:cx="http://schemas.microsoft.com/office/drawing/2014/chartex" xmlns:cx1="http://schemas.microsoft.com/office/drawing/2015/9/8/chartex" xmlns:cx2="http://schemas.microsoft.com/office/drawing/2015/10/21/chartex" xmlns:cx3="http://schemas.microsoft.com/office/drawing/2016/5/9/chartex" xmlns:cx4="http://schemas.microsoft.com/office/drawing/2016/5/10/chartex" xmlns:cx5="http://schemas.microsoft.com/office/drawing/2016/5/11/chartex" xmlns:cx6="http://schemas.microsoft.com/office/drawing/2016/5/12/chartex" xmlns:cx7="http://schemas.microsoft.com/office/drawing/2016/5/13/chartex" xmlns:cx8="http://schemas.microsoft.com/office/drawing/2016/5/14/chartex" xmlns:mc="http://schemas.openxmlformats.org/markup-compatibility/2006" xmlns:aink="http://schemas.microsoft.com/office/drawing/2016/ink" xmlns:am3d="http://schemas.microsoft.com/office/drawing/2017/model3d" xmlns:o="urn:schemas-microsoft-com:office:office" xmlns:r="http://schemas.openxmlformats.org/officeDocument/2006/relationships" xmlns:m="http://schemas.openxmlformats.org/officeDocument/2006/math" xmlns:v="urn:schemas-microsoft-com:vml" xmlns:wp14="http://schemas.microsoft.com/office/word/2010/wordprocessingDrawing" xmlns:wp="http://schemas.openxmlformats.org/drawingml/2006/wordprocessingDrawing" xmlns:w10="urn:schemas-microsoft-com:office:word" xmlns:w="http://schemas.openxmlformats.org/wordprocessingml/2006/main" xmlns:w14="http://schemas.microsoft.com/office/word/2010/wordml" xmlns:w15="http://schemas.microsoft.com/office/word/2012/wordml" xmlns:w16cex="http://schemas.microsoft.com/office/word/2018/wordml/cex" xmlns:w16cid="http://schemas.microsoft.com/office/word/2016/wordml/cid" xmlns:w16="http://schemas.microsoft.com/office/word/2018/wordml" xmlns:w16sdtdh="http://schemas.microsoft.com/office/word/2020/wordml/sdtdatahash" xmlns:w16se="http://schemas.microsoft.com/office/word/2015/wordml/symex" xmlns:wpg="http://schemas.microsoft.com/office/word/2010/wordprocessingGroup" xmlns:wpi="http://schemas.microsoft.com/office/word/2010/wordprocessingInk" xmlns:wne="http://schemas.microsoft.com/office/word/2006/wordml" xmlns:wps="http://schemas.microsoft.com/office/word/2010/wordprocessingShape" mc:Ignorable="w14 w15 w16se w16cid w16 w16cex w16sdtdh wp14">
   <w:body>
     <w:p>
       <w:pPr>
@@ -19,7 +19,19 @@
         <w:rPr>
           <w:lang w:val="pt-BR"/>
         </w:rPr>
-        <w:t xml:space="preserve"> da Distribuição dos Focos de Queimadas por Regiões Brasileiras entre os Anos 2000 e 2020</w:t>
+        <w:t xml:space="preserve"> da Distribuição </w:t>
+      </w:r>
+      <w:r>
+        <w:rPr>
+          <w:lang w:val="pt-BR"/>
+        </w:rPr>
+        <w:t xml:space="preserve">Temporal </w:t>
+      </w:r>
+      <w:r>
+        <w:rPr>
+          <w:lang w:val="pt-BR"/>
+        </w:rPr>
+        <w:t>dos Focos de Queimadas por Regiões Brasileiras entre os Anos 2000 e 2020</w:t>
       </w:r>
     </w:p>
     <w:p>
@@ -247,16 +259,8 @@
         <w:rPr>
           <w:rStyle w:val="AddressChar"/>
         </w:rPr>
-        <w:t xml:space="preserve"> – </w:t>
-      </w:r>
-      <w:proofErr w:type="spellStart"/>
-      <w:r>
-        <w:rPr>
-          <w:rStyle w:val="AddressChar"/>
-        </w:rPr>
-        <w:t>Brazil</w:t>
-      </w:r>
-      <w:proofErr w:type="spellEnd"/>
+        <w:t xml:space="preserve"> – Brazil</w:t>
+      </w:r>
     </w:p>
     <w:p>
       <w:pPr>
@@ -275,21 +279,7 @@
         <w:rPr>
           <w:lang w:val="pt-BR"/>
         </w:rPr>
-        <w:t>dsm</w:t>
-      </w:r>
-      <w:proofErr w:type="gramStart"/>
-      <w:r>
-        <w:rPr>
-          <w:lang w:val="pt-BR"/>
-        </w:rPr>
-        <w:t>3,gamf</w:t>
-      </w:r>
-      <w:proofErr w:type="gramEnd"/>
-      <w:r>
-        <w:rPr>
-          <w:lang w:val="pt-BR"/>
-        </w:rPr>
-        <w:t>,pal4,wrm</w:t>
+        <w:t>dsm3,gamf,pal4,wrm</w:t>
       </w:r>
       <w:r>
         <w:rPr>
@@ -326,69 +316,10 @@
     <w:p>
       <w:pPr>
         <w:pStyle w:val="Abstract"/>
-        <w:rPr>
-          <w:lang w:val="en-US"/>
-        </w:rPr>
       </w:pPr>
       <w:r>
         <w:rPr>
           <w:b/>
-          <w:lang w:val="en-US"/>
-        </w:rPr>
-        <w:t>Abstract.</w:t>
-      </w:r>
-      <w:r>
-        <w:rPr>
-          <w:lang w:val="en-US"/>
-        </w:rPr>
-        <w:t xml:space="preserve"> This meta-paper describes the style to be used in articles and short papers for SBC conferences. </w:t>
-      </w:r>
-      <w:r>
-        <w:rPr>
-          <w:lang w:val="en-US"/>
-        </w:rPr>
-        <w:t xml:space="preserve">For papers in English, you should add just an abstract </w:t>
-      </w:r>
-      <w:r>
-        <w:rPr>
-          <w:lang w:val="en-US"/>
-        </w:rPr>
-        <w:t>while</w:t>
-      </w:r>
-      <w:r>
-        <w:rPr>
-          <w:lang w:val="en-US"/>
-        </w:rPr>
-        <w:t xml:space="preserve"> for the papers in Portuguese, we also ask for an abstract in Portuguese (“</w:t>
-      </w:r>
-      <w:proofErr w:type="spellStart"/>
-      <w:r>
-        <w:rPr>
-          <w:lang w:val="en-US"/>
-        </w:rPr>
-        <w:t>resumo</w:t>
-      </w:r>
-      <w:proofErr w:type="spellEnd"/>
-      <w:r>
-        <w:rPr>
-          <w:lang w:val="en-US"/>
-        </w:rPr>
-        <w:t xml:space="preserve">”). </w:t>
-      </w:r>
-      <w:r>
-        <w:rPr>
-          <w:lang w:val="en-US"/>
-        </w:rPr>
-        <w:t>In both cases, abstracts should not have more than 10 lines and must be in the first page of the paper.</w:t>
-      </w:r>
-    </w:p>
-    <w:p>
-      <w:pPr>
-        <w:pStyle w:val="Abstract"/>
-      </w:pPr>
-      <w:r>
-        <w:rPr>
-          <w:b/>
         </w:rPr>
         <w:t>Resumo.</w:t>
       </w:r>
@@ -396,25 +327,91 @@
         <w:t xml:space="preserve"> </w:t>
       </w:r>
       <w:r>
-        <w:t xml:space="preserve">Este meta-artigo descreve o estilo a ser usado na confecção de artigos e resumos de artigos para publicação nos anais das conferências </w:t>
-      </w:r>
-      <w:r>
-        <w:t>organizadas</w:t>
-      </w:r>
-      <w:r>
-        <w:t xml:space="preserve"> pela SBC. É solicitada a escrita de resumo e abstract apenas para os artigos escritos </w:t>
-      </w:r>
-      <w:r>
-        <w:t>em português. Artigos em inglês</w:t>
-      </w:r>
-      <w:r>
-        <w:t xml:space="preserve"> deverão </w:t>
-      </w:r>
-      <w:r>
-        <w:t>apresentar</w:t>
-      </w:r>
-      <w:r>
-        <w:t xml:space="preserve"> apenas abstract. Nos dois casos, o autor deve tomar cuidado para que o resumo (e o abstract) não ultrapassem 10 linhas cada, sendo que ambos devem estar na primeira página do artigo.</w:t>
+        <w:t xml:space="preserve">O </w:t>
+      </w:r>
+      <w:r>
+        <w:t xml:space="preserve">presente artigo tem </w:t>
+      </w:r>
+      <w:r>
+        <w:t>p</w:t>
+      </w:r>
+      <w:r>
+        <w:t>o</w:t>
+      </w:r>
+      <w:r>
+        <w:t>r</w:t>
+      </w:r>
+      <w:r>
+        <w:t xml:space="preserve"> objetivo analisar os padrões de distribuição temporal dos focos de queimadas detectados por regiões brasileiras entre os anos de 2000 </w:t>
+      </w:r>
+      <w:r>
+        <w:t>e</w:t>
+      </w:r>
+      <w:r>
+        <w:t xml:space="preserve"> 2020. </w:t>
+      </w:r>
+      <w:r>
+        <w:t>A</w:t>
+      </w:r>
+      <w:r>
+        <w:t xml:space="preserve"> fonte de dados foi o programa Queimadas do INPE, que monitora a ocorrência e classificação de queimadas ativas na vegetação, incluindo seu risco, abrangência e severidade. </w:t>
+      </w:r>
+      <w:r>
+        <w:t xml:space="preserve">Para </w:t>
+      </w:r>
+      <w:r>
+        <w:t>cada uma das regiões</w:t>
+      </w:r>
+      <w:r>
+        <w:t xml:space="preserve">, o </w:t>
+      </w:r>
+      <w:r>
+        <w:t>estudo apontou</w:t>
+      </w:r>
+      <w:r>
+        <w:t xml:space="preserve"> seus piores e melhores anos, bem como singularidades dignas de atenção das autoridades competentes</w:t>
+      </w:r>
+      <w:r>
+        <w:t xml:space="preserve">. </w:t>
+      </w:r>
+      <w:r>
+        <w:t xml:space="preserve">O panorama nacional também foi avaliado. </w:t>
+      </w:r>
+      <w:r>
+        <w:t xml:space="preserve">Os resultados deste trabalho demonstraram que a região Norte </w:t>
+      </w:r>
+      <w:r>
+        <w:t>deteve a</w:t>
+      </w:r>
+      <w:r>
+        <w:t xml:space="preserve"> maior participação na quantidade de focos de queimadas em todo o Brasil,</w:t>
+      </w:r>
+      <w:r>
+        <w:t xml:space="preserve"> enquanto </w:t>
+      </w:r>
+      <w:r>
+        <w:t xml:space="preserve">as </w:t>
+      </w:r>
+      <w:r>
+        <w:t>regiões Nordeste e Centro-Oeste responderam po</w:t>
+      </w:r>
+      <w:r>
+        <w:t>r quase metade</w:t>
+      </w:r>
+      <w:r>
+        <w:t xml:space="preserve"> do </w:t>
+      </w:r>
+      <w:r>
+        <w:t>total</w:t>
+      </w:r>
+      <w:r>
+        <w:t xml:space="preserve"> de queimadas no território nacional</w:t>
+      </w:r>
+      <w:r>
+        <w:t xml:space="preserve"> dentro do período avaliado</w:t>
+      </w:r>
+      <w:r>
+        <w:t>.</w:t>
       </w:r>
     </w:p>
     <w:p>
@@ -514,8 +511,14 @@
         <w:rPr>
           <w:lang w:val="pt-BR"/>
         </w:rPr>
+        <w:t xml:space="preserve">O projeto atual, aliado ao monitoramento em tempo real das queimadas, não está relacionado apenas à redução das emissões de gases de efeito estufa e da área de </w:t>
+      </w:r>
+      <w:r>
+        <w:rPr>
+          <w:lang w:val="pt-BR"/>
+        </w:rPr>
         <w:lastRenderedPageBreak/>
-        <w:t>O projeto atual, aliado ao monitoramento em tempo real das queimadas, não está relacionado apenas à redução das emissões de gases de efeito estufa e da área de vegetação local, mas também à extinção de algumas espécies de fauna e flora. Flora, fertilidade do solo causada pela erosão, proteção de áreas indígenas e incidentes de incêndio e poluição.</w:t>
+        <w:t>vegetação local, mas também à extinção de algumas espécies de fauna e flora. Flora, fertilidade do solo causada pela erosão, proteção de áreas indígenas e incidentes de incêndio e poluição.</w:t>
       </w:r>
     </w:p>
     <w:p>
@@ -653,21 +656,7 @@
         <w:rPr>
           <w:lang w:val="pt-BR"/>
         </w:rPr>
-        <w:t xml:space="preserve"> sua vida útil, o satélite de referência passará a ser o NPP-SUOMI da NASA+NOAA </w:t>
-      </w:r>
-      <w:proofErr w:type="spellStart"/>
-      <w:r>
-        <w:rPr>
-          <w:lang w:val="pt-BR"/>
-        </w:rPr>
-        <w:t>DoD</w:t>
-      </w:r>
-      <w:proofErr w:type="spellEnd"/>
-      <w:r>
-        <w:rPr>
-          <w:lang w:val="pt-BR"/>
-        </w:rPr>
-        <w:t xml:space="preserve"> dos EUA, lançado em outubro de 2011, utilizado no monitoramento de focos pelo INPE desde 2012, a compatibilidade entre as séries será então ajustada cautelosamente, o novo satélite detecta 10 vezes mais focos.</w:t>
+        <w:t xml:space="preserve"> sua vida útil, o satélite de referência passará a ser o NPP-SUOMI da NASA+NOAA DoD dos EUA, lançado em outubro de 2011, utilizado no monitoramento de focos pelo INPE desde 2012, a compatibilidade entre as séries será então ajustada cautelosamente, o novo satélite detecta 10 vezes mais focos.</w:t>
       </w:r>
     </w:p>
     <w:p>
@@ -733,7 +722,6 @@
         <w:rPr>
           <w:lang w:val="pt-BR"/>
         </w:rPr>
-        <w:lastRenderedPageBreak/>
         <w:t>3</w:t>
       </w:r>
       <w:r>
@@ -762,7 +750,6 @@
         </w:rPr>
         <w:t xml:space="preserve">O Estudo trata de uma análise exploratória dos dados de focos de queimada entre os anos de 2000 e 2020, os </w:t>
       </w:r>
-      <w:proofErr w:type="spellStart"/>
       <w:r>
         <w:rPr>
           <w:i/>
@@ -771,14 +758,19 @@
         </w:rPr>
         <w:t>datasets</w:t>
       </w:r>
-      <w:proofErr w:type="spellEnd"/>
-      <w:r>
-        <w:rPr>
-          <w:lang w:val="pt-BR"/>
-        </w:rPr>
-        <w:t xml:space="preserve"> em questão foram retirados do programa de queimadas do Instituto Nacional de Pesquisas Espaciais (INPE). No total foram analisados 5 </w:t>
-      </w:r>
-      <w:proofErr w:type="spellStart"/>
+      <w:r>
+        <w:rPr>
+          <w:lang w:val="pt-BR"/>
+        </w:rPr>
+        <w:t xml:space="preserve"> em questão foram retirados do programa de queimadas do Instituto Nacional de Pesquisas Espaciais (INPE). No total foram </w:t>
+      </w:r>
+      <w:r>
+        <w:rPr>
+          <w:lang w:val="pt-BR"/>
+        </w:rPr>
+        <w:lastRenderedPageBreak/>
+        <w:t xml:space="preserve">analisados 5 </w:t>
+      </w:r>
       <w:r>
         <w:rPr>
           <w:i/>
@@ -787,14 +779,12 @@
         </w:rPr>
         <w:t>datasets</w:t>
       </w:r>
-      <w:proofErr w:type="spellEnd"/>
       <w:r>
         <w:rPr>
           <w:lang w:val="pt-BR"/>
         </w:rPr>
         <w:t xml:space="preserve"> referentes às regiões brasileiras, no decorrer do projeto houve a necessidade de se criar um sexto </w:t>
       </w:r>
-      <w:proofErr w:type="spellStart"/>
       <w:r>
         <w:rPr>
           <w:i/>
@@ -803,7 +793,6 @@
         </w:rPr>
         <w:t>dataset</w:t>
       </w:r>
-      <w:proofErr w:type="spellEnd"/>
       <w:r>
         <w:rPr>
           <w:lang w:val="pt-BR"/>
@@ -872,7 +861,6 @@
         </w:rPr>
         <w:t xml:space="preserve"> </w:t>
       </w:r>
-      <w:proofErr w:type="spellStart"/>
       <w:r>
         <w:rPr>
           <w:i/>
@@ -889,7 +877,6 @@
         </w:rPr>
         <w:t>sets</w:t>
       </w:r>
-      <w:proofErr w:type="spellEnd"/>
       <w:r>
         <w:rPr>
           <w:lang w:val="pt-BR"/>
@@ -910,110 +897,98 @@
         </w:rPr>
         <w:t xml:space="preserve">A implementação dos códigos e algoritmos foi feita através do ambiente de desenvolvimento do </w:t>
       </w:r>
-      <w:proofErr w:type="spellStart"/>
       <w:r>
         <w:rPr>
           <w:i/>
           <w:iCs/>
           <w:lang w:val="pt-BR"/>
         </w:rPr>
-        <w:t>Jupyter</w:t>
-      </w:r>
-      <w:proofErr w:type="spellEnd"/>
+        <w:t>Jupyter Notebook</w:t>
+      </w:r>
+      <w:r>
+        <w:rPr>
+          <w:lang w:val="pt-BR"/>
+        </w:rPr>
+        <w:t xml:space="preserve"> com a utilização da linguagem</w:t>
+      </w:r>
+      <w:r>
+        <w:rPr>
+          <w:lang w:val="pt-BR"/>
+        </w:rPr>
+        <w:t xml:space="preserve"> de programação</w:t>
+      </w:r>
+      <w:r>
+        <w:rPr>
+          <w:lang w:val="pt-BR"/>
+        </w:rPr>
+        <w:t xml:space="preserve"> Python</w:t>
+      </w:r>
+      <w:r>
+        <w:rPr>
+          <w:lang w:val="pt-BR"/>
+        </w:rPr>
+        <w:t xml:space="preserve"> e</w:t>
+      </w:r>
+      <w:r>
+        <w:rPr>
+          <w:lang w:val="pt-BR"/>
+        </w:rPr>
+        <w:t xml:space="preserve"> para compartilhamento de dados e informações foi usado um repositório no GitHub.</w:t>
+      </w:r>
+      <w:r>
+        <w:rPr>
+          <w:lang w:val="pt-BR"/>
+        </w:rPr>
+        <w:t xml:space="preserve"> </w:t>
+      </w:r>
+    </w:p>
+    <w:p>
+      <w:pPr>
+        <w:pStyle w:val="Ttulo1"/>
+        <w:rPr>
+          <w:lang w:val="pt-BR"/>
+        </w:rPr>
+      </w:pPr>
+      <w:r>
+        <w:rPr>
+          <w:lang w:val="pt-BR"/>
+        </w:rPr>
+        <w:t>4</w:t>
+      </w:r>
+      <w:r>
+        <w:rPr>
+          <w:lang w:val="pt-BR"/>
+        </w:rPr>
+        <w:t xml:space="preserve">. </w:t>
+      </w:r>
+      <w:r>
+        <w:rPr>
+          <w:lang w:val="pt-BR"/>
+        </w:rPr>
+        <w:t>Resultados e Discussões</w:t>
+      </w:r>
+    </w:p>
+    <w:p>
+      <w:pPr>
+        <w:ind w:firstLine="567"/>
+        <w:rPr>
+          <w:lang w:val="pt-BR"/>
+        </w:rPr>
+      </w:pPr>
+      <w:r>
+        <w:rPr>
+          <w:lang w:val="pt-BR"/>
+        </w:rPr>
+        <w:t xml:space="preserve">Os resultados obtidos a partir das análises dos </w:t>
+      </w:r>
       <w:r>
         <w:rPr>
           <w:i/>
           <w:iCs/>
           <w:lang w:val="pt-BR"/>
         </w:rPr>
-        <w:t xml:space="preserve"> Notebook</w:t>
-      </w:r>
-      <w:r>
-        <w:rPr>
-          <w:lang w:val="pt-BR"/>
-        </w:rPr>
-        <w:t xml:space="preserve"> com a utilização da linguagem</w:t>
-      </w:r>
-      <w:r>
-        <w:rPr>
-          <w:lang w:val="pt-BR"/>
-        </w:rPr>
-        <w:t xml:space="preserve"> de programação</w:t>
-      </w:r>
-      <w:r>
-        <w:rPr>
-          <w:lang w:val="pt-BR"/>
-        </w:rPr>
-        <w:t xml:space="preserve"> Python</w:t>
-      </w:r>
-      <w:r>
-        <w:rPr>
-          <w:lang w:val="pt-BR"/>
-        </w:rPr>
-        <w:t xml:space="preserve"> e</w:t>
-      </w:r>
-      <w:r>
-        <w:rPr>
-          <w:lang w:val="pt-BR"/>
-        </w:rPr>
-        <w:t xml:space="preserve"> para compartilhamento de dados e informações foi usado um repositório no GitHub.</w:t>
-      </w:r>
-      <w:r>
-        <w:rPr>
-          <w:lang w:val="pt-BR"/>
-        </w:rPr>
-        <w:t xml:space="preserve"> </w:t>
-      </w:r>
-    </w:p>
-    <w:p>
-      <w:pPr>
-        <w:pStyle w:val="Ttulo1"/>
-        <w:rPr>
-          <w:lang w:val="pt-BR"/>
-        </w:rPr>
-      </w:pPr>
-      <w:r>
-        <w:rPr>
-          <w:lang w:val="pt-BR"/>
-        </w:rPr>
-        <w:t>4</w:t>
-      </w:r>
-      <w:r>
-        <w:rPr>
-          <w:lang w:val="pt-BR"/>
-        </w:rPr>
-        <w:t xml:space="preserve">. </w:t>
-      </w:r>
-      <w:r>
-        <w:rPr>
-          <w:lang w:val="pt-BR"/>
-        </w:rPr>
-        <w:t>Resultados e Discussões</w:t>
-      </w:r>
-    </w:p>
-    <w:p>
-      <w:pPr>
-        <w:ind w:firstLine="567"/>
-        <w:rPr>
-          <w:lang w:val="pt-BR"/>
-        </w:rPr>
-      </w:pPr>
-      <w:r>
-        <w:rPr>
-          <w:lang w:val="pt-BR"/>
-        </w:rPr>
-        <w:t xml:space="preserve">Os resultados obtidos a partir das análises dos </w:t>
-      </w:r>
-      <w:proofErr w:type="spellStart"/>
-      <w:r>
-        <w:rPr>
-          <w:i/>
-          <w:iCs/>
-          <w:lang w:val="pt-BR"/>
-        </w:rPr>
         <w:t>datasets</w:t>
       </w:r>
-      <w:proofErr w:type="spellEnd"/>
       <w:r>
         <w:rPr>
           <w:lang w:val="pt-BR"/>
@@ -1131,14 +1106,7 @@
         <w:rPr>
           <w:color w:val="000000"/>
         </w:rPr>
-        <w:t xml:space="preserve">A média do número de focos de queimadas anuais no Nordeste é 57.093, bem próximo a mediana (51.555). Apesar da pequena diferença entre os valores, a região tem um desvio padrão de 20.357, aproximadamente 36% do valor médio, o que demonstra </w:t>
-      </w:r>
-      <w:r>
-        <w:rPr>
-          <w:color w:val="000000"/>
-        </w:rPr>
-        <w:lastRenderedPageBreak/>
-        <w:t xml:space="preserve">uma grande variabilidade anual, que pode ser notado no histograma com os números de focos anuais da </w:t>
+        <w:t xml:space="preserve">A média do número de focos de queimadas anuais no Nordeste é 57.093, bem próximo a mediana (51.555). Apesar da pequena diferença entre os valores, a região tem um desvio padrão de 20.357, aproximadamente 36% do valor médio, o que demonstra uma grande variabilidade anual, que pode ser notado no histograma com os números de focos anuais da </w:t>
       </w:r>
       <w:r>
         <w:rPr>
@@ -1226,6 +1194,7 @@
             </w:pPr>
             <w:bookmarkStart w:id="0" w:name="_Hlk87369596"/>
             <w:r>
+              <w:lastRenderedPageBreak/>
               <w:pict w14:anchorId="53E28C20">
                 <v:shapetype id="_x0000_t75" coordsize="21600,21600" o:spt="75" o:preferrelative="t" path="m@4@5l@4@11@9@11@9@5xe" filled="f" stroked="f">
                   <v:stroke joinstyle="miter"/>
@@ -1246,7 +1215,7 @@
                   <v:path o:extrusionok="f" gradientshapeok="t" o:connecttype="rect"/>
                   <o:lock v:ext="edit" aspectratio="t"/>
                 </v:shapetype>
-                <v:shape id="_x0000_i1025" type="#_x0000_t75" style="width:381pt;height:198.6pt">
+                <v:shape id="_x0000_i1025" type="#_x0000_t75" style="width:380.75pt;height:198.7pt">
                   <v:imagedata r:id="rId12" o:title="evolucao_anos" croptop="6211f" cropright="3937f"/>
                 </v:shape>
               </w:pict>
@@ -1521,9 +1490,9 @@
       <w:tblGrid>
         <w:gridCol w:w="1256"/>
         <w:gridCol w:w="1683"/>
-        <w:gridCol w:w="1848"/>
-        <w:gridCol w:w="1678"/>
-        <w:gridCol w:w="1810"/>
+        <w:gridCol w:w="1856"/>
+        <w:gridCol w:w="1683"/>
+        <w:gridCol w:w="1816"/>
       </w:tblGrid>
       <w:tr>
         <w:trPr>
@@ -1655,7 +1624,6 @@
                 <w:lang w:val="pt-BR"/>
               </w:rPr>
             </w:pPr>
-            <w:proofErr w:type="spellStart"/>
             <w:r>
               <w:rPr>
                 <w:b/>
@@ -1670,7 +1638,6 @@
               </w:rPr>
               <w:t>ocos</w:t>
             </w:r>
-            <w:proofErr w:type="spellEnd"/>
             <w:r>
               <w:rPr>
                 <w:b/>
@@ -1725,13 +1692,8 @@
                 <w:lang w:val="pt-BR"/>
               </w:rPr>
             </w:pPr>
-            <w:proofErr w:type="spellStart"/>
-            <w:r>
-              <w:t>Outubro</w:t>
-            </w:r>
-            <w:proofErr w:type="spellEnd"/>
-            <w:r>
-              <w:t>/2005</w:t>
+            <w:r>
+              <w:t>Outubro/2005</w:t>
             </w:r>
           </w:p>
         </w:tc>
@@ -1764,13 +1726,8 @@
                 <w:lang w:val="pt-BR"/>
               </w:rPr>
             </w:pPr>
-            <w:proofErr w:type="spellStart"/>
-            <w:r>
-              <w:t>Março</w:t>
-            </w:r>
-            <w:proofErr w:type="spellEnd"/>
-            <w:r>
-              <w:t>/2001</w:t>
+            <w:r>
+              <w:t>Março/2001</w:t>
             </w:r>
           </w:p>
         </w:tc>
@@ -1827,13 +1784,8 @@
                 <w:lang w:val="pt-BR"/>
               </w:rPr>
             </w:pPr>
-            <w:proofErr w:type="spellStart"/>
-            <w:r>
-              <w:t>Setembro</w:t>
-            </w:r>
-            <w:proofErr w:type="spellEnd"/>
-            <w:r>
-              <w:t>/2007</w:t>
+            <w:r>
+              <w:t>Setembro/2007</w:t>
             </w:r>
           </w:p>
         </w:tc>
@@ -1866,13 +1818,8 @@
                 <w:lang w:val="pt-BR"/>
               </w:rPr>
             </w:pPr>
-            <w:proofErr w:type="spellStart"/>
-            <w:r>
-              <w:t>Maio</w:t>
-            </w:r>
-            <w:proofErr w:type="spellEnd"/>
-            <w:r>
-              <w:t>/2009</w:t>
+            <w:r>
+              <w:t>Maio/2009</w:t>
             </w:r>
           </w:p>
         </w:tc>
@@ -1929,13 +1876,8 @@
                 <w:lang w:val="pt-BR"/>
               </w:rPr>
             </w:pPr>
-            <w:proofErr w:type="spellStart"/>
-            <w:r>
-              <w:t>Setembro</w:t>
-            </w:r>
-            <w:proofErr w:type="spellEnd"/>
-            <w:r>
-              <w:t>/2012</w:t>
+            <w:r>
+              <w:t>Setembro/2012</w:t>
             </w:r>
           </w:p>
         </w:tc>
@@ -1968,13 +1910,8 @@
                 <w:lang w:val="pt-BR"/>
               </w:rPr>
             </w:pPr>
-            <w:proofErr w:type="spellStart"/>
-            <w:r>
-              <w:t>Fevereiro</w:t>
-            </w:r>
-            <w:proofErr w:type="spellEnd"/>
-            <w:r>
-              <w:t>/2014</w:t>
+            <w:r>
+              <w:t>Fevereiro/2014</w:t>
             </w:r>
           </w:p>
         </w:tc>
@@ -2031,13 +1968,8 @@
                 <w:lang w:val="pt-BR"/>
               </w:rPr>
             </w:pPr>
-            <w:proofErr w:type="spellStart"/>
-            <w:r>
-              <w:t>Setembro</w:t>
-            </w:r>
-            <w:proofErr w:type="spellEnd"/>
-            <w:r>
-              <w:t>/2017</w:t>
+            <w:r>
+              <w:t>Setembro/2017</w:t>
             </w:r>
           </w:p>
         </w:tc>
@@ -2070,13 +2002,8 @@
                 <w:lang w:val="pt-BR"/>
               </w:rPr>
             </w:pPr>
-            <w:proofErr w:type="spellStart"/>
-            <w:r>
-              <w:t>Fevereiro</w:t>
-            </w:r>
-            <w:proofErr w:type="spellEnd"/>
-            <w:r>
-              <w:t>/2018</w:t>
+            <w:r>
+              <w:t>Fevereiro/2018</w:t>
             </w:r>
           </w:p>
         </w:tc>
@@ -2122,14 +2049,7 @@
         <w:rPr>
           <w:lang w:val="pt-BR"/>
         </w:rPr>
-        <w:t xml:space="preserve">O gráfico representado na Figura 2 mostra os máximos mínimos e médias do intervalo do estudo em comparação com o ano de 2020. É possível observar que para a </w:t>
-      </w:r>
-      <w:r>
-        <w:rPr>
-          <w:lang w:val="pt-BR"/>
-        </w:rPr>
-        <w:lastRenderedPageBreak/>
-        <w:t>região nordeste todos os meses ficaram abaixo da média, com a concentração do número de focos no segundo semestre, devido ao baixo índice de chuvas.</w:t>
+        <w:t>O gráfico representado na Figura 2 mostra os máximos mínimos e médias do intervalo do estudo em comparação com o ano de 2020. É possível observar que para a região nordeste todos os meses ficaram abaixo da média, com a concentração do número de focos no segundo semestre, devido ao baixo índice de chuvas.</w:t>
       </w:r>
     </w:p>
     <w:p>
@@ -2183,8 +2103,9 @@
                 <w:color w:val="000000"/>
                 <w:bdr w:val="none" w:sz="0" w:space="0" w:color="auto" w:frame="1"/>
               </w:rPr>
+              <w:lastRenderedPageBreak/>
               <w:pict w14:anchorId="72477F3B">
-                <v:shape id="_x0000_i1026" type="#_x0000_t75" style="width:424.8pt;height:198.6pt">
+                <v:shape id="_x0000_i1026" type="#_x0000_t75" style="width:424.5pt;height:198.7pt">
                   <v:imagedata r:id="rId13" o:title="" croptop="9111f"/>
                 </v:shape>
               </w:pict>
@@ -2392,7 +2313,7 @@
         <w:tblLook w:val="04A0" w:firstRow="1" w:lastRow="0" w:firstColumn="1" w:lastColumn="0" w:noHBand="0" w:noVBand="1"/>
       </w:tblPr>
       <w:tblGrid>
-        <w:gridCol w:w="7748"/>
+        <w:gridCol w:w="7747"/>
       </w:tblGrid>
       <w:tr>
         <w:trPr>
@@ -2421,9 +2342,8 @@
                 <w:color w:val="000000"/>
                 <w:bdr w:val="none" w:sz="0" w:space="0" w:color="auto" w:frame="1"/>
               </w:rPr>
-              <w:lastRenderedPageBreak/>
               <w:pict w14:anchorId="472A4AB2">
-                <v:shape id="_x0000_i1027" type="#_x0000_t75" style="width:376.8pt;height:198.6pt">
+                <v:shape id="_x0000_i1027" type="#_x0000_t75" style="width:376.7pt;height:198.7pt">
                   <v:imagedata r:id="rId14" o:title="" croptop="5568f" cropright="4053f"/>
                 </v:shape>
               </w:pict>
@@ -2487,6 +2407,7 @@
         <w:rPr>
           <w:lang w:val="pt-BR"/>
         </w:rPr>
+        <w:lastRenderedPageBreak/>
         <w:t>A média do número de focos anuais para o norte é aproximadamente 93.394, com desvio padrão de 35.879,22, demonstrando grande valores com alta variabilidade. Os anos de maior e menor incidência foram respectivamente 2005 e 2000, com máximo de 164.458 e mínimo 32.162 focos de queimadas, sendo observado um aumento de 511,34% entre os extremos.</w:t>
       </w:r>
     </w:p>
@@ -2847,9 +2768,9 @@
       <w:tblGrid>
         <w:gridCol w:w="1256"/>
         <w:gridCol w:w="1683"/>
-        <w:gridCol w:w="1848"/>
-        <w:gridCol w:w="1678"/>
-        <w:gridCol w:w="1810"/>
+        <w:gridCol w:w="1856"/>
+        <w:gridCol w:w="1683"/>
+        <w:gridCol w:w="1816"/>
       </w:tblGrid>
       <w:tr>
         <w:trPr>
@@ -2973,7 +2894,6 @@
                 <w:lang w:val="pt-BR"/>
               </w:rPr>
             </w:pPr>
-            <w:proofErr w:type="spellStart"/>
             <w:r>
               <w:rPr>
                 <w:b/>
@@ -2981,7 +2901,6 @@
               </w:rPr>
               <w:t>Focos</w:t>
             </w:r>
-            <w:proofErr w:type="spellEnd"/>
             <w:r>
               <w:rPr>
                 <w:b/>
@@ -3143,13 +3062,8 @@
                 <w:lang w:val="pt-BR"/>
               </w:rPr>
             </w:pPr>
-            <w:proofErr w:type="spellStart"/>
-            <w:r>
-              <w:t>Setembro</w:t>
-            </w:r>
-            <w:proofErr w:type="spellEnd"/>
-            <w:r>
-              <w:t>/2007</w:t>
+            <w:r>
+              <w:t>Setembro/2007</w:t>
             </w:r>
           </w:p>
         </w:tc>
@@ -3182,11 +3096,9 @@
                 <w:lang w:val="pt-BR"/>
               </w:rPr>
             </w:pPr>
-            <w:proofErr w:type="spellStart"/>
             <w:r>
               <w:t>Fevereiro</w:t>
             </w:r>
-            <w:proofErr w:type="spellEnd"/>
             <w:r>
               <w:t>/2009</w:t>
             </w:r>
@@ -3245,13 +3157,8 @@
                 <w:lang w:val="pt-BR"/>
               </w:rPr>
             </w:pPr>
-            <w:proofErr w:type="spellStart"/>
-            <w:r>
-              <w:t>Setembro</w:t>
-            </w:r>
-            <w:proofErr w:type="spellEnd"/>
-            <w:r>
-              <w:t>/201</w:t>
+            <w:r>
+              <w:t>Setembro/201</w:t>
             </w:r>
             <w:r>
               <w:t>5</w:t>
@@ -3287,13 +3194,8 @@
                 <w:lang w:val="pt-BR"/>
               </w:rPr>
             </w:pPr>
-            <w:proofErr w:type="spellStart"/>
-            <w:r>
-              <w:t>Fevereiro</w:t>
-            </w:r>
-            <w:proofErr w:type="spellEnd"/>
-            <w:r>
-              <w:t>/201</w:t>
+            <w:r>
+              <w:t>Fevereiro/201</w:t>
             </w:r>
             <w:r>
               <w:t>3</w:t>
@@ -3356,13 +3258,8 @@
                 <w:lang w:val="pt-BR"/>
               </w:rPr>
             </w:pPr>
-            <w:proofErr w:type="spellStart"/>
-            <w:r>
-              <w:t>Setembro</w:t>
-            </w:r>
-            <w:proofErr w:type="spellEnd"/>
-            <w:r>
-              <w:t>/2017</w:t>
+            <w:r>
+              <w:t>Setembro/2017</w:t>
             </w:r>
           </w:p>
         </w:tc>
@@ -3395,13 +3292,8 @@
                 <w:lang w:val="pt-BR"/>
               </w:rPr>
             </w:pPr>
-            <w:proofErr w:type="spellStart"/>
-            <w:r>
-              <w:t>Fevereiro</w:t>
-            </w:r>
-            <w:proofErr w:type="spellEnd"/>
-            <w:r>
-              <w:t>/201</w:t>
+            <w:r>
+              <w:t>Fevereiro/201</w:t>
             </w:r>
             <w:r>
               <w:t>7</w:t>
@@ -3445,7 +3337,6 @@
         <w:rPr>
           <w:lang w:val="pt-BR"/>
         </w:rPr>
-        <w:lastRenderedPageBreak/>
         <w:tab/>
         <w:t>A partir do gráfico ilustrado na Figura 4 é possível perceber que os meses de  ju</w:t>
       </w:r>
@@ -3486,7 +3377,7 @@
         <w:tblLook w:val="04A0" w:firstRow="1" w:lastRow="0" w:firstColumn="1" w:lastColumn="0" w:noHBand="0" w:noVBand="1"/>
       </w:tblPr>
       <w:tblGrid>
-        <w:gridCol w:w="8986"/>
+        <w:gridCol w:w="8985"/>
       </w:tblGrid>
       <w:tr>
         <w:trPr>
@@ -3518,8 +3409,9 @@
                 <w:szCs w:val="22"/>
                 <w:bdr w:val="none" w:sz="0" w:space="0" w:color="auto" w:frame="1"/>
               </w:rPr>
+              <w:lastRenderedPageBreak/>
               <w:pict w14:anchorId="771A7C34">
-                <v:shape id="_x0000_i1028" type="#_x0000_t75" style="width:438.6pt;height:198.6pt">
+                <v:shape id="_x0000_i1028" type="#_x0000_t75" style="width:438.35pt;height:198.7pt">
                   <v:imagedata r:id="rId15" o:title="" croptop="10708f"/>
                 </v:shape>
               </w:pict>
@@ -3673,21 +3565,7 @@
         <w:rPr>
           <w:lang w:val="pt-BR"/>
         </w:rPr>
-        <w:t xml:space="preserve">Com relação aos focos de queimadas na vegetação presente no Centro-Oeste, como podemos citar: Cerrado, Pantanal e uma pequena faixa da Floresta Amazônica estão relacionados com o desmatamento, principalmente destacamos o cerrado. Segundo Dados do Projeto </w:t>
-      </w:r>
-      <w:proofErr w:type="spellStart"/>
-      <w:r>
-        <w:rPr>
-          <w:lang w:val="pt-BR"/>
-        </w:rPr>
-        <w:t>MapBiomas</w:t>
-      </w:r>
-      <w:proofErr w:type="spellEnd"/>
-      <w:r>
-        <w:rPr>
-          <w:lang w:val="pt-BR"/>
-        </w:rPr>
-        <w:t xml:space="preserve"> (2019) apontam para taxas de desmatamento no Cerrado historicamente superiores às da Mata Atlântica e da Floresta Amazônica, tendo em vista que no ano de 2018, cerca de 41,3% de sua cobertura natural já se encontrava convertida para usos antrópicos.</w:t>
+        <w:t>Com relação aos focos de queimadas na vegetação presente no Centro-Oeste, como podemos citar: Cerrado, Pantanal e uma pequena faixa da Floresta Amazônica estão relacionados com o desmatamento, principalmente destacamos o cerrado. Segundo Dados do Projeto MapBiomas (2019) apontam para taxas de desmatamento no Cerrado historicamente superiores às da Mata Atlântica e da Floresta Amazônica, tendo em vista que no ano de 2018, cerca de 41,3% de sua cobertura natural já se encontrava convertida para usos antrópicos.</w:t>
       </w:r>
     </w:p>
     <w:p>
@@ -3769,7 +3647,6 @@
         <w:rPr>
           <w:lang w:val="pt-BR"/>
         </w:rPr>
-        <w:lastRenderedPageBreak/>
         <w:t xml:space="preserve">O </w:t>
       </w:r>
       <w:r>
@@ -3844,7 +3721,7 @@
         <w:tblLook w:val="04A0" w:firstRow="1" w:lastRow="0" w:firstColumn="1" w:lastColumn="0" w:noHBand="0" w:noVBand="1"/>
       </w:tblPr>
       <w:tblGrid>
-        <w:gridCol w:w="7762"/>
+        <w:gridCol w:w="7761"/>
       </w:tblGrid>
       <w:tr>
         <w:trPr>
@@ -3876,8 +3753,9 @@
                 <w:szCs w:val="22"/>
                 <w:bdr w:val="none" w:sz="0" w:space="0" w:color="auto" w:frame="1"/>
               </w:rPr>
+              <w:lastRenderedPageBreak/>
               <w:pict w14:anchorId="57F3A438">
-                <v:shape id="_x0000_i1029" type="#_x0000_t75" style="width:377.4pt;height:198.6pt">
+                <v:shape id="_x0000_i1029" type="#_x0000_t75" style="width:377.3pt;height:198.7pt">
                   <v:imagedata r:id="rId16" o:title="" croptop="5568f" cropright="3937f"/>
                 </v:shape>
               </w:pict>
@@ -3997,19 +3875,11 @@
         </w:rPr>
         <w:t>[</w:t>
       </w:r>
-      <w:proofErr w:type="spellStart"/>
-      <w:r>
-        <w:rPr>
-          <w:lang w:val="pt-BR"/>
-        </w:rPr>
-        <w:t>Schlesinger</w:t>
-      </w:r>
-      <w:proofErr w:type="spellEnd"/>
-      <w:r>
-        <w:rPr>
-          <w:lang w:val="pt-BR"/>
-        </w:rPr>
-        <w:t xml:space="preserve"> e Noronha, 2006</w:t>
+      <w:r>
+        <w:rPr>
+          <w:lang w:val="pt-BR"/>
+        </w:rPr>
+        <w:t>Schlesinger e Noronha, 2006</w:t>
       </w:r>
       <w:r>
         <w:rPr>
@@ -4320,9 +4190,9 @@
       <w:tblGrid>
         <w:gridCol w:w="1256"/>
         <w:gridCol w:w="1683"/>
-        <w:gridCol w:w="1848"/>
-        <w:gridCol w:w="1678"/>
-        <w:gridCol w:w="1810"/>
+        <w:gridCol w:w="1856"/>
+        <w:gridCol w:w="1683"/>
+        <w:gridCol w:w="1816"/>
       </w:tblGrid>
       <w:tr>
         <w:trPr>
@@ -4446,7 +4316,6 @@
                 <w:lang w:val="pt-BR"/>
               </w:rPr>
             </w:pPr>
-            <w:proofErr w:type="spellStart"/>
             <w:r>
               <w:rPr>
                 <w:b/>
@@ -4454,23 +4323,13 @@
               </w:rPr>
               <w:t>Focos</w:t>
             </w:r>
-            <w:proofErr w:type="spellEnd"/>
             <w:r>
               <w:rPr>
                 <w:b/>
                 <w:bCs/>
               </w:rPr>
-              <w:t xml:space="preserve"> - </w:t>
-            </w:r>
-            <w:proofErr w:type="spellStart"/>
-            <w:r>
-              <w:rPr>
-                <w:b/>
-                <w:bCs/>
-              </w:rPr>
-              <w:t>Mínimo</w:t>
-            </w:r>
-            <w:proofErr w:type="spellEnd"/>
+              <w:t xml:space="preserve"> - Mínimo</w:t>
+            </w:r>
           </w:p>
         </w:tc>
       </w:tr>
@@ -4509,11 +4368,9 @@
                 <w:lang w:val="pt-BR"/>
               </w:rPr>
             </w:pPr>
-            <w:proofErr w:type="spellStart"/>
             <w:r>
               <w:t>Setembro</w:t>
             </w:r>
-            <w:proofErr w:type="spellEnd"/>
             <w:r>
               <w:t>/200</w:t>
             </w:r>
@@ -4551,11 +4408,9 @@
                 <w:lang w:val="pt-BR"/>
               </w:rPr>
             </w:pPr>
-            <w:proofErr w:type="spellStart"/>
             <w:r>
               <w:t>Março</w:t>
             </w:r>
-            <w:proofErr w:type="spellEnd"/>
             <w:r>
               <w:t>/200</w:t>
             </w:r>
@@ -4600,7 +4455,6 @@
               </w:rPr>
             </w:pPr>
             <w:r>
-              <w:lastRenderedPageBreak/>
               <w:t>2005-2010</w:t>
             </w:r>
           </w:p>
@@ -4618,13 +4472,8 @@
                 <w:lang w:val="pt-BR"/>
               </w:rPr>
             </w:pPr>
-            <w:proofErr w:type="spellStart"/>
-            <w:r>
-              <w:t>Setembro</w:t>
-            </w:r>
-            <w:proofErr w:type="spellEnd"/>
-            <w:r>
-              <w:t>/2007</w:t>
+            <w:r>
+              <w:t>Setembro/2007</w:t>
             </w:r>
           </w:p>
         </w:tc>
@@ -4721,13 +4570,8 @@
                 <w:lang w:val="pt-BR"/>
               </w:rPr>
             </w:pPr>
-            <w:proofErr w:type="spellStart"/>
-            <w:r>
-              <w:t>Setembro</w:t>
-            </w:r>
-            <w:proofErr w:type="spellEnd"/>
-            <w:r>
-              <w:t>/201</w:t>
+            <w:r>
+              <w:t>Setembro/201</w:t>
             </w:r>
             <w:r>
               <w:t>2</w:t>
@@ -4763,13 +4607,8 @@
                 <w:lang w:val="pt-BR"/>
               </w:rPr>
             </w:pPr>
-            <w:proofErr w:type="spellStart"/>
-            <w:r>
-              <w:t>Fevereiro</w:t>
-            </w:r>
-            <w:proofErr w:type="spellEnd"/>
-            <w:r>
-              <w:t>/201</w:t>
+            <w:r>
+              <w:t>Fevereiro/201</w:t>
             </w:r>
             <w:r>
               <w:t>1</w:t>
@@ -4829,13 +4668,8 @@
                 <w:lang w:val="pt-BR"/>
               </w:rPr>
             </w:pPr>
-            <w:proofErr w:type="spellStart"/>
-            <w:r>
-              <w:t>Setembro</w:t>
-            </w:r>
-            <w:proofErr w:type="spellEnd"/>
-            <w:r>
-              <w:t>/20</w:t>
+            <w:r>
+              <w:t>Setembro/20</w:t>
             </w:r>
             <w:r>
               <w:t>20</w:t>
@@ -4871,13 +4705,8 @@
                 <w:lang w:val="pt-BR"/>
               </w:rPr>
             </w:pPr>
-            <w:proofErr w:type="spellStart"/>
-            <w:r>
-              <w:t>Fevereiro</w:t>
-            </w:r>
-            <w:proofErr w:type="spellEnd"/>
-            <w:r>
-              <w:t>/201</w:t>
+            <w:r>
+              <w:t>Fevereiro/201</w:t>
             </w:r>
             <w:r>
               <w:t>8</w:t>
@@ -4914,6 +4743,7 @@
         <w:rPr>
           <w:lang w:val="pt-BR"/>
         </w:rPr>
+        <w:lastRenderedPageBreak/>
         <w:t xml:space="preserve">O gráfico ilustrado na </w:t>
       </w:r>
       <w:r>
@@ -4962,21 +4792,7 @@
         <w:rPr>
           <w:lang w:val="pt-BR"/>
         </w:rPr>
-        <w:t xml:space="preserve"> é possível observar que todos os meses </w:t>
-      </w:r>
-      <w:proofErr w:type="gramStart"/>
-      <w:r>
-        <w:rPr>
-          <w:lang w:val="pt-BR"/>
-        </w:rPr>
-        <w:t>encontra-se</w:t>
-      </w:r>
-      <w:proofErr w:type="gramEnd"/>
-      <w:r>
-        <w:rPr>
-          <w:lang w:val="pt-BR"/>
-        </w:rPr>
-        <w:t xml:space="preserve"> abaixo da média, exceto no trimestre agosto, setembro e outubro onde há uma expressiva concentração das queimadas durante o período seco.</w:t>
+        <w:t xml:space="preserve"> é possível observar que todos os meses encontra-se abaixo da média, exceto no trimestre agosto, setembro e outubro onde há uma expressiva concentração das queimadas durante o período seco.</w:t>
       </w:r>
     </w:p>
     <w:p>
@@ -5031,7 +4847,7 @@
                 <w:bdr w:val="none" w:sz="0" w:space="0" w:color="auto" w:frame="1"/>
               </w:rPr>
               <w:pict w14:anchorId="1CD11680">
-                <v:shape id="_x0000_i1030" type="#_x0000_t75" style="width:436.8pt;height:198.6pt">
+                <v:shape id="_x0000_i1030" type="#_x0000_t75" style="width:437.2pt;height:198.7pt">
                   <v:imagedata r:id="rId17" o:title="" croptop="10494f"/>
                 </v:shape>
               </w:pict>
@@ -5187,19 +5003,11 @@
         </w:rPr>
         <w:t>[</w:t>
       </w:r>
-      <w:proofErr w:type="spellStart"/>
-      <w:r>
-        <w:rPr>
-          <w:lang w:val="pt-BR"/>
-        </w:rPr>
-        <w:t>Arima</w:t>
-      </w:r>
-      <w:proofErr w:type="spellEnd"/>
-      <w:r>
-        <w:rPr>
-          <w:lang w:val="pt-BR"/>
-        </w:rPr>
-        <w:t xml:space="preserve"> et al. 2005; Veríssimo et al.</w:t>
+      <w:r>
+        <w:rPr>
+          <w:lang w:val="pt-BR"/>
+        </w:rPr>
+        <w:t>Arima et al. 2005; Veríssimo et al.</w:t>
       </w:r>
       <w:r>
         <w:rPr>
@@ -5249,14 +5057,7 @@
         <w:rPr>
           <w:lang w:val="pt-BR"/>
         </w:rPr>
-        <w:t xml:space="preserve">No intervalo de anos do estudo, 2007 apresenta o maior foco de queimadas (29.116) e 2001 o ano com o menor número de focos (7.082). No histograma </w:t>
-      </w:r>
-      <w:r>
-        <w:rPr>
-          <w:lang w:val="pt-BR"/>
-        </w:rPr>
-        <w:lastRenderedPageBreak/>
-        <w:t xml:space="preserve">representado na </w:t>
+        <w:t xml:space="preserve">No intervalo de anos do estudo, 2007 apresenta o maior foco de queimadas (29.116) e 2001 o ano com o menor número de focos (7.082). No histograma representado na </w:t>
       </w:r>
       <w:r>
         <w:rPr>
@@ -5362,8 +5163,9 @@
                 <w:szCs w:val="22"/>
                 <w:bdr w:val="none" w:sz="0" w:space="0" w:color="auto" w:frame="1"/>
               </w:rPr>
+              <w:lastRenderedPageBreak/>
               <w:pict w14:anchorId="678DB697">
-                <v:shape id="_x0000_i1031" type="#_x0000_t75" style="width:378pt;height:198.6pt">
+                <v:shape id="_x0000_i1031" type="#_x0000_t75" style="width:377.85pt;height:198.7pt">
                   <v:imagedata r:id="rId18" o:title="" croptop="5783f" cropright="4053f"/>
                 </v:shape>
               </w:pict>
@@ -5621,9 +5423,9 @@
       <w:tblGrid>
         <w:gridCol w:w="1256"/>
         <w:gridCol w:w="1683"/>
-        <w:gridCol w:w="1848"/>
-        <w:gridCol w:w="1762"/>
-        <w:gridCol w:w="1810"/>
+        <w:gridCol w:w="1856"/>
+        <w:gridCol w:w="1763"/>
+        <w:gridCol w:w="1816"/>
       </w:tblGrid>
       <w:tr>
         <w:trPr>
@@ -5747,7 +5549,6 @@
                 <w:lang w:val="pt-BR"/>
               </w:rPr>
             </w:pPr>
-            <w:proofErr w:type="spellStart"/>
             <w:r>
               <w:rPr>
                 <w:b/>
@@ -5755,23 +5556,13 @@
               </w:rPr>
               <w:t>Focos</w:t>
             </w:r>
-            <w:proofErr w:type="spellEnd"/>
             <w:r>
               <w:rPr>
                 <w:b/>
                 <w:bCs/>
               </w:rPr>
-              <w:t xml:space="preserve"> - </w:t>
-            </w:r>
-            <w:proofErr w:type="spellStart"/>
-            <w:r>
-              <w:rPr>
-                <w:b/>
-                <w:bCs/>
-              </w:rPr>
-              <w:t>Mínimo</w:t>
-            </w:r>
-            <w:proofErr w:type="spellEnd"/>
+              <w:t xml:space="preserve"> - Mínimo</w:t>
+            </w:r>
           </w:p>
         </w:tc>
       </w:tr>
@@ -5809,19 +5600,31 @@
                 <w:lang w:val="pt-BR"/>
               </w:rPr>
             </w:pPr>
-            <w:proofErr w:type="spellStart"/>
             <w:r>
               <w:rPr>
                 <w:color w:val="000000"/>
               </w:rPr>
-              <w:t>Setembro</w:t>
-            </w:r>
-            <w:proofErr w:type="spellEnd"/>
+              <w:t>Setembro/2003</w:t>
+            </w:r>
+          </w:p>
+        </w:tc>
+        <w:tc>
+          <w:tcPr>
+            <w:tcW w:w="0" w:type="auto"/>
+            <w:shd w:val="clear" w:color="auto" w:fill="auto"/>
+          </w:tcPr>
+          <w:p>
+            <w:pPr>
+              <w:jc w:val="center"/>
+              <w:rPr>
+                <w:lang w:val="pt-BR"/>
+              </w:rPr>
+            </w:pPr>
             <w:r>
               <w:rPr>
                 <w:color w:val="000000"/>
               </w:rPr>
-              <w:t>/2003</w:t>
+              <w:t>9093</w:t>
             </w:r>
           </w:p>
         </w:tc>
@@ -5841,35 +5644,7 @@
               <w:rPr>
                 <w:color w:val="000000"/>
               </w:rPr>
-              <w:t>9093</w:t>
-            </w:r>
-          </w:p>
-        </w:tc>
-        <w:tc>
-          <w:tcPr>
-            <w:tcW w:w="0" w:type="auto"/>
-            <w:shd w:val="clear" w:color="auto" w:fill="auto"/>
-          </w:tcPr>
-          <w:p>
-            <w:pPr>
-              <w:jc w:val="center"/>
-              <w:rPr>
-                <w:lang w:val="pt-BR"/>
-              </w:rPr>
-            </w:pPr>
-            <w:proofErr w:type="spellStart"/>
-            <w:r>
-              <w:rPr>
-                <w:color w:val="000000"/>
-              </w:rPr>
-              <w:t>Dezembro</w:t>
-            </w:r>
-            <w:proofErr w:type="spellEnd"/>
-            <w:r>
-              <w:rPr>
-                <w:color w:val="000000"/>
-              </w:rPr>
-              <w:t>/2000</w:t>
+              <w:t>Dezembro/2000</w:t>
             </w:r>
           </w:p>
         </w:tc>
@@ -5928,19 +5703,11 @@
                 <w:lang w:val="pt-BR"/>
               </w:rPr>
             </w:pPr>
-            <w:proofErr w:type="spellStart"/>
             <w:r>
               <w:rPr>
                 <w:color w:val="000000"/>
               </w:rPr>
-              <w:t>Setembro</w:t>
-            </w:r>
-            <w:proofErr w:type="spellEnd"/>
-            <w:r>
-              <w:rPr>
-                <w:color w:val="000000"/>
-              </w:rPr>
-              <w:t>/2007</w:t>
+              <w:t>Setembro/2007</w:t>
             </w:r>
           </w:p>
         </w:tc>
@@ -6039,19 +5806,31 @@
                 <w:lang w:val="pt-BR"/>
               </w:rPr>
             </w:pPr>
-            <w:proofErr w:type="spellStart"/>
             <w:r>
               <w:rPr>
                 <w:color w:val="000000"/>
               </w:rPr>
-              <w:t>Setembro</w:t>
-            </w:r>
-            <w:proofErr w:type="spellEnd"/>
+              <w:t>Setembro/2011</w:t>
+            </w:r>
+          </w:p>
+        </w:tc>
+        <w:tc>
+          <w:tcPr>
+            <w:tcW w:w="0" w:type="auto"/>
+            <w:shd w:val="clear" w:color="auto" w:fill="auto"/>
+          </w:tcPr>
+          <w:p>
+            <w:pPr>
+              <w:jc w:val="center"/>
+              <w:rPr>
+                <w:lang w:val="pt-BR"/>
+              </w:rPr>
+            </w:pPr>
             <w:r>
               <w:rPr>
                 <w:color w:val="000000"/>
               </w:rPr>
-              <w:t>/2011</w:t>
+              <w:t>7760</w:t>
             </w:r>
           </w:p>
         </w:tc>
@@ -6071,35 +5850,7 @@
               <w:rPr>
                 <w:color w:val="000000"/>
               </w:rPr>
-              <w:t>7760</w:t>
-            </w:r>
-          </w:p>
-        </w:tc>
-        <w:tc>
-          <w:tcPr>
-            <w:tcW w:w="0" w:type="auto"/>
-            <w:shd w:val="clear" w:color="auto" w:fill="auto"/>
-          </w:tcPr>
-          <w:p>
-            <w:pPr>
-              <w:jc w:val="center"/>
-              <w:rPr>
-                <w:lang w:val="pt-BR"/>
-              </w:rPr>
-            </w:pPr>
-            <w:proofErr w:type="spellStart"/>
-            <w:r>
-              <w:rPr>
-                <w:color w:val="000000"/>
-              </w:rPr>
-              <w:t>Dezembro</w:t>
-            </w:r>
-            <w:proofErr w:type="spellEnd"/>
-            <w:r>
-              <w:rPr>
-                <w:color w:val="000000"/>
-              </w:rPr>
-              <w:t>/2011</w:t>
+              <w:t>Dezembro/2011</w:t>
             </w:r>
           </w:p>
         </w:tc>
@@ -6158,19 +5909,31 @@
                 <w:lang w:val="pt-BR"/>
               </w:rPr>
             </w:pPr>
-            <w:proofErr w:type="spellStart"/>
             <w:r>
               <w:rPr>
                 <w:color w:val="000000"/>
               </w:rPr>
-              <w:t>Setembro</w:t>
-            </w:r>
-            <w:proofErr w:type="spellEnd"/>
+              <w:t>Setembro/2020</w:t>
+            </w:r>
+          </w:p>
+        </w:tc>
+        <w:tc>
+          <w:tcPr>
+            <w:tcW w:w="0" w:type="auto"/>
+            <w:shd w:val="clear" w:color="auto" w:fill="auto"/>
+          </w:tcPr>
+          <w:p>
+            <w:pPr>
+              <w:jc w:val="center"/>
+              <w:rPr>
+                <w:lang w:val="pt-BR"/>
+              </w:rPr>
+            </w:pPr>
             <w:r>
               <w:rPr>
                 <w:color w:val="000000"/>
               </w:rPr>
-              <w:t>/2020</w:t>
+              <w:t>6089</w:t>
             </w:r>
           </w:p>
         </w:tc>
@@ -6190,35 +5953,7 @@
               <w:rPr>
                 <w:color w:val="000000"/>
               </w:rPr>
-              <w:t>6089</w:t>
-            </w:r>
-          </w:p>
-        </w:tc>
-        <w:tc>
-          <w:tcPr>
-            <w:tcW w:w="0" w:type="auto"/>
-            <w:shd w:val="clear" w:color="auto" w:fill="auto"/>
-          </w:tcPr>
-          <w:p>
-            <w:pPr>
-              <w:jc w:val="center"/>
-              <w:rPr>
-                <w:lang w:val="pt-BR"/>
-              </w:rPr>
-            </w:pPr>
-            <w:proofErr w:type="spellStart"/>
-            <w:r>
-              <w:rPr>
-                <w:color w:val="000000"/>
-              </w:rPr>
-              <w:t>Fevereiro</w:t>
-            </w:r>
-            <w:proofErr w:type="spellEnd"/>
-            <w:r>
-              <w:rPr>
-                <w:color w:val="000000"/>
-              </w:rPr>
-              <w:t>/2018</w:t>
+              <w:t>Fevereiro/2018</w:t>
             </w:r>
           </w:p>
         </w:tc>
@@ -6361,7 +6096,7 @@
         <w:tblLook w:val="04A0" w:firstRow="1" w:lastRow="0" w:firstColumn="1" w:lastColumn="0" w:noHBand="0" w:noVBand="1"/>
       </w:tblPr>
       <w:tblGrid>
-        <w:gridCol w:w="9029"/>
+        <w:gridCol w:w="9028"/>
       </w:tblGrid>
       <w:tr>
         <w:trPr>
@@ -6392,7 +6127,7 @@
               </w:rPr>
               <w:lastRenderedPageBreak/>
               <w:pict w14:anchorId="5617CFFC">
-                <v:shape id="_x0000_i1032" type="#_x0000_t75" style="width:440.4pt;height:198.6pt">
+                <v:shape id="_x0000_i1032" type="#_x0000_t75" style="width:440.65pt;height:198.7pt">
                   <v:imagedata r:id="rId19" o:title="" croptop="10923f"/>
                 </v:shape>
               </w:pict>
@@ -6494,7 +6229,19 @@
         <w:rPr>
           <w:lang w:val="pt-BR"/>
         </w:rPr>
-        <w:t>Segundo a última contabilização territorial publicada pelo IBGE em 2021, a região Sul brasileira possui uma área com cerca de 576.736,815 km², respondendo por aproximadamente 6,8% do território nacional. É a menor região brasileira. Devido a sua baixa extensão territorial, é a região com menor participação no volume de queimadas contabilizado no período avaliado neste trabalho, aproximadamente 4% do volume total.</w:t>
+        <w:t>Segundo a última contabilização territorial publicada pelo IBGE em 2021, a região Sul brasileira possui uma área com cerca de 576.736,815 km², respondendo por aproximadamente 6,8% do território nacional. É a menor região brasileira. Devido a sua baixa extensão territorial</w:t>
+      </w:r>
+      <w:r>
+        <w:rPr>
+          <w:lang w:val="pt-BR"/>
+        </w:rPr>
+        <w:t xml:space="preserve"> e a predominância do clima subtropical</w:t>
+      </w:r>
+      <w:r>
+        <w:rPr>
+          <w:lang w:val="pt-BR"/>
+        </w:rPr>
+        <w:t>, é a região com menor participação no volume de queimadas contabilizado no período avaliado neste trabalho, aproximadamente 4% do volume total.</w:t>
       </w:r>
     </w:p>
     <w:p>
@@ -6629,7 +6376,7 @@
         <w:tblLook w:val="04A0" w:firstRow="1" w:lastRow="0" w:firstColumn="1" w:lastColumn="0" w:noHBand="0" w:noVBand="1"/>
       </w:tblPr>
       <w:tblGrid>
-        <w:gridCol w:w="7839"/>
+        <w:gridCol w:w="7840"/>
       </w:tblGrid>
       <w:tr>
         <w:trPr>
@@ -6663,7 +6410,7 @@
               </w:rPr>
               <w:lastRenderedPageBreak/>
               <w:pict w14:anchorId="30FE3C45">
-                <v:shape id="_x0000_i1033" type="#_x0000_t75" style="width:381pt;height:198.6pt">
+                <v:shape id="_x0000_i1033" type="#_x0000_t75" style="width:381.3pt;height:198.7pt">
                   <v:imagedata r:id="rId20" o:title="" croptop="5819f" cropright="4269f"/>
                 </v:shape>
               </w:pict>
@@ -6860,7 +6607,7 @@
                 <w:bdr w:val="none" w:sz="0" w:space="0" w:color="auto" w:frame="1"/>
               </w:rPr>
               <w:pict w14:anchorId="774C4BEE">
-                <v:shape id="_x0000_i1034" type="#_x0000_t75" style="width:439.2pt;height:198.6pt">
+                <v:shape id="_x0000_i1034" type="#_x0000_t75" style="width:439.5pt;height:198.7pt">
                   <v:imagedata r:id="rId21" o:title="" croptop="10179f"/>
                 </v:shape>
               </w:pict>
@@ -7067,7 +6814,7 @@
         <w:tblLook w:val="04A0" w:firstRow="1" w:lastRow="0" w:firstColumn="1" w:lastColumn="0" w:noHBand="0" w:noVBand="1"/>
       </w:tblPr>
       <w:tblGrid>
-        <w:gridCol w:w="7767"/>
+        <w:gridCol w:w="7766"/>
       </w:tblGrid>
       <w:tr>
         <w:trPr>
@@ -7100,7 +6847,7 @@
                 <w:bdr w:val="none" w:sz="0" w:space="0" w:color="auto" w:frame="1"/>
               </w:rPr>
               <w:pict w14:anchorId="30069CF1">
-                <v:shape id="_x0000_i1035" type="#_x0000_t75" style="width:377.4pt;height:198.6pt">
+                <v:shape id="_x0000_i1035" type="#_x0000_t75" style="width:377.3pt;height:198.7pt">
                   <v:imagedata r:id="rId22" o:title="" croptop="5501f" cropright="4446f"/>
                 </v:shape>
               </w:pict>
@@ -7288,9 +7035,9 @@
         <w:tblLook w:val="04A0" w:firstRow="1" w:lastRow="0" w:firstColumn="1" w:lastColumn="0" w:noHBand="0" w:noVBand="1"/>
       </w:tblPr>
       <w:tblGrid>
-        <w:gridCol w:w="1493"/>
-        <w:gridCol w:w="855"/>
-        <w:gridCol w:w="908"/>
+        <w:gridCol w:w="1496"/>
+        <w:gridCol w:w="856"/>
+        <w:gridCol w:w="910"/>
       </w:tblGrid>
       <w:tr>
         <w:trPr>
@@ -7312,7 +7059,6 @@
                 <w:lang w:val="pt-BR"/>
               </w:rPr>
             </w:pPr>
-            <w:proofErr w:type="spellStart"/>
             <w:r>
               <w:rPr>
                 <w:b/>
@@ -7320,7 +7066,6 @@
               </w:rPr>
               <w:t>Região</w:t>
             </w:r>
-            <w:proofErr w:type="spellEnd"/>
           </w:p>
         </w:tc>
         <w:tc>
@@ -7339,7 +7084,6 @@
                 <w:lang w:val="pt-BR"/>
               </w:rPr>
             </w:pPr>
-            <w:proofErr w:type="spellStart"/>
             <w:r>
               <w:rPr>
                 <w:b/>
@@ -7347,7 +7091,6 @@
               </w:rPr>
               <w:t>Maior</w:t>
             </w:r>
-            <w:proofErr w:type="spellEnd"/>
           </w:p>
         </w:tc>
         <w:tc>
@@ -7366,7 +7109,6 @@
                 <w:lang w:val="pt-BR"/>
               </w:rPr>
             </w:pPr>
-            <w:proofErr w:type="spellStart"/>
             <w:r>
               <w:rPr>
                 <w:b/>
@@ -7374,7 +7116,6 @@
               </w:rPr>
               <w:t>Menor</w:t>
             </w:r>
-            <w:proofErr w:type="spellEnd"/>
           </w:p>
         </w:tc>
       </w:tr>
@@ -7458,11 +7199,9 @@
                 <w:lang w:val="pt-BR"/>
               </w:rPr>
             </w:pPr>
-            <w:proofErr w:type="spellStart"/>
             <w:r>
               <w:t>Nordeste</w:t>
             </w:r>
-            <w:proofErr w:type="spellEnd"/>
           </w:p>
         </w:tc>
         <w:tc>
@@ -7584,11 +7323,9 @@
                 <w:lang w:val="pt-BR"/>
               </w:rPr>
             </w:pPr>
-            <w:proofErr w:type="spellStart"/>
             <w:r>
               <w:t>Sudeste</w:t>
             </w:r>
-            <w:proofErr w:type="spellEnd"/>
           </w:p>
         </w:tc>
         <w:tc>
@@ -7895,14 +7632,14 @@
         <w:rPr>
           <w:lang w:val="pt-BR"/>
         </w:rPr>
-        <w:t xml:space="preserve">De forma geral, também foi verificado que, para todas as regiões, ao longo dos meses há um padrão de comportamento do número de focos de incêndio baseado nos </w:t>
+        <w:t xml:space="preserve">De forma geral, também foi verificado que, para todas as regiões, ao longo dos meses há um padrão de comportamento do número de focos de incêndio baseado nos máximos e mínimos acumulados em todos os anos, indicando sazonalidade. Assim </w:t>
       </w:r>
       <w:r>
         <w:rPr>
           <w:lang w:val="pt-BR"/>
         </w:rPr>
         <w:lastRenderedPageBreak/>
-        <w:t>máximos e mínimos acumulados em todos os anos, indicando sazonalidade. Assim dizendo, determinados meses são sempre caracterizados por elevados índices de focos, enquanto outros apresentam comportamento inverso.</w:t>
+        <w:t>dizendo, determinados meses são sempre caracterizados por elevados índices de focos, enquanto outros apresentam comportamento inverso.</w:t>
       </w:r>
     </w:p>
     <w:p>
@@ -8016,15 +7753,7 @@
         <w:rPr>
           <w:lang w:val="pt-BR"/>
         </w:rPr>
-        <w:t xml:space="preserve">. Uma vez </w:t>
-      </w:r>
-      <w:bookmarkStart w:id="16" w:name="_GoBack"/>
-      <w:bookmarkEnd w:id="16"/>
-      <w:r>
-        <w:rPr>
-          <w:lang w:val="pt-BR"/>
-        </w:rPr>
-        <w:t>que o INPE possui uma extensa base de dados, tais propostas são totalmente factíveis.</w:t>
+        <w:t>. Uma vez que o INPE possui uma extensa base de dados, tais propostas são totalmente factíveis.</w:t>
       </w:r>
     </w:p>
     <w:p>
@@ -8070,14 +7799,12 @@
           <w:lang w:val="pt-BR"/>
         </w:rPr>
       </w:pPr>
-      <w:proofErr w:type="spellStart"/>
       <w:r>
         <w:rPr>
           <w:lang w:val="pt-BR"/>
         </w:rPr>
         <w:t>Arima</w:t>
       </w:r>
-      <w:proofErr w:type="spellEnd"/>
       <w:r>
         <w:rPr>
           <w:lang w:val="pt-BR"/>
@@ -8155,13 +7882,8 @@
       <w:pPr>
         <w:pStyle w:val="Reference"/>
       </w:pPr>
-      <w:proofErr w:type="spellStart"/>
-      <w:r>
-        <w:t>Gatti</w:t>
-      </w:r>
-      <w:proofErr w:type="spellEnd"/>
-      <w:r>
-        <w:t>, L.V., Basso, L.S., Miller, J.B. et al. (</w:t>
+      <w:r>
+        <w:t>Gatti, L.V., Basso, L.S., Miller, J.B. et al. (</w:t>
       </w:r>
       <w:r>
         <w:t>2021</w:t>
@@ -8226,16 +7948,499 @@
         <w:rPr>
           <w:lang w:val="pt-BR"/>
         </w:rPr>
+        <w:t>, Novembro.</w:t>
+      </w:r>
+    </w:p>
+    <w:p>
+      <w:pPr>
+        <w:pStyle w:val="Reference"/>
+        <w:rPr>
+          <w:lang w:val="pt-BR"/>
+        </w:rPr>
+      </w:pPr>
+      <w:r>
+        <w:rPr>
+          <w:lang w:val="pt-BR"/>
+        </w:rPr>
+        <w:t>INPE</w:t>
+      </w:r>
+      <w:r>
+        <w:rPr>
+          <w:lang w:val="pt-BR"/>
+        </w:rPr>
+        <w:t xml:space="preserve"> (2021)</w:t>
+      </w:r>
+      <w:r>
+        <w:rPr>
+          <w:lang w:val="pt-BR"/>
+        </w:rPr>
+        <w:t xml:space="preserve"> </w:t>
+      </w:r>
+      <w:r>
+        <w:rPr>
+          <w:lang w:val="pt-BR"/>
+        </w:rPr>
+        <w:t>“</w:t>
+      </w:r>
+      <w:r>
+        <w:rPr>
+          <w:lang w:val="pt-BR"/>
+        </w:rPr>
+        <w:t>Programa de Queimadas</w:t>
+      </w:r>
+      <w:r>
+        <w:rPr>
+          <w:lang w:val="pt-BR"/>
+        </w:rPr>
+        <w:t xml:space="preserve"> - </w:t>
+      </w:r>
+      <w:r>
+        <w:rPr>
+          <w:lang w:val="pt-BR"/>
+        </w:rPr>
+        <w:t>Apresentação: Queimadas e Incêndios Florestais</w:t>
+      </w:r>
+      <w:r>
+        <w:rPr>
+          <w:lang w:val="pt-BR"/>
+        </w:rPr>
+        <w:t xml:space="preserve">”, </w:t>
+      </w:r>
+      <w:r>
+        <w:rPr>
+          <w:lang w:val="pt-BR"/>
+        </w:rPr>
+        <w:t>https://queimadas.dgi.inpe.br/queimadas/portal/informacoes/apresentacao</w:t>
+      </w:r>
+      <w:r>
+        <w:rPr>
+          <w:lang w:val="pt-BR"/>
+        </w:rPr>
+        <w:t>, Outubro.</w:t>
+      </w:r>
+    </w:p>
+    <w:p>
+      <w:pPr>
+        <w:pStyle w:val="Reference"/>
+        <w:rPr>
+          <w:lang w:val="pt-BR"/>
+        </w:rPr>
+      </w:pPr>
+      <w:r>
+        <w:rPr>
+          <w:lang w:val="pt-BR"/>
+        </w:rPr>
+        <w:t xml:space="preserve">MAPA </w:t>
+      </w:r>
+      <w:r>
+        <w:rPr>
+          <w:lang w:val="pt-BR"/>
+        </w:rPr>
+        <w:t>(2007) “</w:t>
+      </w:r>
+      <w:r>
+        <w:rPr>
+          <w:lang w:val="pt-BR"/>
+        </w:rPr>
+        <w:t>Ministério de Agricultura, Pecuária e Abastecimento</w:t>
+      </w:r>
+      <w:r>
+        <w:rPr>
+          <w:lang w:val="pt-BR"/>
+        </w:rPr>
+        <w:t xml:space="preserve"> - </w:t>
+      </w:r>
+      <w:r>
+        <w:rPr>
+          <w:lang w:val="pt-BR"/>
+        </w:rPr>
+        <w:t>Balanço anual da cana-de-açúcar e agroenergia</w:t>
+      </w:r>
+      <w:r>
+        <w:rPr>
+          <w:lang w:val="pt-BR"/>
+        </w:rPr>
+        <w:t xml:space="preserve">”, </w:t>
+      </w:r>
+      <w:r>
+        <w:rPr>
+          <w:lang w:val="pt-BR"/>
+        </w:rPr>
+        <w:t>http://www.agencia.cnptia.embrapa.br/gestor/cana-de-acucar/catalogo/REC000fjk9d97f02wyiv80sq98yq8ayzodp.html</w:t>
+      </w:r>
+      <w:r>
+        <w:rPr>
+          <w:lang w:val="pt-BR"/>
+        </w:rPr>
+        <w:t>, Novembro.</w:t>
+      </w:r>
+    </w:p>
+    <w:p>
+      <w:pPr>
+        <w:pStyle w:val="Reference"/>
+        <w:rPr>
+          <w:lang w:val="pt-BR"/>
+        </w:rPr>
+      </w:pPr>
+      <w:r>
+        <w:rPr>
+          <w:lang w:val="pt-BR"/>
+        </w:rPr>
+        <w:lastRenderedPageBreak/>
+        <w:t>Mapbiomas Brasil</w:t>
+      </w:r>
+      <w:r>
+        <w:rPr>
+          <w:lang w:val="pt-BR"/>
+        </w:rPr>
+        <w:t xml:space="preserve"> (2021)</w:t>
+      </w:r>
+      <w:r>
+        <w:rPr>
+          <w:lang w:val="pt-BR"/>
+        </w:rPr>
+        <w:t xml:space="preserve"> </w:t>
+      </w:r>
+      <w:r>
+        <w:rPr>
+          <w:lang w:val="pt-BR"/>
+        </w:rPr>
+        <w:t>“</w:t>
+      </w:r>
+      <w:r>
+        <w:rPr>
+          <w:lang w:val="pt-BR"/>
+        </w:rPr>
+        <w:t>A cada ano, Brasil queima área maior que a Inglaterra</w:t>
+      </w:r>
+      <w:r>
+        <w:rPr>
+          <w:lang w:val="pt-BR"/>
+        </w:rPr>
+        <w:t xml:space="preserve">”, </w:t>
+      </w:r>
+      <w:r>
+        <w:rPr>
+          <w:lang w:val="pt-BR"/>
+        </w:rPr>
+        <w:t>https://mapbiomas.org/a-cada-ano-brasil-queima-area-maior-que-a-inglaterra</w:t>
+      </w:r>
+      <w:r>
+        <w:rPr>
+          <w:lang w:val="pt-BR"/>
+        </w:rPr>
+        <w:t>, Outubro</w:t>
+      </w:r>
+      <w:r>
+        <w:rPr>
+          <w:lang w:val="pt-BR"/>
+        </w:rPr>
+        <w:t>.</w:t>
+      </w:r>
+    </w:p>
+    <w:p>
+      <w:pPr>
+        <w:pStyle w:val="Reference"/>
+        <w:rPr>
+          <w:lang w:val="pt-BR"/>
+        </w:rPr>
+      </w:pPr>
+      <w:r>
+        <w:rPr>
+          <w:lang w:val="pt-BR"/>
+        </w:rPr>
+        <w:t>Martins</w:t>
+      </w:r>
+      <w:r>
+        <w:rPr>
+          <w:lang w:val="pt-BR"/>
+        </w:rPr>
+        <w:t>, G</w:t>
+      </w:r>
+      <w:r>
+        <w:rPr>
+          <w:lang w:val="pt-BR"/>
+        </w:rPr>
+        <w:t>.</w:t>
+      </w:r>
+      <w:r>
+        <w:rPr>
+          <w:lang w:val="pt-BR"/>
+        </w:rPr>
+        <w:t xml:space="preserve">; </w:t>
+      </w:r>
+      <w:r>
+        <w:rPr>
+          <w:lang w:val="pt-BR"/>
+        </w:rPr>
+        <w:t>Rosa</w:t>
+      </w:r>
+      <w:r>
+        <w:rPr>
+          <w:lang w:val="pt-BR"/>
+        </w:rPr>
+        <w:t>, A</w:t>
+      </w:r>
+      <w:r>
+        <w:rPr>
+          <w:lang w:val="pt-BR"/>
+        </w:rPr>
+        <w:t>.</w:t>
+      </w:r>
+      <w:r>
+        <w:rPr>
+          <w:lang w:val="pt-BR"/>
+        </w:rPr>
+        <w:t xml:space="preserve"> S</w:t>
+      </w:r>
+      <w:r>
+        <w:rPr>
+          <w:lang w:val="pt-BR"/>
+        </w:rPr>
+        <w:t>.</w:t>
+      </w:r>
+      <w:r>
+        <w:rPr>
+          <w:lang w:val="pt-BR"/>
+        </w:rPr>
+        <w:t xml:space="preserve">; </w:t>
+      </w:r>
+      <w:r>
+        <w:rPr>
+          <w:lang w:val="pt-BR"/>
+        </w:rPr>
+        <w:t>Setzer</w:t>
+      </w:r>
+      <w:r>
+        <w:rPr>
+          <w:lang w:val="pt-BR"/>
+        </w:rPr>
+        <w:t>, A</w:t>
+      </w:r>
+      <w:r>
+        <w:rPr>
+          <w:lang w:val="pt-BR"/>
+        </w:rPr>
+        <w:t>.</w:t>
+      </w:r>
+      <w:r>
+        <w:rPr>
+          <w:lang w:val="pt-BR"/>
+        </w:rPr>
+        <w:t xml:space="preserve">; </w:t>
+      </w:r>
+      <w:r>
+        <w:rPr>
+          <w:lang w:val="pt-BR"/>
+        </w:rPr>
+        <w:t>Rosa</w:t>
+      </w:r>
+      <w:r>
+        <w:rPr>
+          <w:lang w:val="pt-BR"/>
+        </w:rPr>
+        <w:t>, W</w:t>
+      </w:r>
+      <w:r>
+        <w:rPr>
+          <w:lang w:val="pt-BR"/>
+        </w:rPr>
+        <w:t>.</w:t>
+      </w:r>
+      <w:r>
+        <w:rPr>
+          <w:lang w:val="pt-BR"/>
+        </w:rPr>
+        <w:t xml:space="preserve">; </w:t>
+      </w:r>
+      <w:r>
+        <w:rPr>
+          <w:lang w:val="pt-BR"/>
+        </w:rPr>
+        <w:t>Morelli</w:t>
+      </w:r>
+      <w:r>
+        <w:rPr>
+          <w:lang w:val="pt-BR"/>
+        </w:rPr>
+        <w:t>, F</w:t>
+      </w:r>
+      <w:r>
+        <w:rPr>
+          <w:lang w:val="pt-BR"/>
+        </w:rPr>
+        <w:t>.</w:t>
+      </w:r>
+      <w:r>
+        <w:rPr>
+          <w:lang w:val="pt-BR"/>
+        </w:rPr>
+        <w:t xml:space="preserve">; </w:t>
+      </w:r>
+      <w:r>
+        <w:rPr>
+          <w:lang w:val="pt-BR"/>
+        </w:rPr>
+        <w:t>Bassanelli</w:t>
+      </w:r>
+      <w:r>
+        <w:rPr>
+          <w:lang w:val="pt-BR"/>
+        </w:rPr>
+        <w:t xml:space="preserve">, A. </w:t>
+      </w:r>
+      <w:r>
+        <w:rPr>
+          <w:lang w:val="pt-BR"/>
+        </w:rPr>
+        <w:t>(2020) “</w:t>
+      </w:r>
+      <w:r>
+        <w:rPr>
+          <w:lang w:val="pt-BR"/>
+        </w:rPr>
+        <w:t>Dinâmica Espaço-Temporal das Queimadas no Brasil no Período de 2003 a 2018</w:t>
+      </w:r>
+      <w:r>
+        <w:rPr>
+          <w:lang w:val="pt-BR"/>
+        </w:rPr>
+        <w:t>”,</w:t>
+      </w:r>
+      <w:r>
+        <w:rPr>
+          <w:lang w:val="pt-BR"/>
+        </w:rPr>
+        <w:t xml:space="preserve"> Revista Brasileira de Geografia Física, v. 13, n. 4, p. 1558-1569. </w:t>
+      </w:r>
+    </w:p>
+    <w:p>
+      <w:pPr>
+        <w:pStyle w:val="Reference"/>
+        <w:rPr>
+          <w:lang w:val="pt-BR"/>
+        </w:rPr>
+      </w:pPr>
+      <w:r>
+        <w:rPr>
+          <w:lang w:val="pt-BR"/>
+        </w:rPr>
+        <w:t>Rocha, M</w:t>
+      </w:r>
+      <w:r>
+        <w:rPr>
+          <w:lang w:val="pt-BR"/>
+        </w:rPr>
+        <w:t>.</w:t>
+      </w:r>
+      <w:r>
+        <w:rPr>
+          <w:lang w:val="pt-BR"/>
+        </w:rPr>
+        <w:t xml:space="preserve"> I</w:t>
+      </w:r>
+      <w:r>
+        <w:rPr>
+          <w:lang w:val="pt-BR"/>
+        </w:rPr>
+        <w:t xml:space="preserve">. </w:t>
+      </w:r>
+      <w:r>
+        <w:rPr>
+          <w:lang w:val="pt-BR"/>
+        </w:rPr>
+        <w:t>S</w:t>
+      </w:r>
+      <w:r>
+        <w:rPr>
+          <w:lang w:val="pt-BR"/>
+        </w:rPr>
+        <w:t>.</w:t>
+      </w:r>
+      <w:r>
+        <w:rPr>
+          <w:lang w:val="pt-BR"/>
+        </w:rPr>
+        <w:t>;</w:t>
+      </w:r>
+      <w:r>
+        <w:rPr>
+          <w:lang w:val="pt-BR"/>
+        </w:rPr>
+        <w:t xml:space="preserve"> </w:t>
+      </w:r>
+      <w:r>
+        <w:rPr>
+          <w:lang w:val="pt-BR"/>
+        </w:rPr>
+        <w:t>Nascimento</w:t>
+      </w:r>
+      <w:r>
+        <w:rPr>
+          <w:lang w:val="pt-BR"/>
+        </w:rPr>
+        <w:t>, D. T. F</w:t>
+      </w:r>
+      <w:r>
+        <w:rPr>
+          <w:lang w:val="pt-BR"/>
+        </w:rPr>
+        <w:t xml:space="preserve">. </w:t>
+      </w:r>
+      <w:r>
+        <w:rPr>
+          <w:lang w:val="pt-BR"/>
+        </w:rPr>
+        <w:t>(2021)</w:t>
+      </w:r>
+      <w:r>
+        <w:rPr>
+          <w:lang w:val="pt-BR"/>
+        </w:rPr>
+        <w:t xml:space="preserve"> “</w:t>
+      </w:r>
+      <w:r>
+        <w:rPr>
+          <w:lang w:val="pt-BR"/>
+        </w:rPr>
+        <w:t>Distribuição espaço-temporal das queimadas no bioma Cerrado (1999/2018) e sua ocorrência conforme os diferentes tipos de cobertura e uso do solo</w:t>
+      </w:r>
+      <w:r>
+        <w:rPr>
+          <w:lang w:val="pt-BR"/>
+        </w:rPr>
+        <w:t>”,</w:t>
+      </w:r>
+      <w:r>
+        <w:rPr>
+          <w:lang w:val="pt-BR"/>
+        </w:rPr>
+        <w:t xml:space="preserve"> Revista Brasileira de Geografia Física</w:t>
+      </w:r>
+      <w:r>
+        <w:rPr>
+          <w:lang w:val="pt-BR"/>
+        </w:rPr>
         <w:t xml:space="preserve">, </w:t>
       </w:r>
-      <w:proofErr w:type="gramStart"/>
-      <w:r>
-        <w:rPr>
-          <w:lang w:val="pt-BR"/>
-        </w:rPr>
-        <w:t>Novembro</w:t>
-      </w:r>
-      <w:proofErr w:type="gramEnd"/>
+      <w:r>
+        <w:rPr>
+          <w:lang w:val="pt-BR"/>
+        </w:rPr>
+        <w:t>v.14, n.03</w:t>
+      </w:r>
+      <w:r>
+        <w:rPr>
+          <w:lang w:val="pt-BR"/>
+        </w:rPr>
+        <w:t>, p.</w:t>
+      </w:r>
+      <w:r>
+        <w:rPr>
+          <w:lang w:val="pt-BR"/>
+        </w:rPr>
+        <w:t>1220-1235</w:t>
+      </w:r>
       <w:r>
         <w:rPr>
           <w:lang w:val="pt-BR"/>
@@ -8254,563 +8459,8 @@
         <w:rPr>
           <w:lang w:val="pt-BR"/>
         </w:rPr>
-        <w:t>INPE</w:t>
-      </w:r>
-      <w:r>
-        <w:rPr>
-          <w:lang w:val="pt-BR"/>
-        </w:rPr>
-        <w:t xml:space="preserve"> (2021)</w:t>
-      </w:r>
-      <w:r>
-        <w:rPr>
-          <w:lang w:val="pt-BR"/>
-        </w:rPr>
-        <w:t xml:space="preserve"> </w:t>
-      </w:r>
-      <w:r>
-        <w:rPr>
-          <w:lang w:val="pt-BR"/>
-        </w:rPr>
-        <w:t>“</w:t>
-      </w:r>
-      <w:r>
-        <w:rPr>
-          <w:lang w:val="pt-BR"/>
-        </w:rPr>
-        <w:t>Programa de Queimadas</w:t>
-      </w:r>
-      <w:r>
-        <w:rPr>
-          <w:lang w:val="pt-BR"/>
-        </w:rPr>
-        <w:t xml:space="preserve"> - </w:t>
-      </w:r>
-      <w:r>
-        <w:rPr>
-          <w:lang w:val="pt-BR"/>
-        </w:rPr>
-        <w:t>Apresentação: Queimadas e Incêndios Florestais</w:t>
-      </w:r>
-      <w:r>
-        <w:rPr>
-          <w:lang w:val="pt-BR"/>
-        </w:rPr>
-        <w:t xml:space="preserve">”, </w:t>
-      </w:r>
-      <w:r>
-        <w:rPr>
-          <w:lang w:val="pt-BR"/>
-        </w:rPr>
-        <w:t>https://queimadas.dgi.inpe.br/queimadas/portal/informacoes/apresentacao</w:t>
-      </w:r>
-      <w:r>
-        <w:rPr>
-          <w:lang w:val="pt-BR"/>
-        </w:rPr>
-        <w:t xml:space="preserve">, </w:t>
-      </w:r>
-      <w:proofErr w:type="gramStart"/>
-      <w:r>
-        <w:rPr>
-          <w:lang w:val="pt-BR"/>
-        </w:rPr>
-        <w:t>Outubro</w:t>
-      </w:r>
-      <w:proofErr w:type="gramEnd"/>
-      <w:r>
-        <w:rPr>
-          <w:lang w:val="pt-BR"/>
-        </w:rPr>
-        <w:t>.</w:t>
-      </w:r>
-    </w:p>
-    <w:p>
-      <w:pPr>
-        <w:pStyle w:val="Reference"/>
-        <w:rPr>
-          <w:lang w:val="pt-BR"/>
-        </w:rPr>
-      </w:pPr>
-      <w:r>
-        <w:rPr>
-          <w:lang w:val="pt-BR"/>
-        </w:rPr>
-        <w:t xml:space="preserve">MAPA </w:t>
-      </w:r>
-      <w:r>
-        <w:rPr>
-          <w:lang w:val="pt-BR"/>
-        </w:rPr>
-        <w:t>(2007) “</w:t>
-      </w:r>
-      <w:r>
-        <w:rPr>
-          <w:lang w:val="pt-BR"/>
-        </w:rPr>
-        <w:t>Ministério de Agricultura, Pecuária e Abastecimento</w:t>
-      </w:r>
-      <w:r>
-        <w:rPr>
-          <w:lang w:val="pt-BR"/>
-        </w:rPr>
-        <w:t xml:space="preserve"> - </w:t>
-      </w:r>
-      <w:r>
-        <w:rPr>
-          <w:lang w:val="pt-BR"/>
-        </w:rPr>
-        <w:t xml:space="preserve">Balanço anual da cana-de-açúcar e </w:t>
-      </w:r>
-      <w:proofErr w:type="spellStart"/>
-      <w:r>
-        <w:rPr>
-          <w:lang w:val="pt-BR"/>
-        </w:rPr>
-        <w:t>agroenergia</w:t>
-      </w:r>
-      <w:proofErr w:type="spellEnd"/>
-      <w:r>
-        <w:rPr>
-          <w:lang w:val="pt-BR"/>
-        </w:rPr>
-        <w:t xml:space="preserve">”, </w:t>
-      </w:r>
-      <w:r>
-        <w:rPr>
-          <w:lang w:val="pt-BR"/>
-        </w:rPr>
-        <w:t>http://www.agencia.cnptia.embrapa.br/gestor/cana-de-acucar/catalogo/REC000fjk9d97f02wyiv80sq98yq8ayzodp.html</w:t>
-      </w:r>
-      <w:r>
-        <w:rPr>
-          <w:lang w:val="pt-BR"/>
-        </w:rPr>
-        <w:t xml:space="preserve">, </w:t>
-      </w:r>
-      <w:proofErr w:type="gramStart"/>
-      <w:r>
-        <w:rPr>
-          <w:lang w:val="pt-BR"/>
-        </w:rPr>
-        <w:t>Novembro</w:t>
-      </w:r>
-      <w:proofErr w:type="gramEnd"/>
-      <w:r>
-        <w:rPr>
-          <w:lang w:val="pt-BR"/>
-        </w:rPr>
-        <w:t>.</w:t>
-      </w:r>
-    </w:p>
-    <w:p>
-      <w:pPr>
-        <w:pStyle w:val="Reference"/>
-        <w:rPr>
-          <w:lang w:val="pt-BR"/>
-        </w:rPr>
-      </w:pPr>
-      <w:proofErr w:type="spellStart"/>
-      <w:r>
-        <w:rPr>
-          <w:lang w:val="pt-BR"/>
-        </w:rPr>
-        <w:lastRenderedPageBreak/>
-        <w:t>Mapbiomas</w:t>
-      </w:r>
-      <w:proofErr w:type="spellEnd"/>
-      <w:r>
-        <w:rPr>
-          <w:lang w:val="pt-BR"/>
-        </w:rPr>
-        <w:t xml:space="preserve"> Brasil</w:t>
-      </w:r>
-      <w:r>
-        <w:rPr>
-          <w:lang w:val="pt-BR"/>
-        </w:rPr>
-        <w:t xml:space="preserve"> (2021)</w:t>
-      </w:r>
-      <w:r>
-        <w:rPr>
-          <w:lang w:val="pt-BR"/>
-        </w:rPr>
-        <w:t xml:space="preserve"> </w:t>
-      </w:r>
-      <w:r>
-        <w:rPr>
-          <w:lang w:val="pt-BR"/>
-        </w:rPr>
-        <w:t>“</w:t>
-      </w:r>
-      <w:r>
-        <w:rPr>
-          <w:lang w:val="pt-BR"/>
-        </w:rPr>
-        <w:t>A cada ano, Brasil queima área maior que a Inglaterra</w:t>
-      </w:r>
-      <w:r>
-        <w:rPr>
-          <w:lang w:val="pt-BR"/>
-        </w:rPr>
-        <w:t xml:space="preserve">”, </w:t>
-      </w:r>
-      <w:r>
-        <w:rPr>
-          <w:lang w:val="pt-BR"/>
-        </w:rPr>
-        <w:t>https://mapbiomas.org/a-cada-ano-brasil-queima-area-maior-que-a-inglaterra</w:t>
-      </w:r>
-      <w:r>
-        <w:rPr>
-          <w:lang w:val="pt-BR"/>
-        </w:rPr>
-        <w:t xml:space="preserve">, </w:t>
-      </w:r>
-      <w:proofErr w:type="gramStart"/>
-      <w:r>
-        <w:rPr>
-          <w:lang w:val="pt-BR"/>
-        </w:rPr>
-        <w:t>Outubro</w:t>
-      </w:r>
-      <w:proofErr w:type="gramEnd"/>
-      <w:r>
-        <w:rPr>
-          <w:lang w:val="pt-BR"/>
-        </w:rPr>
-        <w:t>.</w:t>
-      </w:r>
-    </w:p>
-    <w:p>
-      <w:pPr>
-        <w:pStyle w:val="Reference"/>
-        <w:rPr>
-          <w:lang w:val="pt-BR"/>
-        </w:rPr>
-      </w:pPr>
-      <w:r>
-        <w:rPr>
-          <w:lang w:val="pt-BR"/>
-        </w:rPr>
-        <w:t>Martins</w:t>
-      </w:r>
-      <w:r>
-        <w:rPr>
-          <w:lang w:val="pt-BR"/>
-        </w:rPr>
-        <w:t>, G</w:t>
-      </w:r>
-      <w:r>
-        <w:rPr>
-          <w:lang w:val="pt-BR"/>
-        </w:rPr>
-        <w:t>.</w:t>
-      </w:r>
-      <w:r>
-        <w:rPr>
-          <w:lang w:val="pt-BR"/>
-        </w:rPr>
-        <w:t xml:space="preserve">; </w:t>
-      </w:r>
-      <w:r>
-        <w:rPr>
-          <w:lang w:val="pt-BR"/>
-        </w:rPr>
-        <w:t>Rosa</w:t>
-      </w:r>
-      <w:r>
-        <w:rPr>
-          <w:lang w:val="pt-BR"/>
-        </w:rPr>
-        <w:t>, A</w:t>
-      </w:r>
-      <w:r>
-        <w:rPr>
-          <w:lang w:val="pt-BR"/>
-        </w:rPr>
-        <w:t>.</w:t>
-      </w:r>
-      <w:r>
-        <w:rPr>
-          <w:lang w:val="pt-BR"/>
-        </w:rPr>
-        <w:t xml:space="preserve"> S</w:t>
-      </w:r>
-      <w:r>
-        <w:rPr>
-          <w:lang w:val="pt-BR"/>
-        </w:rPr>
-        <w:t>.</w:t>
-      </w:r>
-      <w:r>
-        <w:rPr>
-          <w:lang w:val="pt-BR"/>
-        </w:rPr>
-        <w:t xml:space="preserve">; </w:t>
-      </w:r>
-      <w:proofErr w:type="spellStart"/>
-      <w:r>
-        <w:rPr>
-          <w:lang w:val="pt-BR"/>
-        </w:rPr>
-        <w:t>Setzer</w:t>
-      </w:r>
-      <w:proofErr w:type="spellEnd"/>
-      <w:r>
-        <w:rPr>
-          <w:lang w:val="pt-BR"/>
-        </w:rPr>
-        <w:t>, A</w:t>
-      </w:r>
-      <w:r>
-        <w:rPr>
-          <w:lang w:val="pt-BR"/>
-        </w:rPr>
-        <w:t>.</w:t>
-      </w:r>
-      <w:r>
-        <w:rPr>
-          <w:lang w:val="pt-BR"/>
-        </w:rPr>
-        <w:t xml:space="preserve">; </w:t>
-      </w:r>
-      <w:r>
-        <w:rPr>
-          <w:lang w:val="pt-BR"/>
-        </w:rPr>
-        <w:t>Rosa</w:t>
-      </w:r>
-      <w:r>
-        <w:rPr>
-          <w:lang w:val="pt-BR"/>
-        </w:rPr>
-        <w:t>, W</w:t>
-      </w:r>
-      <w:r>
-        <w:rPr>
-          <w:lang w:val="pt-BR"/>
-        </w:rPr>
-        <w:t>.</w:t>
-      </w:r>
-      <w:r>
-        <w:rPr>
-          <w:lang w:val="pt-BR"/>
-        </w:rPr>
-        <w:t xml:space="preserve">; </w:t>
-      </w:r>
-      <w:r>
-        <w:rPr>
-          <w:lang w:val="pt-BR"/>
-        </w:rPr>
-        <w:t>Morelli</w:t>
-      </w:r>
-      <w:r>
-        <w:rPr>
-          <w:lang w:val="pt-BR"/>
-        </w:rPr>
-        <w:t>, F</w:t>
-      </w:r>
-      <w:r>
-        <w:rPr>
-          <w:lang w:val="pt-BR"/>
-        </w:rPr>
-        <w:t>.</w:t>
-      </w:r>
-      <w:r>
-        <w:rPr>
-          <w:lang w:val="pt-BR"/>
-        </w:rPr>
-        <w:t xml:space="preserve">; </w:t>
-      </w:r>
-      <w:proofErr w:type="spellStart"/>
-      <w:r>
-        <w:rPr>
-          <w:lang w:val="pt-BR"/>
-        </w:rPr>
-        <w:t>Bassanelli</w:t>
-      </w:r>
-      <w:proofErr w:type="spellEnd"/>
-      <w:r>
-        <w:rPr>
-          <w:lang w:val="pt-BR"/>
-        </w:rPr>
-        <w:t xml:space="preserve">, A. </w:t>
-      </w:r>
-      <w:r>
-        <w:rPr>
-          <w:lang w:val="pt-BR"/>
-        </w:rPr>
-        <w:t>(2020) “</w:t>
-      </w:r>
-      <w:r>
-        <w:rPr>
-          <w:lang w:val="pt-BR"/>
-        </w:rPr>
-        <w:t>Dinâmica Espaço-Temporal das Queimadas no Brasil no Período de 2003 a 2018</w:t>
-      </w:r>
-      <w:r>
-        <w:rPr>
-          <w:lang w:val="pt-BR"/>
-        </w:rPr>
-        <w:t>”,</w:t>
-      </w:r>
-      <w:r>
-        <w:rPr>
-          <w:lang w:val="pt-BR"/>
-        </w:rPr>
-        <w:t xml:space="preserve"> Revista Brasileira de Geografia Física, v. 13, n. 4, p. 1558-1569. </w:t>
-      </w:r>
-    </w:p>
-    <w:p>
-      <w:pPr>
-        <w:pStyle w:val="Reference"/>
-        <w:rPr>
-          <w:lang w:val="pt-BR"/>
-        </w:rPr>
-      </w:pPr>
-      <w:r>
-        <w:rPr>
-          <w:lang w:val="pt-BR"/>
-        </w:rPr>
-        <w:t>Rocha, M</w:t>
-      </w:r>
-      <w:r>
-        <w:rPr>
-          <w:lang w:val="pt-BR"/>
-        </w:rPr>
-        <w:t>.</w:t>
-      </w:r>
-      <w:r>
-        <w:rPr>
-          <w:lang w:val="pt-BR"/>
-        </w:rPr>
-        <w:t xml:space="preserve"> I</w:t>
-      </w:r>
-      <w:r>
-        <w:rPr>
-          <w:lang w:val="pt-BR"/>
-        </w:rPr>
-        <w:t xml:space="preserve">. </w:t>
-      </w:r>
-      <w:r>
-        <w:rPr>
-          <w:lang w:val="pt-BR"/>
-        </w:rPr>
-        <w:t>S</w:t>
-      </w:r>
-      <w:r>
-        <w:rPr>
-          <w:lang w:val="pt-BR"/>
-        </w:rPr>
-        <w:t>.</w:t>
-      </w:r>
-      <w:r>
-        <w:rPr>
-          <w:lang w:val="pt-BR"/>
-        </w:rPr>
-        <w:t>;</w:t>
-      </w:r>
-      <w:r>
-        <w:rPr>
-          <w:lang w:val="pt-BR"/>
-        </w:rPr>
-        <w:t xml:space="preserve"> </w:t>
-      </w:r>
-      <w:r>
-        <w:rPr>
-          <w:lang w:val="pt-BR"/>
-        </w:rPr>
-        <w:t>Nascimento</w:t>
-      </w:r>
-      <w:r>
-        <w:rPr>
-          <w:lang w:val="pt-BR"/>
-        </w:rPr>
-        <w:t>, D. T. F</w:t>
-      </w:r>
-      <w:r>
-        <w:rPr>
-          <w:lang w:val="pt-BR"/>
-        </w:rPr>
-        <w:t xml:space="preserve">. </w:t>
-      </w:r>
-      <w:r>
-        <w:rPr>
-          <w:lang w:val="pt-BR"/>
-        </w:rPr>
-        <w:t>(2021)</w:t>
-      </w:r>
-      <w:r>
-        <w:rPr>
-          <w:lang w:val="pt-BR"/>
-        </w:rPr>
-        <w:t xml:space="preserve"> “</w:t>
-      </w:r>
-      <w:r>
-        <w:rPr>
-          <w:lang w:val="pt-BR"/>
-        </w:rPr>
-        <w:t>Distribuição espaço-temporal das queimadas no bioma Cerrado (1999/2018) e sua ocorrência conforme os diferentes tipos de cobertura e uso do solo</w:t>
-      </w:r>
-      <w:r>
-        <w:rPr>
-          <w:lang w:val="pt-BR"/>
-        </w:rPr>
-        <w:t>”,</w:t>
-      </w:r>
-      <w:r>
-        <w:rPr>
-          <w:lang w:val="pt-BR"/>
-        </w:rPr>
-        <w:t xml:space="preserve"> Revista Brasileira de Geografia Física</w:t>
-      </w:r>
-      <w:r>
-        <w:rPr>
-          <w:lang w:val="pt-BR"/>
-        </w:rPr>
-        <w:t xml:space="preserve">, </w:t>
-      </w:r>
-      <w:r>
-        <w:rPr>
-          <w:lang w:val="pt-BR"/>
-        </w:rPr>
-        <w:t>v.14, n.03</w:t>
-      </w:r>
-      <w:r>
-        <w:rPr>
-          <w:lang w:val="pt-BR"/>
-        </w:rPr>
-        <w:t>, p.</w:t>
-      </w:r>
-      <w:r>
-        <w:rPr>
-          <w:lang w:val="pt-BR"/>
-        </w:rPr>
-        <w:t>1220-1235</w:t>
-      </w:r>
-      <w:r>
-        <w:rPr>
-          <w:lang w:val="pt-BR"/>
-        </w:rPr>
-        <w:t>.</w:t>
-      </w:r>
-    </w:p>
-    <w:p>
-      <w:pPr>
-        <w:pStyle w:val="Reference"/>
-        <w:rPr>
-          <w:lang w:val="pt-BR"/>
-        </w:rPr>
-      </w:pPr>
-      <w:proofErr w:type="spellStart"/>
-      <w:r>
-        <w:rPr>
-          <w:lang w:val="pt-BR"/>
-        </w:rPr>
         <w:t>Schlesinger</w:t>
       </w:r>
-      <w:proofErr w:type="spellEnd"/>
       <w:r>
         <w:rPr>
           <w:lang w:val="pt-BR"/>
@@ -8908,7 +8558,7 @@
 </file>
 
 <file path=word/endnotes.xml><?xml version="1.0" encoding="utf-8"?>
-<w:endnotes xmlns:wpc="http://schemas.microsoft.com/office/word/2010/wordprocessingCanvas" xmlns:cx="http://schemas.microsoft.com/office/drawing/2014/chartex" xmlns:cx1="http://schemas.microsoft.com/office/drawing/2015/9/8/chartex" xmlns:cx2="http://schemas.microsoft.com/office/drawing/2015/10/21/chartex" xmlns:cx3="http://schemas.microsoft.com/office/drawing/2016/5/9/chartex" xmlns:cx4="http://schemas.microsoft.com/office/drawing/2016/5/10/chartex" xmlns:cx5="http://schemas.microsoft.com/office/drawing/2016/5/11/chartex" xmlns:cx6="http://schemas.microsoft.com/office/drawing/2016/5/12/chartex" xmlns:cx7="http://schemas.microsoft.com/office/drawing/2016/5/13/chartex" xmlns:cx8="http://schemas.microsoft.com/office/drawing/2016/5/14/chartex" xmlns:mc="http://schemas.openxmlformats.org/markup-compatibility/2006" xmlns:aink="http://schemas.microsoft.com/office/drawing/2016/ink" xmlns:am3d="http://schemas.microsoft.com/office/drawing/2017/model3d" xmlns:o="urn:schemas-microsoft-com:office:office" xmlns:r="http://schemas.openxmlformats.org/officeDocument/2006/relationships" xmlns:m="http://schemas.openxmlformats.org/officeDocument/2006/math" xmlns:v="urn:schemas-microsoft-com:vml" xmlns:wp14="http://schemas.microsoft.com/office/word/2010/wordprocessingDrawing" xmlns:wp="http://schemas.openxmlformats.org/drawingml/2006/wordprocessingDrawing" xmlns:w10="urn:schemas-microsoft-com:office:word" xmlns:w="http://schemas.openxmlformats.org/wordprocessingml/2006/main" xmlns:w14="http://schemas.microsoft.com/office/word/2010/wordml" xmlns:w15="http://schemas.microsoft.com/office/word/2012/wordml" xmlns:w16cid="http://schemas.microsoft.com/office/word/2016/wordml/cid" xmlns:w16se="http://schemas.microsoft.com/office/word/2015/wordml/symex" xmlns:wpg="http://schemas.microsoft.com/office/word/2010/wordprocessingGroup" xmlns:wpi="http://schemas.microsoft.com/office/word/2010/wordprocessingInk" xmlns:wne="http://schemas.microsoft.com/office/word/2006/wordml" xmlns:wps="http://schemas.microsoft.com/office/word/2010/wordprocessingShape" mc:Ignorable="w14 w15 w16se w16cid wp14">
+<w:endnotes xmlns:wpc="http://schemas.microsoft.com/office/word/2010/wordprocessingCanvas" xmlns:cx="http://schemas.microsoft.com/office/drawing/2014/chartex" xmlns:cx1="http://schemas.microsoft.com/office/drawing/2015/9/8/chartex" xmlns:cx2="http://schemas.microsoft.com/office/drawing/2015/10/21/chartex" xmlns:cx3="http://schemas.microsoft.com/office/drawing/2016/5/9/chartex" xmlns:cx4="http://schemas.microsoft.com/office/drawing/2016/5/10/chartex" xmlns:cx5="http://schemas.microsoft.com/office/drawing/2016/5/11/chartex" xmlns:cx6="http://schemas.microsoft.com/office/drawing/2016/5/12/chartex" xmlns:cx7="http://schemas.microsoft.com/office/drawing/2016/5/13/chartex" xmlns:cx8="http://schemas.microsoft.com/office/drawing/2016/5/14/chartex" xmlns:mc="http://schemas.openxmlformats.org/markup-compatibility/2006" xmlns:aink="http://schemas.microsoft.com/office/drawing/2016/ink" xmlns:am3d="http://schemas.microsoft.com/office/drawing/2017/model3d" xmlns:o="urn:schemas-microsoft-com:office:office" xmlns:r="http://schemas.openxmlformats.org/officeDocument/2006/relationships" xmlns:m="http://schemas.openxmlformats.org/officeDocument/2006/math" xmlns:v="urn:schemas-microsoft-com:vml" xmlns:wp14="http://schemas.microsoft.com/office/word/2010/wordprocessingDrawing" xmlns:wp="http://schemas.openxmlformats.org/drawingml/2006/wordprocessingDrawing" xmlns:w10="urn:schemas-microsoft-com:office:word" xmlns:w="http://schemas.openxmlformats.org/wordprocessingml/2006/main" xmlns:w14="http://schemas.microsoft.com/office/word/2010/wordml" xmlns:w15="http://schemas.microsoft.com/office/word/2012/wordml" xmlns:w16cex="http://schemas.microsoft.com/office/word/2018/wordml/cex" xmlns:w16cid="http://schemas.microsoft.com/office/word/2016/wordml/cid" xmlns:w16="http://schemas.microsoft.com/office/word/2018/wordml" xmlns:w16sdtdh="http://schemas.microsoft.com/office/word/2020/wordml/sdtdatahash" xmlns:w16se="http://schemas.microsoft.com/office/word/2015/wordml/symex" xmlns:wpg="http://schemas.microsoft.com/office/word/2010/wordprocessingGroup" xmlns:wpi="http://schemas.microsoft.com/office/word/2010/wordprocessingInk" xmlns:wne="http://schemas.microsoft.com/office/word/2006/wordml" xmlns:wps="http://schemas.microsoft.com/office/word/2010/wordprocessingShape" mc:Ignorable="w14 w15 w16se w16cid w16 w16cex w16sdtdh wp14">
   <w:endnote w:type="separator" w:id="-1">
     <w:p>
       <w:r>
@@ -8927,7 +8577,7 @@
 </file>
 
 <file path=word/footer1.xml><?xml version="1.0" encoding="utf-8"?>
-<w:ftr xmlns:wpc="http://schemas.microsoft.com/office/word/2010/wordprocessingCanvas" xmlns:cx="http://schemas.microsoft.com/office/drawing/2014/chartex" xmlns:cx1="http://schemas.microsoft.com/office/drawing/2015/9/8/chartex" xmlns:cx2="http://schemas.microsoft.com/office/drawing/2015/10/21/chartex" xmlns:cx3="http://schemas.microsoft.com/office/drawing/2016/5/9/chartex" xmlns:cx4="http://schemas.microsoft.com/office/drawing/2016/5/10/chartex" xmlns:cx5="http://schemas.microsoft.com/office/drawing/2016/5/11/chartex" xmlns:cx6="http://schemas.microsoft.com/office/drawing/2016/5/12/chartex" xmlns:cx7="http://schemas.microsoft.com/office/drawing/2016/5/13/chartex" xmlns:cx8="http://schemas.microsoft.com/office/drawing/2016/5/14/chartex" xmlns:mc="http://schemas.openxmlformats.org/markup-compatibility/2006" xmlns:aink="http://schemas.microsoft.com/office/drawing/2016/ink" xmlns:am3d="http://schemas.microsoft.com/office/drawing/2017/model3d" xmlns:o="urn:schemas-microsoft-com:office:office" xmlns:r="http://schemas.openxmlformats.org/officeDocument/2006/relationships" xmlns:m="http://schemas.openxmlformats.org/officeDocument/2006/math" xmlns:v="urn:schemas-microsoft-com:vml" xmlns:wp14="http://schemas.microsoft.com/office/word/2010/wordprocessingDrawing" xmlns:wp="http://schemas.openxmlformats.org/drawingml/2006/wordprocessingDrawing" xmlns:w10="urn:schemas-microsoft-com:office:word" xmlns:w="http://schemas.openxmlformats.org/wordprocessingml/2006/main" xmlns:w14="http://schemas.microsoft.com/office/word/2010/wordml" xmlns:w15="http://schemas.microsoft.com/office/word/2012/wordml" xmlns:w16cid="http://schemas.microsoft.com/office/word/2016/wordml/cid" xmlns:w16se="http://schemas.microsoft.com/office/word/2015/wordml/symex" xmlns:wpg="http://schemas.microsoft.com/office/word/2010/wordprocessingGroup" xmlns:wpi="http://schemas.microsoft.com/office/word/2010/wordprocessingInk" xmlns:wne="http://schemas.microsoft.com/office/word/2006/wordml" xmlns:wps="http://schemas.microsoft.com/office/word/2010/wordprocessingShape" mc:Ignorable="w14 w15 w16se w16cid wp14">
+<w:ftr xmlns:wpc="http://schemas.microsoft.com/office/word/2010/wordprocessingCanvas" xmlns:cx="http://schemas.microsoft.com/office/drawing/2014/chartex" xmlns:cx1="http://schemas.microsoft.com/office/drawing/2015/9/8/chartex" xmlns:cx2="http://schemas.microsoft.com/office/drawing/2015/10/21/chartex" xmlns:cx3="http://schemas.microsoft.com/office/drawing/2016/5/9/chartex" xmlns:cx4="http://schemas.microsoft.com/office/drawing/2016/5/10/chartex" xmlns:cx5="http://schemas.microsoft.com/office/drawing/2016/5/11/chartex" xmlns:cx6="http://schemas.microsoft.com/office/drawing/2016/5/12/chartex" xmlns:cx7="http://schemas.microsoft.com/office/drawing/2016/5/13/chartex" xmlns:cx8="http://schemas.microsoft.com/office/drawing/2016/5/14/chartex" xmlns:mc="http://schemas.openxmlformats.org/markup-compatibility/2006" xmlns:aink="http://schemas.microsoft.com/office/drawing/2016/ink" xmlns:am3d="http://schemas.microsoft.com/office/drawing/2017/model3d" xmlns:o="urn:schemas-microsoft-com:office:office" xmlns:r="http://schemas.openxmlformats.org/officeDocument/2006/relationships" xmlns:m="http://schemas.openxmlformats.org/officeDocument/2006/math" xmlns:v="urn:schemas-microsoft-com:vml" xmlns:wp14="http://schemas.microsoft.com/office/word/2010/wordprocessingDrawing" xmlns:wp="http://schemas.openxmlformats.org/drawingml/2006/wordprocessingDrawing" xmlns:w10="urn:schemas-microsoft-com:office:word" xmlns:w="http://schemas.openxmlformats.org/wordprocessingml/2006/main" xmlns:w14="http://schemas.microsoft.com/office/word/2010/wordml" xmlns:w15="http://schemas.microsoft.com/office/word/2012/wordml" xmlns:w16cex="http://schemas.microsoft.com/office/word/2018/wordml/cex" xmlns:w16cid="http://schemas.microsoft.com/office/word/2016/wordml/cid" xmlns:w16="http://schemas.microsoft.com/office/word/2018/wordml" xmlns:w16sdtdh="http://schemas.microsoft.com/office/word/2020/wordml/sdtdatahash" xmlns:w16se="http://schemas.microsoft.com/office/word/2015/wordml/symex" xmlns:wpg="http://schemas.microsoft.com/office/word/2010/wordprocessingGroup" xmlns:wpi="http://schemas.microsoft.com/office/word/2010/wordprocessingInk" xmlns:wne="http://schemas.microsoft.com/office/word/2006/wordml" xmlns:wps="http://schemas.microsoft.com/office/word/2010/wordprocessingShape" mc:Ignorable="w14 w15 w16se w16cid w16 w16cex w16sdtdh wp14">
   <w:p>
     <w:pPr>
       <w:jc w:val="left"/>
@@ -8940,7 +8590,7 @@
 </file>
 
 <file path=word/footer2.xml><?xml version="1.0" encoding="utf-8"?>
-<w:ftr xmlns:wpc="http://schemas.microsoft.com/office/word/2010/wordprocessingCanvas" xmlns:cx="http://schemas.microsoft.com/office/drawing/2014/chartex" xmlns:cx1="http://schemas.microsoft.com/office/drawing/2015/9/8/chartex" xmlns:cx2="http://schemas.microsoft.com/office/drawing/2015/10/21/chartex" xmlns:cx3="http://schemas.microsoft.com/office/drawing/2016/5/9/chartex" xmlns:cx4="http://schemas.microsoft.com/office/drawing/2016/5/10/chartex" xmlns:cx5="http://schemas.microsoft.com/office/drawing/2016/5/11/chartex" xmlns:cx6="http://schemas.microsoft.com/office/drawing/2016/5/12/chartex" xmlns:cx7="http://schemas.microsoft.com/office/drawing/2016/5/13/chartex" xmlns:cx8="http://schemas.microsoft.com/office/drawing/2016/5/14/chartex" xmlns:mc="http://schemas.openxmlformats.org/markup-compatibility/2006" xmlns:aink="http://schemas.microsoft.com/office/drawing/2016/ink" xmlns:am3d="http://schemas.microsoft.com/office/drawing/2017/model3d" xmlns:o="urn:schemas-microsoft-com:office:office" xmlns:r="http://schemas.openxmlformats.org/officeDocument/2006/relationships" xmlns:m="http://schemas.openxmlformats.org/officeDocument/2006/math" xmlns:v="urn:schemas-microsoft-com:vml" xmlns:wp14="http://schemas.microsoft.com/office/word/2010/wordprocessingDrawing" xmlns:wp="http://schemas.openxmlformats.org/drawingml/2006/wordprocessingDrawing" xmlns:w10="urn:schemas-microsoft-com:office:word" xmlns:w="http://schemas.openxmlformats.org/wordprocessingml/2006/main" xmlns:w14="http://schemas.microsoft.com/office/word/2010/wordml" xmlns:w15="http://schemas.microsoft.com/office/word/2012/wordml" xmlns:w16cid="http://schemas.microsoft.com/office/word/2016/wordml/cid" xmlns:w16se="http://schemas.microsoft.com/office/word/2015/wordml/symex" xmlns:wpg="http://schemas.microsoft.com/office/word/2010/wordprocessingGroup" xmlns:wpi="http://schemas.microsoft.com/office/word/2010/wordprocessingInk" xmlns:wne="http://schemas.microsoft.com/office/word/2006/wordml" xmlns:wps="http://schemas.microsoft.com/office/word/2010/wordprocessingShape" mc:Ignorable="w14 w15 w16se w16cid wp14">
+<w:ftr xmlns:wpc="http://schemas.microsoft.com/office/word/2010/wordprocessingCanvas" xmlns:cx="http://schemas.microsoft.com/office/drawing/2014/chartex" xmlns:cx1="http://schemas.microsoft.com/office/drawing/2015/9/8/chartex" xmlns:cx2="http://schemas.microsoft.com/office/drawing/2015/10/21/chartex" xmlns:cx3="http://schemas.microsoft.com/office/drawing/2016/5/9/chartex" xmlns:cx4="http://schemas.microsoft.com/office/drawing/2016/5/10/chartex" xmlns:cx5="http://schemas.microsoft.com/office/drawing/2016/5/11/chartex" xmlns:cx6="http://schemas.microsoft.com/office/drawing/2016/5/12/chartex" xmlns:cx7="http://schemas.microsoft.com/office/drawing/2016/5/13/chartex" xmlns:cx8="http://schemas.microsoft.com/office/drawing/2016/5/14/chartex" xmlns:mc="http://schemas.openxmlformats.org/markup-compatibility/2006" xmlns:aink="http://schemas.microsoft.com/office/drawing/2016/ink" xmlns:am3d="http://schemas.microsoft.com/office/drawing/2017/model3d" xmlns:o="urn:schemas-microsoft-com:office:office" xmlns:r="http://schemas.openxmlformats.org/officeDocument/2006/relationships" xmlns:m="http://schemas.openxmlformats.org/officeDocument/2006/math" xmlns:v="urn:schemas-microsoft-com:vml" xmlns:wp14="http://schemas.microsoft.com/office/word/2010/wordprocessingDrawing" xmlns:wp="http://schemas.openxmlformats.org/drawingml/2006/wordprocessingDrawing" xmlns:w10="urn:schemas-microsoft-com:office:word" xmlns:w="http://schemas.openxmlformats.org/wordprocessingml/2006/main" xmlns:w14="http://schemas.microsoft.com/office/word/2010/wordml" xmlns:w15="http://schemas.microsoft.com/office/word/2012/wordml" xmlns:w16cex="http://schemas.microsoft.com/office/word/2018/wordml/cex" xmlns:w16cid="http://schemas.microsoft.com/office/word/2016/wordml/cid" xmlns:w16="http://schemas.microsoft.com/office/word/2018/wordml" xmlns:w16sdtdh="http://schemas.microsoft.com/office/word/2020/wordml/sdtdatahash" xmlns:w16se="http://schemas.microsoft.com/office/word/2015/wordml/symex" xmlns:wpg="http://schemas.microsoft.com/office/word/2010/wordprocessingGroup" xmlns:wpi="http://schemas.microsoft.com/office/word/2010/wordprocessingInk" xmlns:wne="http://schemas.microsoft.com/office/word/2006/wordml" xmlns:wps="http://schemas.microsoft.com/office/word/2010/wordprocessingShape" mc:Ignorable="w14 w15 w16se w16cid w16 w16cex w16sdtdh wp14">
   <w:p>
     <w:r>
       <w:t>Proceedings of the XII SIBGRAPI (October 1999) 101-104</w:t>
@@ -8950,7 +8600,7 @@
 </file>
 
 <file path=word/footer3.xml><?xml version="1.0" encoding="utf-8"?>
-<w:ftr xmlns:wpc="http://schemas.microsoft.com/office/word/2010/wordprocessingCanvas" xmlns:cx="http://schemas.microsoft.com/office/drawing/2014/chartex" xmlns:cx1="http://schemas.microsoft.com/office/drawing/2015/9/8/chartex" xmlns:cx2="http://schemas.microsoft.com/office/drawing/2015/10/21/chartex" xmlns:cx3="http://schemas.microsoft.com/office/drawing/2016/5/9/chartex" xmlns:cx4="http://schemas.microsoft.com/office/drawing/2016/5/10/chartex" xmlns:cx5="http://schemas.microsoft.com/office/drawing/2016/5/11/chartex" xmlns:cx6="http://schemas.microsoft.com/office/drawing/2016/5/12/chartex" xmlns:cx7="http://schemas.microsoft.com/office/drawing/2016/5/13/chartex" xmlns:cx8="http://schemas.microsoft.com/office/drawing/2016/5/14/chartex" xmlns:mc="http://schemas.openxmlformats.org/markup-compatibility/2006" xmlns:aink="http://schemas.microsoft.com/office/drawing/2016/ink" xmlns:am3d="http://schemas.microsoft.com/office/drawing/2017/model3d" xmlns:o="urn:schemas-microsoft-com:office:office" xmlns:r="http://schemas.openxmlformats.org/officeDocument/2006/relationships" xmlns:m="http://schemas.openxmlformats.org/officeDocument/2006/math" xmlns:v="urn:schemas-microsoft-com:vml" xmlns:wp14="http://schemas.microsoft.com/office/word/2010/wordprocessingDrawing" xmlns:wp="http://schemas.openxmlformats.org/drawingml/2006/wordprocessingDrawing" xmlns:w10="urn:schemas-microsoft-com:office:word" xmlns:w="http://schemas.openxmlformats.org/wordprocessingml/2006/main" xmlns:w14="http://schemas.microsoft.com/office/word/2010/wordml" xmlns:w15="http://schemas.microsoft.com/office/word/2012/wordml" xmlns:w16cid="http://schemas.microsoft.com/office/word/2016/wordml/cid" xmlns:w16se="http://schemas.microsoft.com/office/word/2015/wordml/symex" xmlns:wpg="http://schemas.microsoft.com/office/word/2010/wordprocessingGroup" xmlns:wpi="http://schemas.microsoft.com/office/word/2010/wordprocessingInk" xmlns:wne="http://schemas.microsoft.com/office/word/2006/wordml" xmlns:wps="http://schemas.microsoft.com/office/word/2010/wordprocessingShape" mc:Ignorable="w14 w15 w16se w16cid wp14">
+<w:ftr xmlns:wpc="http://schemas.microsoft.com/office/word/2010/wordprocessingCanvas" xmlns:cx="http://schemas.microsoft.com/office/drawing/2014/chartex" xmlns:cx1="http://schemas.microsoft.com/office/drawing/2015/9/8/chartex" xmlns:cx2="http://schemas.microsoft.com/office/drawing/2015/10/21/chartex" xmlns:cx3="http://schemas.microsoft.com/office/drawing/2016/5/9/chartex" xmlns:cx4="http://schemas.microsoft.com/office/drawing/2016/5/10/chartex" xmlns:cx5="http://schemas.microsoft.com/office/drawing/2016/5/11/chartex" xmlns:cx6="http://schemas.microsoft.com/office/drawing/2016/5/12/chartex" xmlns:cx7="http://schemas.microsoft.com/office/drawing/2016/5/13/chartex" xmlns:cx8="http://schemas.microsoft.com/office/drawing/2016/5/14/chartex" xmlns:mc="http://schemas.openxmlformats.org/markup-compatibility/2006" xmlns:aink="http://schemas.microsoft.com/office/drawing/2016/ink" xmlns:am3d="http://schemas.microsoft.com/office/drawing/2017/model3d" xmlns:o="urn:schemas-microsoft-com:office:office" xmlns:r="http://schemas.openxmlformats.org/officeDocument/2006/relationships" xmlns:m="http://schemas.openxmlformats.org/officeDocument/2006/math" xmlns:v="urn:schemas-microsoft-com:vml" xmlns:wp14="http://schemas.microsoft.com/office/word/2010/wordprocessingDrawing" xmlns:wp="http://schemas.openxmlformats.org/drawingml/2006/wordprocessingDrawing" xmlns:w10="urn:schemas-microsoft-com:office:word" xmlns:w="http://schemas.openxmlformats.org/wordprocessingml/2006/main" xmlns:w14="http://schemas.microsoft.com/office/word/2010/wordml" xmlns:w15="http://schemas.microsoft.com/office/word/2012/wordml" xmlns:w16cex="http://schemas.microsoft.com/office/word/2018/wordml/cex" xmlns:w16cid="http://schemas.microsoft.com/office/word/2016/wordml/cid" xmlns:w16="http://schemas.microsoft.com/office/word/2018/wordml" xmlns:w16sdtdh="http://schemas.microsoft.com/office/word/2020/wordml/sdtdatahash" xmlns:w16se="http://schemas.microsoft.com/office/word/2015/wordml/symex" xmlns:wpg="http://schemas.microsoft.com/office/word/2010/wordprocessingGroup" xmlns:wpi="http://schemas.microsoft.com/office/word/2010/wordprocessingInk" xmlns:wne="http://schemas.microsoft.com/office/word/2006/wordml" xmlns:wps="http://schemas.microsoft.com/office/word/2010/wordprocessingShape" mc:Ignorable="w14 w15 w16se w16cid w16 w16cex w16sdtdh wp14">
   <w:p>
     <w:pPr>
       <w:jc w:val="left"/>
@@ -8963,7 +8613,7 @@
 </file>
 
 <file path=word/footer4.xml><?xml version="1.0" encoding="utf-8"?>
-<w:ftr xmlns:wpc="http://schemas.microsoft.com/office/word/2010/wordprocessingCanvas" xmlns:cx="http://schemas.microsoft.com/office/drawing/2014/chartex" xmlns:cx1="http://schemas.microsoft.com/office/drawing/2015/9/8/chartex" xmlns:cx2="http://schemas.microsoft.com/office/drawing/2015/10/21/chartex" xmlns:cx3="http://schemas.microsoft.com/office/drawing/2016/5/9/chartex" xmlns:cx4="http://schemas.microsoft.com/office/drawing/2016/5/10/chartex" xmlns:cx5="http://schemas.microsoft.com/office/drawing/2016/5/11/chartex" xmlns:cx6="http://schemas.microsoft.com/office/drawing/2016/5/12/chartex" xmlns:cx7="http://schemas.microsoft.com/office/drawing/2016/5/13/chartex" xmlns:cx8="http://schemas.microsoft.com/office/drawing/2016/5/14/chartex" xmlns:mc="http://schemas.openxmlformats.org/markup-compatibility/2006" xmlns:aink="http://schemas.microsoft.com/office/drawing/2016/ink" xmlns:am3d="http://schemas.microsoft.com/office/drawing/2017/model3d" xmlns:o="urn:schemas-microsoft-com:office:office" xmlns:r="http://schemas.openxmlformats.org/officeDocument/2006/relationships" xmlns:m="http://schemas.openxmlformats.org/officeDocument/2006/math" xmlns:v="urn:schemas-microsoft-com:vml" xmlns:wp14="http://schemas.microsoft.com/office/word/2010/wordprocessingDrawing" xmlns:wp="http://schemas.openxmlformats.org/drawingml/2006/wordprocessingDrawing" xmlns:w10="urn:schemas-microsoft-com:office:word" xmlns:w="http://schemas.openxmlformats.org/wordprocessingml/2006/main" xmlns:w14="http://schemas.microsoft.com/office/word/2010/wordml" xmlns:w15="http://schemas.microsoft.com/office/word/2012/wordml" xmlns:w16cid="http://schemas.microsoft.com/office/word/2016/wordml/cid" xmlns:w16se="http://schemas.microsoft.com/office/word/2015/wordml/symex" xmlns:wpg="http://schemas.microsoft.com/office/word/2010/wordprocessingGroup" xmlns:wpi="http://schemas.microsoft.com/office/word/2010/wordprocessingInk" xmlns:wne="http://schemas.microsoft.com/office/word/2006/wordml" xmlns:wps="http://schemas.microsoft.com/office/word/2010/wordprocessingShape" mc:Ignorable="w14 w15 w16se w16cid wp14">
+<w:ftr xmlns:wpc="http://schemas.microsoft.com/office/word/2010/wordprocessingCanvas" xmlns:cx="http://schemas.microsoft.com/office/drawing/2014/chartex" xmlns:cx1="http://schemas.microsoft.com/office/drawing/2015/9/8/chartex" xmlns:cx2="http://schemas.microsoft.com/office/drawing/2015/10/21/chartex" xmlns:cx3="http://schemas.microsoft.com/office/drawing/2016/5/9/chartex" xmlns:cx4="http://schemas.microsoft.com/office/drawing/2016/5/10/chartex" xmlns:cx5="http://schemas.microsoft.com/office/drawing/2016/5/11/chartex" xmlns:cx6="http://schemas.microsoft.com/office/drawing/2016/5/12/chartex" xmlns:cx7="http://schemas.microsoft.com/office/drawing/2016/5/13/chartex" xmlns:cx8="http://schemas.microsoft.com/office/drawing/2016/5/14/chartex" xmlns:mc="http://schemas.openxmlformats.org/markup-compatibility/2006" xmlns:aink="http://schemas.microsoft.com/office/drawing/2016/ink" xmlns:am3d="http://schemas.microsoft.com/office/drawing/2017/model3d" xmlns:o="urn:schemas-microsoft-com:office:office" xmlns:r="http://schemas.openxmlformats.org/officeDocument/2006/relationships" xmlns:m="http://schemas.openxmlformats.org/officeDocument/2006/math" xmlns:v="urn:schemas-microsoft-com:vml" xmlns:wp14="http://schemas.microsoft.com/office/word/2010/wordprocessingDrawing" xmlns:wp="http://schemas.openxmlformats.org/drawingml/2006/wordprocessingDrawing" xmlns:w10="urn:schemas-microsoft-com:office:word" xmlns:w="http://schemas.openxmlformats.org/wordprocessingml/2006/main" xmlns:w14="http://schemas.microsoft.com/office/word/2010/wordml" xmlns:w15="http://schemas.microsoft.com/office/word/2012/wordml" xmlns:w16cex="http://schemas.microsoft.com/office/word/2018/wordml/cex" xmlns:w16cid="http://schemas.microsoft.com/office/word/2016/wordml/cid" xmlns:w16="http://schemas.microsoft.com/office/word/2018/wordml" xmlns:w16sdtdh="http://schemas.microsoft.com/office/word/2020/wordml/sdtdatahash" xmlns:w16se="http://schemas.microsoft.com/office/word/2015/wordml/symex" xmlns:wpg="http://schemas.microsoft.com/office/word/2010/wordprocessingGroup" xmlns:wpi="http://schemas.microsoft.com/office/word/2010/wordprocessingInk" xmlns:wne="http://schemas.microsoft.com/office/word/2006/wordml" xmlns:wps="http://schemas.microsoft.com/office/word/2010/wordprocessingShape" mc:Ignorable="w14 w15 w16se w16cid w16 w16cex w16sdtdh wp14">
   <w:p>
     <w:r>
       <w:t>Proceedings of the XII SIBGRAPI (October 1999) 101-104</w:t>
@@ -8973,7 +8623,7 @@
 </file>
 
 <file path=word/footnotes.xml><?xml version="1.0" encoding="utf-8"?>
-<w:footnotes xmlns:wpc="http://schemas.microsoft.com/office/word/2010/wordprocessingCanvas" xmlns:cx="http://schemas.microsoft.com/office/drawing/2014/chartex" xmlns:cx1="http://schemas.microsoft.com/office/drawing/2015/9/8/chartex" xmlns:cx2="http://schemas.microsoft.com/office/drawing/2015/10/21/chartex" xmlns:cx3="http://schemas.microsoft.com/office/drawing/2016/5/9/chartex" xmlns:cx4="http://schemas.microsoft.com/office/drawing/2016/5/10/chartex" xmlns:cx5="http://schemas.microsoft.com/office/drawing/2016/5/11/chartex" xmlns:cx6="http://schemas.microsoft.com/office/drawing/2016/5/12/chartex" xmlns:cx7="http://schemas.microsoft.com/office/drawing/2016/5/13/chartex" xmlns:cx8="http://schemas.microsoft.com/office/drawing/2016/5/14/chartex" xmlns:mc="http://schemas.openxmlformats.org/markup-compatibility/2006" xmlns:aink="http://schemas.microsoft.com/office/drawing/2016/ink" xmlns:am3d="http://schemas.microsoft.com/office/drawing/2017/model3d" xmlns:o="urn:schemas-microsoft-com:office:office" xmlns:r="http://schemas.openxmlformats.org/officeDocument/2006/relationships" xmlns:m="http://schemas.openxmlformats.org/officeDocument/2006/math" xmlns:v="urn:schemas-microsoft-com:vml" xmlns:wp14="http://schemas.microsoft.com/office/word/2010/wordprocessingDrawing" xmlns:wp="http://schemas.openxmlformats.org/drawingml/2006/wordprocessingDrawing" xmlns:w10="urn:schemas-microsoft-com:office:word" xmlns:w="http://schemas.openxmlformats.org/wordprocessingml/2006/main" xmlns:w14="http://schemas.microsoft.com/office/word/2010/wordml" xmlns:w15="http://schemas.microsoft.com/office/word/2012/wordml" xmlns:w16cid="http://schemas.microsoft.com/office/word/2016/wordml/cid" xmlns:w16se="http://schemas.microsoft.com/office/word/2015/wordml/symex" xmlns:wpg="http://schemas.microsoft.com/office/word/2010/wordprocessingGroup" xmlns:wpi="http://schemas.microsoft.com/office/word/2010/wordprocessingInk" xmlns:wne="http://schemas.microsoft.com/office/word/2006/wordml" xmlns:wps="http://schemas.microsoft.com/office/word/2010/wordprocessingShape" mc:Ignorable="w14 w15 w16se w16cid wp14">
+<w:footnotes xmlns:wpc="http://schemas.microsoft.com/office/word/2010/wordprocessingCanvas" xmlns:cx="http://schemas.microsoft.com/office/drawing/2014/chartex" xmlns:cx1="http://schemas.microsoft.com/office/drawing/2015/9/8/chartex" xmlns:cx2="http://schemas.microsoft.com/office/drawing/2015/10/21/chartex" xmlns:cx3="http://schemas.microsoft.com/office/drawing/2016/5/9/chartex" xmlns:cx4="http://schemas.microsoft.com/office/drawing/2016/5/10/chartex" xmlns:cx5="http://schemas.microsoft.com/office/drawing/2016/5/11/chartex" xmlns:cx6="http://schemas.microsoft.com/office/drawing/2016/5/12/chartex" xmlns:cx7="http://schemas.microsoft.com/office/drawing/2016/5/13/chartex" xmlns:cx8="http://schemas.microsoft.com/office/drawing/2016/5/14/chartex" xmlns:mc="http://schemas.openxmlformats.org/markup-compatibility/2006" xmlns:aink="http://schemas.microsoft.com/office/drawing/2016/ink" xmlns:am3d="http://schemas.microsoft.com/office/drawing/2017/model3d" xmlns:o="urn:schemas-microsoft-com:office:office" xmlns:r="http://schemas.openxmlformats.org/officeDocument/2006/relationships" xmlns:m="http://schemas.openxmlformats.org/officeDocument/2006/math" xmlns:v="urn:schemas-microsoft-com:vml" xmlns:wp14="http://schemas.microsoft.com/office/word/2010/wordprocessingDrawing" xmlns:wp="http://schemas.openxmlformats.org/drawingml/2006/wordprocessingDrawing" xmlns:w10="urn:schemas-microsoft-com:office:word" xmlns:w="http://schemas.openxmlformats.org/wordprocessingml/2006/main" xmlns:w14="http://schemas.microsoft.com/office/word/2010/wordml" xmlns:w15="http://schemas.microsoft.com/office/word/2012/wordml" xmlns:w16cex="http://schemas.microsoft.com/office/word/2018/wordml/cex" xmlns:w16cid="http://schemas.microsoft.com/office/word/2016/wordml/cid" xmlns:w16="http://schemas.microsoft.com/office/word/2018/wordml" xmlns:w16sdtdh="http://schemas.microsoft.com/office/word/2020/wordml/sdtdatahash" xmlns:w16se="http://schemas.microsoft.com/office/word/2015/wordml/symex" xmlns:wpg="http://schemas.microsoft.com/office/word/2010/wordprocessingGroup" xmlns:wpi="http://schemas.microsoft.com/office/word/2010/wordprocessingInk" xmlns:wne="http://schemas.microsoft.com/office/word/2006/wordml" xmlns:wps="http://schemas.microsoft.com/office/word/2010/wordprocessingShape" mc:Ignorable="w14 w15 w16se w16cid w16 w16cex w16sdtdh wp14">
   <w:footnote w:type="separator" w:id="-1">
     <w:p>
       <w:r>
@@ -8992,7 +8642,7 @@
 </file>
 
 <file path=word/header1.xml><?xml version="1.0" encoding="utf-8"?>
-<w:hdr xmlns:wpc="http://schemas.microsoft.com/office/word/2010/wordprocessingCanvas" xmlns:cx="http://schemas.microsoft.com/office/drawing/2014/chartex" xmlns:cx1="http://schemas.microsoft.com/office/drawing/2015/9/8/chartex" xmlns:cx2="http://schemas.microsoft.com/office/drawing/2015/10/21/chartex" xmlns:cx3="http://schemas.microsoft.com/office/drawing/2016/5/9/chartex" xmlns:cx4="http://schemas.microsoft.com/office/drawing/2016/5/10/chartex" xmlns:cx5="http://schemas.microsoft.com/office/drawing/2016/5/11/chartex" xmlns:cx6="http://schemas.microsoft.com/office/drawing/2016/5/12/chartex" xmlns:cx7="http://schemas.microsoft.com/office/drawing/2016/5/13/chartex" xmlns:cx8="http://schemas.microsoft.com/office/drawing/2016/5/14/chartex" xmlns:mc="http://schemas.openxmlformats.org/markup-compatibility/2006" xmlns:aink="http://schemas.microsoft.com/office/drawing/2016/ink" xmlns:am3d="http://schemas.microsoft.com/office/drawing/2017/model3d" xmlns:o="urn:schemas-microsoft-com:office:office" xmlns:r="http://schemas.openxmlformats.org/officeDocument/2006/relationships" xmlns:m="http://schemas.openxmlformats.org/officeDocument/2006/math" xmlns:v="urn:schemas-microsoft-com:vml" xmlns:wp14="http://schemas.microsoft.com/office/word/2010/wordprocessingDrawing" xmlns:wp="http://schemas.openxmlformats.org/drawingml/2006/wordprocessingDrawing" xmlns:w10="urn:schemas-microsoft-com:office:word" xmlns:w="http://schemas.openxmlformats.org/wordprocessingml/2006/main" xmlns:w14="http://schemas.microsoft.com/office/word/2010/wordml" xmlns:w15="http://schemas.microsoft.com/office/word/2012/wordml" xmlns:w16cid="http://schemas.microsoft.com/office/word/2016/wordml/cid" xmlns:w16se="http://schemas.microsoft.com/office/word/2015/wordml/symex" xmlns:wpg="http://schemas.microsoft.com/office/word/2010/wordprocessingGroup" xmlns:wpi="http://schemas.microsoft.com/office/word/2010/wordprocessingInk" xmlns:wne="http://schemas.microsoft.com/office/word/2006/wordml" xmlns:wps="http://schemas.microsoft.com/office/word/2010/wordprocessingShape" mc:Ignorable="w14 w15 w16se w16cid wp14">
+<w:hdr xmlns:wpc="http://schemas.microsoft.com/office/word/2010/wordprocessingCanvas" xmlns:cx="http://schemas.microsoft.com/office/drawing/2014/chartex" xmlns:cx1="http://schemas.microsoft.com/office/drawing/2015/9/8/chartex" xmlns:cx2="http://schemas.microsoft.com/office/drawing/2015/10/21/chartex" xmlns:cx3="http://schemas.microsoft.com/office/drawing/2016/5/9/chartex" xmlns:cx4="http://schemas.microsoft.com/office/drawing/2016/5/10/chartex" xmlns:cx5="http://schemas.microsoft.com/office/drawing/2016/5/11/chartex" xmlns:cx6="http://schemas.microsoft.com/office/drawing/2016/5/12/chartex" xmlns:cx7="http://schemas.microsoft.com/office/drawing/2016/5/13/chartex" xmlns:cx8="http://schemas.microsoft.com/office/drawing/2016/5/14/chartex" xmlns:mc="http://schemas.openxmlformats.org/markup-compatibility/2006" xmlns:aink="http://schemas.microsoft.com/office/drawing/2016/ink" xmlns:am3d="http://schemas.microsoft.com/office/drawing/2017/model3d" xmlns:o="urn:schemas-microsoft-com:office:office" xmlns:r="http://schemas.openxmlformats.org/officeDocument/2006/relationships" xmlns:m="http://schemas.openxmlformats.org/officeDocument/2006/math" xmlns:v="urn:schemas-microsoft-com:vml" xmlns:wp14="http://schemas.microsoft.com/office/word/2010/wordprocessingDrawing" xmlns:wp="http://schemas.openxmlformats.org/drawingml/2006/wordprocessingDrawing" xmlns:w10="urn:schemas-microsoft-com:office:word" xmlns:w="http://schemas.openxmlformats.org/wordprocessingml/2006/main" xmlns:w14="http://schemas.microsoft.com/office/word/2010/wordml" xmlns:w15="http://schemas.microsoft.com/office/word/2012/wordml" xmlns:w16cex="http://schemas.microsoft.com/office/word/2018/wordml/cex" xmlns:w16cid="http://schemas.microsoft.com/office/word/2016/wordml/cid" xmlns:w16="http://schemas.microsoft.com/office/word/2018/wordml" xmlns:w16sdtdh="http://schemas.microsoft.com/office/word/2020/wordml/sdtdatahash" xmlns:w16se="http://schemas.microsoft.com/office/word/2015/wordml/symex" xmlns:wpg="http://schemas.microsoft.com/office/word/2010/wordprocessingGroup" xmlns:wpi="http://schemas.microsoft.com/office/word/2010/wordprocessingInk" xmlns:wne="http://schemas.microsoft.com/office/word/2006/wordml" xmlns:wps="http://schemas.microsoft.com/office/word/2010/wordprocessingShape" mc:Ignorable="w14 w15 w16se w16cid w16 w16cex w16sdtdh wp14">
   <w:p>
     <w:pPr>
       <w:framePr w:wrap="around" w:vAnchor="text" w:hAnchor="margin" w:xAlign="inside" w:y="1"/>
@@ -9034,38 +8684,14 @@
       <w:rPr>
         <w:lang w:val="pt-BR"/>
       </w:rPr>
-      <w:t xml:space="preserve">S. </w:t>
+      <w:t>S. Sandri, J. Stolfi, L.Velho</w:t>
     </w:r>
-    <w:proofErr w:type="spellStart"/>
-    <w:r>
-      <w:rPr>
-        <w:lang w:val="pt-BR"/>
-      </w:rPr>
-      <w:t>Sandri</w:t>
-    </w:r>
-    <w:proofErr w:type="spellEnd"/>
-    <w:r>
-      <w:rPr>
-        <w:lang w:val="pt-BR"/>
-      </w:rPr>
-      <w:t xml:space="preserve">, J. Stolfi, </w:t>
-    </w:r>
-    <w:proofErr w:type="spellStart"/>
-    <w:proofErr w:type="gramStart"/>
-    <w:r>
-      <w:rPr>
-        <w:lang w:val="pt-BR"/>
-      </w:rPr>
-      <w:t>L.Velho</w:t>
-    </w:r>
-    <w:proofErr w:type="spellEnd"/>
-    <w:proofErr w:type="gramEnd"/>
   </w:p>
 </w:hdr>
 </file>
 
 <file path=word/header2.xml><?xml version="1.0" encoding="utf-8"?>
-<w:hdr xmlns:wpc="http://schemas.microsoft.com/office/word/2010/wordprocessingCanvas" xmlns:cx="http://schemas.microsoft.com/office/drawing/2014/chartex" xmlns:cx1="http://schemas.microsoft.com/office/drawing/2015/9/8/chartex" xmlns:cx2="http://schemas.microsoft.com/office/drawing/2015/10/21/chartex" xmlns:cx3="http://schemas.microsoft.com/office/drawing/2016/5/9/chartex" xmlns:cx4="http://schemas.microsoft.com/office/drawing/2016/5/10/chartex" xmlns:cx5="http://schemas.microsoft.com/office/drawing/2016/5/11/chartex" xmlns:cx6="http://schemas.microsoft.com/office/drawing/2016/5/12/chartex" xmlns:cx7="http://schemas.microsoft.com/office/drawing/2016/5/13/chartex" xmlns:cx8="http://schemas.microsoft.com/office/drawing/2016/5/14/chartex" xmlns:mc="http://schemas.openxmlformats.org/markup-compatibility/2006" xmlns:aink="http://schemas.microsoft.com/office/drawing/2016/ink" xmlns:am3d="http://schemas.microsoft.com/office/drawing/2017/model3d" xmlns:o="urn:schemas-microsoft-com:office:office" xmlns:r="http://schemas.openxmlformats.org/officeDocument/2006/relationships" xmlns:m="http://schemas.openxmlformats.org/officeDocument/2006/math" xmlns:v="urn:schemas-microsoft-com:vml" xmlns:wp14="http://schemas.microsoft.com/office/word/2010/wordprocessingDrawing" xmlns:wp="http://schemas.openxmlformats.org/drawingml/2006/wordprocessingDrawing" xmlns:w10="urn:schemas-microsoft-com:office:word" xmlns:w="http://schemas.openxmlformats.org/wordprocessingml/2006/main" xmlns:w14="http://schemas.microsoft.com/office/word/2010/wordml" xmlns:w15="http://schemas.microsoft.com/office/word/2012/wordml" xmlns:w16cid="http://schemas.microsoft.com/office/word/2016/wordml/cid" xmlns:w16se="http://schemas.microsoft.com/office/word/2015/wordml/symex" xmlns:wpg="http://schemas.microsoft.com/office/word/2010/wordprocessingGroup" xmlns:wpi="http://schemas.microsoft.com/office/word/2010/wordprocessingInk" xmlns:wne="http://schemas.microsoft.com/office/word/2006/wordml" xmlns:wps="http://schemas.microsoft.com/office/word/2010/wordprocessingShape" mc:Ignorable="w14 w15 w16se w16cid wp14">
+<w:hdr xmlns:wpc="http://schemas.microsoft.com/office/word/2010/wordprocessingCanvas" xmlns:cx="http://schemas.microsoft.com/office/drawing/2014/chartex" xmlns:cx1="http://schemas.microsoft.com/office/drawing/2015/9/8/chartex" xmlns:cx2="http://schemas.microsoft.com/office/drawing/2015/10/21/chartex" xmlns:cx3="http://schemas.microsoft.com/office/drawing/2016/5/9/chartex" xmlns:cx4="http://schemas.microsoft.com/office/drawing/2016/5/10/chartex" xmlns:cx5="http://schemas.microsoft.com/office/drawing/2016/5/11/chartex" xmlns:cx6="http://schemas.microsoft.com/office/drawing/2016/5/12/chartex" xmlns:cx7="http://schemas.microsoft.com/office/drawing/2016/5/13/chartex" xmlns:cx8="http://schemas.microsoft.com/office/drawing/2016/5/14/chartex" xmlns:mc="http://schemas.openxmlformats.org/markup-compatibility/2006" xmlns:aink="http://schemas.microsoft.com/office/drawing/2016/ink" xmlns:am3d="http://schemas.microsoft.com/office/drawing/2017/model3d" xmlns:o="urn:schemas-microsoft-com:office:office" xmlns:r="http://schemas.openxmlformats.org/officeDocument/2006/relationships" xmlns:m="http://schemas.openxmlformats.org/officeDocument/2006/math" xmlns:v="urn:schemas-microsoft-com:vml" xmlns:wp14="http://schemas.microsoft.com/office/word/2010/wordprocessingDrawing" xmlns:wp="http://schemas.openxmlformats.org/drawingml/2006/wordprocessingDrawing" xmlns:w10="urn:schemas-microsoft-com:office:word" xmlns:w="http://schemas.openxmlformats.org/wordprocessingml/2006/main" xmlns:w14="http://schemas.microsoft.com/office/word/2010/wordml" xmlns:w15="http://schemas.microsoft.com/office/word/2012/wordml" xmlns:w16cex="http://schemas.microsoft.com/office/word/2018/wordml/cex" xmlns:w16cid="http://schemas.microsoft.com/office/word/2016/wordml/cid" xmlns:w16="http://schemas.microsoft.com/office/word/2018/wordml" xmlns:w16sdtdh="http://schemas.microsoft.com/office/word/2020/wordml/sdtdatahash" xmlns:w16se="http://schemas.microsoft.com/office/word/2015/wordml/symex" xmlns:wpg="http://schemas.microsoft.com/office/word/2010/wordprocessingGroup" xmlns:wpi="http://schemas.microsoft.com/office/word/2010/wordprocessingInk" xmlns:wne="http://schemas.microsoft.com/office/word/2006/wordml" xmlns:wps="http://schemas.microsoft.com/office/word/2010/wordprocessingShape" mc:Ignorable="w14 w15 w16se w16cid w16 w16cex w16sdtdh wp14">
   <w:p>
     <w:pPr>
       <w:framePr w:wrap="around" w:vAnchor="text" w:hAnchor="margin" w:xAlign="inside" w:y="1"/>
@@ -9082,7 +8708,7 @@
 </file>
 
 <file path=word/header3.xml><?xml version="1.0" encoding="utf-8"?>
-<w:hdr xmlns:wpc="http://schemas.microsoft.com/office/word/2010/wordprocessingCanvas" xmlns:cx="http://schemas.microsoft.com/office/drawing/2014/chartex" xmlns:cx1="http://schemas.microsoft.com/office/drawing/2015/9/8/chartex" xmlns:cx2="http://schemas.microsoft.com/office/drawing/2015/10/21/chartex" xmlns:cx3="http://schemas.microsoft.com/office/drawing/2016/5/9/chartex" xmlns:cx4="http://schemas.microsoft.com/office/drawing/2016/5/10/chartex" xmlns:cx5="http://schemas.microsoft.com/office/drawing/2016/5/11/chartex" xmlns:cx6="http://schemas.microsoft.com/office/drawing/2016/5/12/chartex" xmlns:cx7="http://schemas.microsoft.com/office/drawing/2016/5/13/chartex" xmlns:cx8="http://schemas.microsoft.com/office/drawing/2016/5/14/chartex" xmlns:mc="http://schemas.openxmlformats.org/markup-compatibility/2006" xmlns:aink="http://schemas.microsoft.com/office/drawing/2016/ink" xmlns:am3d="http://schemas.microsoft.com/office/drawing/2017/model3d" xmlns:o="urn:schemas-microsoft-com:office:office" xmlns:r="http://schemas.openxmlformats.org/officeDocument/2006/relationships" xmlns:m="http://schemas.openxmlformats.org/officeDocument/2006/math" xmlns:v="urn:schemas-microsoft-com:vml" xmlns:wp14="http://schemas.microsoft.com/office/word/2010/wordprocessingDrawing" xmlns:wp="http://schemas.openxmlformats.org/drawingml/2006/wordprocessingDrawing" xmlns:w10="urn:schemas-microsoft-com:office:word" xmlns:w="http://schemas.openxmlformats.org/wordprocessingml/2006/main" xmlns:w14="http://schemas.microsoft.com/office/word/2010/wordml" xmlns:w15="http://schemas.microsoft.com/office/word/2012/wordml" xmlns:w16cid="http://schemas.microsoft.com/office/word/2016/wordml/cid" xmlns:w16se="http://schemas.microsoft.com/office/word/2015/wordml/symex" xmlns:wpg="http://schemas.microsoft.com/office/word/2010/wordprocessingGroup" xmlns:wpi="http://schemas.microsoft.com/office/word/2010/wordprocessingInk" xmlns:wne="http://schemas.microsoft.com/office/word/2006/wordml" xmlns:wps="http://schemas.microsoft.com/office/word/2010/wordprocessingShape" mc:Ignorable="w14 w15 w16se w16cid wp14">
+<w:hdr xmlns:wpc="http://schemas.microsoft.com/office/word/2010/wordprocessingCanvas" xmlns:cx="http://schemas.microsoft.com/office/drawing/2014/chartex" xmlns:cx1="http://schemas.microsoft.com/office/drawing/2015/9/8/chartex" xmlns:cx2="http://schemas.microsoft.com/office/drawing/2015/10/21/chartex" xmlns:cx3="http://schemas.microsoft.com/office/drawing/2016/5/9/chartex" xmlns:cx4="http://schemas.microsoft.com/office/drawing/2016/5/10/chartex" xmlns:cx5="http://schemas.microsoft.com/office/drawing/2016/5/11/chartex" xmlns:cx6="http://schemas.microsoft.com/office/drawing/2016/5/12/chartex" xmlns:cx7="http://schemas.microsoft.com/office/drawing/2016/5/13/chartex" xmlns:cx8="http://schemas.microsoft.com/office/drawing/2016/5/14/chartex" xmlns:mc="http://schemas.openxmlformats.org/markup-compatibility/2006" xmlns:aink="http://schemas.microsoft.com/office/drawing/2016/ink" xmlns:am3d="http://schemas.microsoft.com/office/drawing/2017/model3d" xmlns:o="urn:schemas-microsoft-com:office:office" xmlns:r="http://schemas.openxmlformats.org/officeDocument/2006/relationships" xmlns:m="http://schemas.openxmlformats.org/officeDocument/2006/math" xmlns:v="urn:schemas-microsoft-com:vml" xmlns:wp14="http://schemas.microsoft.com/office/word/2010/wordprocessingDrawing" xmlns:wp="http://schemas.openxmlformats.org/drawingml/2006/wordprocessingDrawing" xmlns:w10="urn:schemas-microsoft-com:office:word" xmlns:w="http://schemas.openxmlformats.org/wordprocessingml/2006/main" xmlns:w14="http://schemas.microsoft.com/office/word/2010/wordml" xmlns:w15="http://schemas.microsoft.com/office/word/2012/wordml" xmlns:w16cex="http://schemas.microsoft.com/office/word/2018/wordml/cex" xmlns:w16cid="http://schemas.microsoft.com/office/word/2016/wordml/cid" xmlns:w16="http://schemas.microsoft.com/office/word/2018/wordml" xmlns:w16sdtdh="http://schemas.microsoft.com/office/word/2020/wordml/sdtdatahash" xmlns:w16se="http://schemas.microsoft.com/office/word/2015/wordml/symex" xmlns:wpg="http://schemas.microsoft.com/office/word/2010/wordprocessingGroup" xmlns:wpi="http://schemas.microsoft.com/office/word/2010/wordprocessingInk" xmlns:wne="http://schemas.microsoft.com/office/word/2006/wordml" xmlns:wps="http://schemas.microsoft.com/office/word/2010/wordprocessingShape" mc:Ignorable="w14 w15 w16se w16cid w16 w16cex w16sdtdh wp14">
   <w:p>
     <w:pPr>
       <w:framePr w:wrap="around" w:vAnchor="text" w:hAnchor="margin" w:xAlign="inside" w:y="1"/>
@@ -9124,32 +8750,8 @@
       <w:rPr>
         <w:lang w:val="pt-BR"/>
       </w:rPr>
-      <w:t xml:space="preserve">S. </w:t>
+      <w:t>S. Sandri, J. Stolfi, L.Velho</w:t>
     </w:r>
-    <w:proofErr w:type="spellStart"/>
-    <w:r>
-      <w:rPr>
-        <w:lang w:val="pt-BR"/>
-      </w:rPr>
-      <w:t>Sandri</w:t>
-    </w:r>
-    <w:proofErr w:type="spellEnd"/>
-    <w:r>
-      <w:rPr>
-        <w:lang w:val="pt-BR"/>
-      </w:rPr>
-      <w:t xml:space="preserve">, J. Stolfi, </w:t>
-    </w:r>
-    <w:proofErr w:type="spellStart"/>
-    <w:proofErr w:type="gramStart"/>
-    <w:r>
-      <w:rPr>
-        <w:lang w:val="pt-BR"/>
-      </w:rPr>
-      <w:t>L.Velho</w:t>
-    </w:r>
-    <w:proofErr w:type="spellEnd"/>
-    <w:proofErr w:type="gramEnd"/>
   </w:p>
   <w:p>
     <w:pPr>
@@ -9162,7 +8764,7 @@
 </file>
 
 <file path=word/header4.xml><?xml version="1.0" encoding="utf-8"?>
-<w:hdr xmlns:wpc="http://schemas.microsoft.com/office/word/2010/wordprocessingCanvas" xmlns:cx="http://schemas.microsoft.com/office/drawing/2014/chartex" xmlns:cx1="http://schemas.microsoft.com/office/drawing/2015/9/8/chartex" xmlns:cx2="http://schemas.microsoft.com/office/drawing/2015/10/21/chartex" xmlns:cx3="http://schemas.microsoft.com/office/drawing/2016/5/9/chartex" xmlns:cx4="http://schemas.microsoft.com/office/drawing/2016/5/10/chartex" xmlns:cx5="http://schemas.microsoft.com/office/drawing/2016/5/11/chartex" xmlns:cx6="http://schemas.microsoft.com/office/drawing/2016/5/12/chartex" xmlns:cx7="http://schemas.microsoft.com/office/drawing/2016/5/13/chartex" xmlns:cx8="http://schemas.microsoft.com/office/drawing/2016/5/14/chartex" xmlns:mc="http://schemas.openxmlformats.org/markup-compatibility/2006" xmlns:aink="http://schemas.microsoft.com/office/drawing/2016/ink" xmlns:am3d="http://schemas.microsoft.com/office/drawing/2017/model3d" xmlns:o="urn:schemas-microsoft-com:office:office" xmlns:r="http://schemas.openxmlformats.org/officeDocument/2006/relationships" xmlns:m="http://schemas.openxmlformats.org/officeDocument/2006/math" xmlns:v="urn:schemas-microsoft-com:vml" xmlns:wp14="http://schemas.microsoft.com/office/word/2010/wordprocessingDrawing" xmlns:wp="http://schemas.openxmlformats.org/drawingml/2006/wordprocessingDrawing" xmlns:w10="urn:schemas-microsoft-com:office:word" xmlns:w="http://schemas.openxmlformats.org/wordprocessingml/2006/main" xmlns:w14="http://schemas.microsoft.com/office/word/2010/wordml" xmlns:w15="http://schemas.microsoft.com/office/word/2012/wordml" xmlns:w16cid="http://schemas.microsoft.com/office/word/2016/wordml/cid" xmlns:w16se="http://schemas.microsoft.com/office/word/2015/wordml/symex" xmlns:wpg="http://schemas.microsoft.com/office/word/2010/wordprocessingGroup" xmlns:wpi="http://schemas.microsoft.com/office/word/2010/wordprocessingInk" xmlns:wne="http://schemas.microsoft.com/office/word/2006/wordml" xmlns:wps="http://schemas.microsoft.com/office/word/2010/wordprocessingShape" mc:Ignorable="w14 w15 w16se w16cid wp14">
+<w:hdr xmlns:wpc="http://schemas.microsoft.com/office/word/2010/wordprocessingCanvas" xmlns:cx="http://schemas.microsoft.com/office/drawing/2014/chartex" xmlns:cx1="http://schemas.microsoft.com/office/drawing/2015/9/8/chartex" xmlns:cx2="http://schemas.microsoft.com/office/drawing/2015/10/21/chartex" xmlns:cx3="http://schemas.microsoft.com/office/drawing/2016/5/9/chartex" xmlns:cx4="http://schemas.microsoft.com/office/drawing/2016/5/10/chartex" xmlns:cx5="http://schemas.microsoft.com/office/drawing/2016/5/11/chartex" xmlns:cx6="http://schemas.microsoft.com/office/drawing/2016/5/12/chartex" xmlns:cx7="http://schemas.microsoft.com/office/drawing/2016/5/13/chartex" xmlns:cx8="http://schemas.microsoft.com/office/drawing/2016/5/14/chartex" xmlns:mc="http://schemas.openxmlformats.org/markup-compatibility/2006" xmlns:aink="http://schemas.microsoft.com/office/drawing/2016/ink" xmlns:am3d="http://schemas.microsoft.com/office/drawing/2017/model3d" xmlns:o="urn:schemas-microsoft-com:office:office" xmlns:r="http://schemas.openxmlformats.org/officeDocument/2006/relationships" xmlns:m="http://schemas.openxmlformats.org/officeDocument/2006/math" xmlns:v="urn:schemas-microsoft-com:vml" xmlns:wp14="http://schemas.microsoft.com/office/word/2010/wordprocessingDrawing" xmlns:wp="http://schemas.openxmlformats.org/drawingml/2006/wordprocessingDrawing" xmlns:w10="urn:schemas-microsoft-com:office:word" xmlns:w="http://schemas.openxmlformats.org/wordprocessingml/2006/main" xmlns:w14="http://schemas.microsoft.com/office/word/2010/wordml" xmlns:w15="http://schemas.microsoft.com/office/word/2012/wordml" xmlns:w16cex="http://schemas.microsoft.com/office/word/2018/wordml/cex" xmlns:w16cid="http://schemas.microsoft.com/office/word/2016/wordml/cid" xmlns:w16="http://schemas.microsoft.com/office/word/2018/wordml" xmlns:w16sdtdh="http://schemas.microsoft.com/office/word/2020/wordml/sdtdatahash" xmlns:w16se="http://schemas.microsoft.com/office/word/2015/wordml/symex" xmlns:wpg="http://schemas.microsoft.com/office/word/2010/wordprocessingGroup" xmlns:wpi="http://schemas.microsoft.com/office/word/2010/wordprocessingInk" xmlns:wne="http://schemas.microsoft.com/office/word/2006/wordml" xmlns:wps="http://schemas.microsoft.com/office/word/2010/wordprocessingShape" mc:Ignorable="w14 w15 w16se w16cid w16 w16cex w16sdtdh wp14">
   <w:p>
     <w:pPr>
       <w:framePr w:wrap="around" w:vAnchor="text" w:hAnchor="margin" w:xAlign="inside" w:y="1"/>
@@ -9179,7 +8781,7 @@
 </file>
 
 <file path=word/numbering.xml><?xml version="1.0" encoding="utf-8"?>
-<w:numbering xmlns:wpc="http://schemas.microsoft.com/office/word/2010/wordprocessingCanvas" xmlns:cx="http://schemas.microsoft.com/office/drawing/2014/chartex" xmlns:cx1="http://schemas.microsoft.com/office/drawing/2015/9/8/chartex" xmlns:cx2="http://schemas.microsoft.com/office/drawing/2015/10/21/chartex" xmlns:cx3="http://schemas.microsoft.com/office/drawing/2016/5/9/chartex" xmlns:cx4="http://schemas.microsoft.com/office/drawing/2016/5/10/chartex" xmlns:cx5="http://schemas.microsoft.com/office/drawing/2016/5/11/chartex" xmlns:cx6="http://schemas.microsoft.com/office/drawing/2016/5/12/chartex" xmlns:cx7="http://schemas.microsoft.com/office/drawing/2016/5/13/chartex" xmlns:cx8="http://schemas.microsoft.com/office/drawing/2016/5/14/chartex" xmlns:mc="http://schemas.openxmlformats.org/markup-compatibility/2006" xmlns:aink="http://schemas.microsoft.com/office/drawing/2016/ink" xmlns:am3d="http://schemas.microsoft.com/office/drawing/2017/model3d" xmlns:o="urn:schemas-microsoft-com:office:office" xmlns:r="http://schemas.openxmlformats.org/officeDocument/2006/relationships" xmlns:m="http://schemas.openxmlformats.org/officeDocument/2006/math" xmlns:v="urn:schemas-microsoft-com:vml" xmlns:wp14="http://schemas.microsoft.com/office/word/2010/wordprocessingDrawing" xmlns:wp="http://schemas.openxmlformats.org/drawingml/2006/wordprocessingDrawing" xmlns:w10="urn:schemas-microsoft-com:office:word" xmlns:w="http://schemas.openxmlformats.org/wordprocessingml/2006/main" xmlns:w14="http://schemas.microsoft.com/office/word/2010/wordml" xmlns:w15="http://schemas.microsoft.com/office/word/2012/wordml" xmlns:w16cid="http://schemas.microsoft.com/office/word/2016/wordml/cid" xmlns:w16se="http://schemas.microsoft.com/office/word/2015/wordml/symex" xmlns:wpg="http://schemas.microsoft.com/office/word/2010/wordprocessingGroup" xmlns:wpi="http://schemas.microsoft.com/office/word/2010/wordprocessingInk" xmlns:wne="http://schemas.microsoft.com/office/word/2006/wordml" xmlns:wps="http://schemas.microsoft.com/office/word/2010/wordprocessingShape" mc:Ignorable="w14 w15 w16se w16cid wp14">
+<w:numbering xmlns:wpc="http://schemas.microsoft.com/office/word/2010/wordprocessingCanvas" xmlns:cx="http://schemas.microsoft.com/office/drawing/2014/chartex" xmlns:cx1="http://schemas.microsoft.com/office/drawing/2015/9/8/chartex" xmlns:cx2="http://schemas.microsoft.com/office/drawing/2015/10/21/chartex" xmlns:cx3="http://schemas.microsoft.com/office/drawing/2016/5/9/chartex" xmlns:cx4="http://schemas.microsoft.com/office/drawing/2016/5/10/chartex" xmlns:cx5="http://schemas.microsoft.com/office/drawing/2016/5/11/chartex" xmlns:cx6="http://schemas.microsoft.com/office/drawing/2016/5/12/chartex" xmlns:cx7="http://schemas.microsoft.com/office/drawing/2016/5/13/chartex" xmlns:cx8="http://schemas.microsoft.com/office/drawing/2016/5/14/chartex" xmlns:mc="http://schemas.openxmlformats.org/markup-compatibility/2006" xmlns:aink="http://schemas.microsoft.com/office/drawing/2016/ink" xmlns:am3d="http://schemas.microsoft.com/office/drawing/2017/model3d" xmlns:o="urn:schemas-microsoft-com:office:office" xmlns:r="http://schemas.openxmlformats.org/officeDocument/2006/relationships" xmlns:m="http://schemas.openxmlformats.org/officeDocument/2006/math" xmlns:v="urn:schemas-microsoft-com:vml" xmlns:wp14="http://schemas.microsoft.com/office/word/2010/wordprocessingDrawing" xmlns:wp="http://schemas.openxmlformats.org/drawingml/2006/wordprocessingDrawing" xmlns:w10="urn:schemas-microsoft-com:office:word" xmlns:w="http://schemas.openxmlformats.org/wordprocessingml/2006/main" xmlns:w14="http://schemas.microsoft.com/office/word/2010/wordml" xmlns:w15="http://schemas.microsoft.com/office/word/2012/wordml" xmlns:w16cex="http://schemas.microsoft.com/office/word/2018/wordml/cex" xmlns:w16cid="http://schemas.microsoft.com/office/word/2016/wordml/cid" xmlns:w16="http://schemas.microsoft.com/office/word/2018/wordml" xmlns:w16sdtdh="http://schemas.microsoft.com/office/word/2020/wordml/sdtdatahash" xmlns:w16se="http://schemas.microsoft.com/office/word/2015/wordml/symex" xmlns:wpg="http://schemas.microsoft.com/office/word/2010/wordprocessingGroup" xmlns:wpi="http://schemas.microsoft.com/office/word/2010/wordprocessingInk" xmlns:wne="http://schemas.microsoft.com/office/word/2006/wordml" xmlns:wps="http://schemas.microsoft.com/office/word/2010/wordprocessingShape" mc:Ignorable="w14 w15 w16se w16cid w16 w16cex w16sdtdh wp14">
   <w:abstractNum w:abstractNumId="0" w15:restartNumberingAfterBreak="0">
     <w:nsid w:val="FFFFFF7C"/>
     <w:multiLevelType w:val="singleLevel"/>
@@ -10364,17 +9966,17 @@
 </file>
 
 <file path=word/styles.xml><?xml version="1.0" encoding="utf-8"?>
-<w:styles xmlns:mc="http://schemas.openxmlformats.org/markup-compatibility/2006" xmlns:r="http://schemas.openxmlformats.org/officeDocument/2006/relationships" xmlns:w="http://schemas.openxmlformats.org/wordprocessingml/2006/main" xmlns:w14="http://schemas.microsoft.com/office/word/2010/wordml" xmlns:w15="http://schemas.microsoft.com/office/word/2012/wordml" xmlns:w16cid="http://schemas.microsoft.com/office/word/2016/wordml/cid" xmlns:w16se="http://schemas.microsoft.com/office/word/2015/wordml/symex" mc:Ignorable="w14 w15 w16se w16cid">
+<w:styles xmlns:mc="http://schemas.openxmlformats.org/markup-compatibility/2006" xmlns:r="http://schemas.openxmlformats.org/officeDocument/2006/relationships" xmlns:w="http://schemas.openxmlformats.org/wordprocessingml/2006/main" xmlns:w14="http://schemas.microsoft.com/office/word/2010/wordml" xmlns:w15="http://schemas.microsoft.com/office/word/2012/wordml" xmlns:w16cex="http://schemas.microsoft.com/office/word/2018/wordml/cex" xmlns:w16cid="http://schemas.microsoft.com/office/word/2016/wordml/cid" xmlns:w16="http://schemas.microsoft.com/office/word/2018/wordml" xmlns:w16sdtdh="http://schemas.microsoft.com/office/word/2020/wordml/sdtdatahash" xmlns:w16se="http://schemas.microsoft.com/office/word/2015/wordml/symex" mc:Ignorable="w14 w15 w16se w16cid w16 w16cex w16sdtdh">
   <w:docDefaults>
     <w:rPrDefault>
       <w:rPr>
         <w:rFonts w:ascii="Times New Roman" w:eastAsia="Times New Roman" w:hAnsi="Times New Roman" w:cs="Times New Roman"/>
-        <w:lang w:val="en-US" w:eastAsia="en-US" w:bidi="ar-SA"/>
+        <w:lang w:val="pt-BR" w:eastAsia="pt-BR" w:bidi="ar-SA"/>
       </w:rPr>
     </w:rPrDefault>
     <w:pPrDefault/>
   </w:docDefaults>
-  <w:latentStyles w:defLockedState="0" w:defUIPriority="0" w:defSemiHidden="0" w:defUnhideWhenUsed="0" w:defQFormat="0" w:count="375">
+  <w:latentStyles w:defLockedState="0" w:defUIPriority="0" w:defSemiHidden="0" w:defUnhideWhenUsed="0" w:defQFormat="0" w:count="376">
     <w:lsdException w:name="Normal" w:qFormat="1"/>
     <w:lsdException w:name="heading 1" w:qFormat="1"/>
     <w:lsdException w:name="heading 2" w:qFormat="1"/>
@@ -10391,7 +9993,8 @@
     <w:lsdException w:name="Strong" w:qFormat="1"/>
     <w:lsdException w:name="Emphasis" w:qFormat="1"/>
     <w:lsdException w:name="Normal (Web)" w:uiPriority="99"/>
-    <w:lsdException w:name="Normal Table" w:semiHidden="1" w:unhideWhenUsed="1"/>
+    <w:lsdException w:name="HTML Variable" w:semiHidden="1" w:unhideWhenUsed="1"/>
+    <w:lsdException w:name="Outline List 3" w:semiHidden="1" w:unhideWhenUsed="1"/>
     <w:lsdException w:name="Table Simple 1" w:semiHidden="1" w:unhideWhenUsed="1"/>
     <w:lsdException w:name="Table Simple 2" w:semiHidden="1" w:unhideWhenUsed="1"/>
     <w:lsdException w:name="Table Simple 3" w:semiHidden="1" w:unhideWhenUsed="1"/>
@@ -10433,8 +10036,7 @@
     <w:lsdException w:name="Table Subtle 2" w:semiHidden="1" w:unhideWhenUsed="1"/>
     <w:lsdException w:name="Table Web 1" w:semiHidden="1" w:unhideWhenUsed="1"/>
     <w:lsdException w:name="Table Web 2" w:semiHidden="1" w:unhideWhenUsed="1"/>
-    <w:lsdException w:name="Table Web 3" w:semiHidden="1" w:unhideWhenUsed="1"/>
-    <w:lsdException w:name="Table Theme" w:semiHidden="1" w:unhideWhenUsed="1"/>
+    <w:lsdException w:name="Balloon Text" w:semiHidden="1" w:unhideWhenUsed="1"/>
     <w:lsdException w:name="Placeholder Text" w:semiHidden="1" w:uiPriority="99"/>
     <w:lsdException w:name="No Spacing" w:uiPriority="1" w:qFormat="1"/>
     <w:lsdException w:name="Light Shading" w:uiPriority="60"/>
@@ -10654,6 +10256,7 @@
     <w:lsdException w:name="Smart Hyperlink" w:semiHidden="1" w:uiPriority="99" w:unhideWhenUsed="1"/>
     <w:lsdException w:name="Hashtag" w:semiHidden="1" w:uiPriority="99" w:unhideWhenUsed="1"/>
     <w:lsdException w:name="Unresolved Mention" w:semiHidden="1" w:uiPriority="99" w:unhideWhenUsed="1"/>
+    <w:lsdException w:name="Smart Link" w:semiHidden="1" w:uiPriority="99" w:unhideWhenUsed="1"/>
   </w:latentStyles>
   <w:style w:type="paragraph" w:default="1" w:styleId="Normal">
     <w:name w:val="Normal"/>
@@ -10668,7 +10271,7 @@
     <w:rPr>
       <w:rFonts w:ascii="Times" w:hAnsi="Times"/>
       <w:sz w:val="24"/>
-      <w:lang w:eastAsia="pt-BR"/>
+      <w:lang w:val="en-US"/>
     </w:rPr>
   </w:style>
   <w:style w:type="paragraph" w:styleId="Ttulo1">

</xml_diff>